<commit_message>
Data Architecture - Formatting - Extraction - STructuring - Collection -  ETL
</commit_message>
<xml_diff>
--- a/Internship Report.docx
+++ b/Internship Report.docx
@@ -348,17 +348,108 @@
         <w:rPr>
           <w:lang w:val="en-US"/>
         </w:rPr>
+        <w:t xml:space="preserve">PUBLISHED </w:t>
+      </w:r>
+      <w:proofErr w:type="gramStart"/>
+      <w:r>
+        <w:rPr>
+          <w:lang w:val="en-US"/>
+        </w:rPr>
+        <w:t>SOURCES :</w:t>
+      </w:r>
+      <w:proofErr w:type="gramEnd"/>
+      <w:r>
+        <w:rPr>
+          <w:lang w:val="en-US"/>
+        </w:rPr>
+        <w:t xml:space="preserve"> </w:t>
+      </w:r>
+      <w:r>
+        <w:t>Data available in print or in electronic form, including data found on Internet Web sites. Primary data sources are those published by the individual or group that collected the data. Secondary data sources are those compiled from primary sources.</w:t>
+      </w:r>
+    </w:p>
+    <w:p>
+      <w:pPr>
+        <w:rPr>
+          <w:lang w:val="en-US"/>
+        </w:rPr>
+      </w:pPr>
+      <w:r>
         <w:lastRenderedPageBreak/>
-        <w:t xml:space="preserve">PUBLISHED </w:t>
+        <w:t xml:space="preserve">Many U.S. federal agencies, including the Census Bureau, publish primary data sources that are available at the Web site www.fedstats.gov. Business news sections of daily newspapers commonly publish secondary source data compiled by business organizations and government </w:t>
       </w:r>
       <w:proofErr w:type="gramStart"/>
       <w:r>
-        <w:rPr>
-          <w:lang w:val="en-US"/>
-        </w:rPr>
-        <w:t>SOURCES :</w:t>
+        <w:t>agencies</w:t>
       </w:r>
       <w:proofErr w:type="gramEnd"/>
+    </w:p>
+    <w:p/>
+    <w:p>
+      <w:proofErr w:type="gramStart"/>
+      <w:r>
+        <w:t>EXPERIMENTS :</w:t>
+      </w:r>
+      <w:proofErr w:type="gramEnd"/>
+      <w:r>
+        <w:t xml:space="preserve"> T A process that studies the effect on a variable of varying the value(s) of another variable or variables, while keeping all other things equal. A typical experiment contains both a treatment group and a control group. The treatment group consists of those individuals or things that receive the treatment(s) being studied. The control group consists of those individuals or things that do not receive the treatment(s) being studied.</w:t>
+      </w:r>
+    </w:p>
+    <w:p/>
+    <w:p>
+      <w:proofErr w:type="gramStart"/>
+      <w:r>
+        <w:t>SURVEYS :</w:t>
+      </w:r>
+      <w:proofErr w:type="gramEnd"/>
+      <w:r>
+        <w:t xml:space="preserve"> A process that uses questionnaires or similar means to gather values for the responses from a set of participants.</w:t>
+      </w:r>
+    </w:p>
+    <w:p/>
+    <w:p>
+      <w:pPr>
+        <w:rPr>
+          <w:sz w:val="36"/>
+          <w:szCs w:val="36"/>
+          <w:lang w:val="en-US"/>
+        </w:rPr>
+      </w:pPr>
+      <w:r>
+        <w:rPr>
+          <w:sz w:val="36"/>
+          <w:szCs w:val="36"/>
+          <w:lang w:val="en-US"/>
+        </w:rPr>
+        <w:t>SAMPLING CONCEPTS</w:t>
+      </w:r>
+      <w:r>
+        <w:rPr>
+          <w:sz w:val="36"/>
+          <w:szCs w:val="36"/>
+          <w:lang w:val="en-US"/>
+        </w:rPr>
+        <w:t>:</w:t>
+      </w:r>
+    </w:p>
+    <w:p>
+      <w:pPr>
+        <w:rPr>
+          <w:sz w:val="36"/>
+          <w:szCs w:val="36"/>
+          <w:lang w:val="en-US"/>
+        </w:rPr>
+      </w:pPr>
+    </w:p>
+    <w:p>
+      <w:proofErr w:type="gramStart"/>
+      <w:r>
+        <w:rPr>
+          <w:lang w:val="en-US"/>
+        </w:rPr>
+        <w:t>SAMPLING :</w:t>
+      </w:r>
+      <w:proofErr w:type="gramEnd"/>
       <w:r>
         <w:rPr>
           <w:lang w:val="en-US"/>
@@ -366,179 +457,87 @@
         <w:t xml:space="preserve"> </w:t>
       </w:r>
       <w:r>
-        <w:t>Data available in print or in electronic form, including data found on Internet Web sites. Primary data sources are those published by the individual or group that collected the data. Secondary data sources are those compiled from primary sources.</w:t>
-      </w:r>
-    </w:p>
-    <w:p>
-      <w:pPr>
-        <w:rPr>
-          <w:lang w:val="en-US"/>
-        </w:rPr>
-      </w:pPr>
-      <w:r>
-        <w:t xml:space="preserve">Many U.S. federal agencies, including the Census Bureau, publish primary data sources that are available at the Web site www.fedstats.gov. Business news sections of daily newspapers commonly publish secondary source data compiled by business organizations and government </w:t>
+        <w:t>The process by which members of a population are selected for a sample</w:t>
+      </w:r>
+    </w:p>
+    <w:p/>
+    <w:p>
+      <w:r>
+        <w:t xml:space="preserve">PROBABILITY </w:t>
       </w:r>
       <w:proofErr w:type="gramStart"/>
       <w:r>
-        <w:t>agencies</w:t>
+        <w:t>SMAPLING :</w:t>
       </w:r>
       <w:proofErr w:type="gramEnd"/>
+      <w:r>
+        <w:t xml:space="preserve"> T A sampling process that takes into consideration the chance of occurrence of each item being selected. Probability sampling increases your chances that the sample will be representative of the population.</w:t>
+      </w:r>
     </w:p>
     <w:p/>
     <w:p>
+      <w:r>
+        <w:t xml:space="preserve">SIMPLE RANDOM </w:t>
+      </w:r>
       <w:proofErr w:type="gramStart"/>
       <w:r>
-        <w:t>EXPERIMENTS :</w:t>
+        <w:t>SAMPLING :</w:t>
       </w:r>
       <w:proofErr w:type="gramEnd"/>
       <w:r>
-        <w:t xml:space="preserve"> T A process that studies the effect on a variable of varying the value(s) of another variable or variables, while keeping all other things equal. A typical experiment contains both a treatment group and a control group. The treatment group consists of those individuals or things that receive the treatment(s) being studied. The control group consists of those individuals or things that do not receive the treatment(s) being studied.</w:t>
+        <w:t xml:space="preserve"> The probability sampling process in which every individual or item from a population has the same chance of selection as every other individual or item. Every possible sample of a certain size has the same chance of being selected as every other sample that has that size.</w:t>
       </w:r>
     </w:p>
     <w:p/>
     <w:p>
+      <w:pPr>
+        <w:rPr>
+          <w:sz w:val="36"/>
+          <w:szCs w:val="36"/>
+          <w:lang w:val="en-US"/>
+        </w:rPr>
+      </w:pPr>
+      <w:r>
+        <w:rPr>
+          <w:sz w:val="36"/>
+          <w:szCs w:val="36"/>
+          <w:lang w:val="en-US"/>
+        </w:rPr>
+        <w:t xml:space="preserve">SAMPLE SELECTION </w:t>
+      </w:r>
       <w:proofErr w:type="gramStart"/>
       <w:r>
-        <w:t>SURVEYS :</w:t>
+        <w:rPr>
+          <w:sz w:val="36"/>
+          <w:szCs w:val="36"/>
+          <w:lang w:val="en-US"/>
+        </w:rPr>
+        <w:t>METHODS :</w:t>
       </w:r>
       <w:proofErr w:type="gramEnd"/>
       <w:r>
-        <w:t xml:space="preserve"> A process that uses questionnaires or similar means to gather values for the responses from a set of participants.</w:t>
-      </w:r>
-    </w:p>
-    <w:p/>
-    <w:p>
-      <w:pPr>
-        <w:rPr>
-          <w:sz w:val="36"/>
-          <w:szCs w:val="36"/>
-          <w:lang w:val="en-US"/>
-        </w:rPr>
-      </w:pPr>
-      <w:r>
-        <w:rPr>
-          <w:sz w:val="36"/>
-          <w:szCs w:val="36"/>
-          <w:lang w:val="en-US"/>
-        </w:rPr>
-        <w:t>SAMPLING CONCEPTS</w:t>
-      </w:r>
-      <w:r>
-        <w:rPr>
-          <w:sz w:val="36"/>
-          <w:szCs w:val="36"/>
-          <w:lang w:val="en-US"/>
-        </w:rPr>
-        <w:t>:</w:t>
-      </w:r>
-    </w:p>
-    <w:p>
-      <w:pPr>
-        <w:rPr>
-          <w:sz w:val="36"/>
-          <w:szCs w:val="36"/>
-          <w:lang w:val="en-US"/>
-        </w:rPr>
-      </w:pPr>
-    </w:p>
-    <w:p>
-      <w:proofErr w:type="gramStart"/>
-      <w:r>
-        <w:rPr>
-          <w:lang w:val="en-US"/>
-        </w:rPr>
-        <w:t>SAMPLING :</w:t>
-      </w:r>
-      <w:proofErr w:type="gramEnd"/>
-      <w:r>
-        <w:rPr>
+        <w:rPr>
+          <w:sz w:val="36"/>
+          <w:szCs w:val="36"/>
           <w:lang w:val="en-US"/>
         </w:rPr>
         <w:t xml:space="preserve"> </w:t>
       </w:r>
-      <w:r>
-        <w:t>The process by which members of a population are selected for a sample</w:t>
-      </w:r>
-    </w:p>
-    <w:p/>
-    <w:p>
-      <w:r>
-        <w:t xml:space="preserve">PROBABILITY </w:t>
-      </w:r>
-      <w:proofErr w:type="gramStart"/>
-      <w:r>
-        <w:t>SMAPLING :</w:t>
-      </w:r>
-      <w:proofErr w:type="gramEnd"/>
-      <w:r>
-        <w:t xml:space="preserve"> T A sampling process that takes into consideration the chance of occurrence of each item being selected. Probability sampling increases your chances that the sample will be representative of the population.</w:t>
-      </w:r>
-    </w:p>
-    <w:p/>
-    <w:p>
-      <w:r>
-        <w:t xml:space="preserve">SIMPLE RANDOM </w:t>
-      </w:r>
-      <w:proofErr w:type="gramStart"/>
-      <w:r>
-        <w:t>SAMPLING :</w:t>
-      </w:r>
-      <w:proofErr w:type="gramEnd"/>
-      <w:r>
-        <w:t xml:space="preserve"> The probability sampling process in which every individual or item from a population has the same chance of selection as every other individual or item. Every possible sample of a certain size has the same chance of being selected as every other sample that has that size.</w:t>
-      </w:r>
-    </w:p>
-    <w:p/>
-    <w:p>
-      <w:pPr>
-        <w:rPr>
-          <w:sz w:val="36"/>
-          <w:szCs w:val="36"/>
-          <w:lang w:val="en-US"/>
-        </w:rPr>
-      </w:pPr>
-      <w:r>
-        <w:rPr>
-          <w:sz w:val="36"/>
-          <w:szCs w:val="36"/>
-          <w:lang w:val="en-US"/>
-        </w:rPr>
-        <w:t xml:space="preserve">SAMPLE SELECTION </w:t>
-      </w:r>
-      <w:proofErr w:type="gramStart"/>
-      <w:r>
-        <w:rPr>
-          <w:sz w:val="36"/>
-          <w:szCs w:val="36"/>
-          <w:lang w:val="en-US"/>
-        </w:rPr>
-        <w:t>METHODS :</w:t>
-      </w:r>
-      <w:proofErr w:type="gramEnd"/>
-      <w:r>
-        <w:rPr>
-          <w:sz w:val="36"/>
-          <w:szCs w:val="36"/>
-          <w:lang w:val="en-US"/>
-        </w:rPr>
-        <w:t xml:space="preserve"> </w:t>
-      </w:r>
-    </w:p>
-    <w:p>
-      <w:pPr>
-        <w:rPr>
-          <w:sz w:val="36"/>
-          <w:szCs w:val="36"/>
-          <w:lang w:val="en-US"/>
-        </w:rPr>
-      </w:pPr>
-    </w:p>
-    <w:p>
-      <w:r>
-        <w:rPr>
-          <w:lang w:val="en-US"/>
-        </w:rPr>
-        <w:lastRenderedPageBreak/>
+    </w:p>
+    <w:p>
+      <w:pPr>
+        <w:rPr>
+          <w:sz w:val="36"/>
+          <w:szCs w:val="36"/>
+          <w:lang w:val="en-US"/>
+        </w:rPr>
+      </w:pPr>
+    </w:p>
+    <w:p>
+      <w:r>
+        <w:rPr>
+          <w:lang w:val="en-US"/>
+        </w:rPr>
         <w:t xml:space="preserve">SAMPLING WITH </w:t>
       </w:r>
       <w:proofErr w:type="gramStart"/>
@@ -1051,191 +1050,137 @@
     </w:p>
     <w:p>
       <w:r>
-        <w:t>Many economic statistics such as median household income for a region; many marketing statistics such as the median age for buying a consumer product; in education, the established middle point for many standardized tests</w:t>
+        <w:t>Many economic statistics such as median household income for a region; many marketing statistics such as the median age for buying a consumer product; in education, the established middle point for many standardized tests.</w:t>
+      </w:r>
+    </w:p>
+    <w:p>
+      <w:r>
+        <w:t>The median splits the set of ranked data values into equal-in-numbers parts. Extreme values do not affect the median, making the median a good alternative to the mean when such values occur. When the number of data values to be summarized is even, the median is calculated by taking the mean of the two values closest to the middle, when all values are ranked from lowest to highest. For example, if there were 6 ranked values, you would calculate the mean of the third and fourth values; and if there were 10 ranked values, you would calculate the mean of the fifth and sixth values.</w:t>
+      </w:r>
+    </w:p>
+    <w:p/>
+    <w:p>
+      <w:pPr>
+        <w:rPr>
+          <w:sz w:val="36"/>
+          <w:szCs w:val="36"/>
+        </w:rPr>
+      </w:pPr>
+      <w:r>
+        <w:rPr>
+          <w:sz w:val="36"/>
+          <w:szCs w:val="36"/>
+        </w:rPr>
+        <w:t xml:space="preserve">The </w:t>
+      </w:r>
+      <w:proofErr w:type="gramStart"/>
+      <w:r>
+        <w:rPr>
+          <w:sz w:val="36"/>
+          <w:szCs w:val="36"/>
+        </w:rPr>
+        <w:t>Mode</w:t>
+      </w:r>
+      <w:r>
+        <w:rPr>
+          <w:sz w:val="36"/>
+          <w:szCs w:val="36"/>
+        </w:rPr>
+        <w:t xml:space="preserve"> :</w:t>
+      </w:r>
+      <w:proofErr w:type="gramEnd"/>
+    </w:p>
+    <w:p>
+      <w:r>
+        <w:t>The value (or values) in a set of data values for a variable that appears most frequently.</w:t>
+      </w:r>
+    </w:p>
+    <w:p>
+      <w:r>
+        <w:t>The most common score on an exam, the most likely income, the commuting time that occurs most often.</w:t>
+      </w:r>
+    </w:p>
+    <w:p>
+      <w:proofErr w:type="gramStart"/>
+      <w:r>
+        <w:t>Similar to</w:t>
+      </w:r>
+      <w:proofErr w:type="gramEnd"/>
+      <w:r>
+        <w:t xml:space="preserve"> the median, extreme values do not affect the mode; unlike the median, however, the mode can vary much more from sample to sample than the median (or mean). Some sets of data values have no mode—all the unique values appear the same number of times. Other sets of data values can have more than one mode, such as the get-ready times on page 38 in which two modes occur, 39 minutes and 44 minutes, because each of these values appears twice and all other values appear once.</w:t>
+      </w:r>
+    </w:p>
+    <w:p/>
+    <w:p>
+      <w:pPr>
+        <w:rPr>
+          <w:sz w:val="36"/>
+          <w:szCs w:val="36"/>
+        </w:rPr>
+      </w:pPr>
+      <w:proofErr w:type="gramStart"/>
+      <w:r>
+        <w:rPr>
+          <w:sz w:val="36"/>
+          <w:szCs w:val="36"/>
+        </w:rPr>
+        <w:t>Quartiles</w:t>
+      </w:r>
+      <w:r>
+        <w:rPr>
+          <w:sz w:val="36"/>
+          <w:szCs w:val="36"/>
+        </w:rPr>
+        <w:t xml:space="preserve"> :</w:t>
+      </w:r>
+      <w:proofErr w:type="gramEnd"/>
+    </w:p>
+    <w:p>
+      <w:r>
+        <w:t>The three values that split a set of ranked data values for a variable into four equal parts—quarters, or quartiles. The first quartile, Q1, is the value such that 25.0% of the ranked data values are smaller and 75.0% are larger. The second quartile, Q2, is another name for the median, which, as discussed on page 40, splits the ranked values into two equal parts. The third quartile, Q3, is the value such that 75.0% of the ranked values are smaller and 25.0% are larger.</w:t>
+      </w:r>
+    </w:p>
+    <w:p>
+      <w:r>
+        <w:t xml:space="preserve">Quartiles help summarize large sets of data values by allowing you to identify the 25th, 50th, and 75th percentiles. If you scored in 3.1 MEASURES OF CENTRAL TENDENCY 41 interested in </w:t>
+      </w:r>
+      <w:proofErr w:type="spellStart"/>
+      <w:r>
+        <w:t>mathequation</w:t>
+      </w:r>
+      <w:proofErr w:type="spellEnd"/>
+      <w:r>
+        <w:t xml:space="preserve"> blackboard (optional) Using the n symbol previously defined on page 39, you can define the median as: Median ranked value = n + </w:t>
+      </w:r>
+      <w:proofErr w:type="spellStart"/>
+      <w:r>
+        <w:t>th</w:t>
+      </w:r>
+      <w:proofErr w:type="spellEnd"/>
+      <w:r>
+        <w:t xml:space="preserve"> 1 2 the third quartile on a standardized test, your score was in the top 25% of all scores. If your score was equal to the third quartile, the 75th percentile, then 25% of all scores were higher and 75% were lower. If you did exceptionally </w:t>
+      </w:r>
+      <w:proofErr w:type="gramStart"/>
+      <w:r>
+        <w:t>well, and</w:t>
+      </w:r>
+      <w:proofErr w:type="gramEnd"/>
+      <w:r>
+        <w:t xml:space="preserve"> learned that that your score was reported as the 99th percentile, you would know that your score was in the top 1% of all scores (and therefore greater than 99% of all scores)</w:t>
       </w:r>
       <w:r>
         <w:t>.</w:t>
       </w:r>
     </w:p>
     <w:p>
-      <w:r>
-        <w:t>The median splits the set of ranked data values into equal-in-numbers parts. Extreme values do not affect the median, making the median a good alternative to the mean when such values occur. When the number of data values to be summarized is even, the median is calculated by taking the mean of the two values closest to the middle, when all values are ranked from lowest to highest. For example, if there were 6 ranked values, you would calculate the mean of the third and fourth values; and if there were 10 ranked values, you would calculate the mean of the fifth and sixth values.</w:t>
-      </w:r>
-    </w:p>
-    <w:p/>
-    <w:p>
-      <w:pPr>
-        <w:rPr>
-          <w:sz w:val="36"/>
-          <w:szCs w:val="36"/>
-        </w:rPr>
-      </w:pPr>
-      <w:r>
-        <w:rPr>
-          <w:sz w:val="36"/>
-          <w:szCs w:val="36"/>
-        </w:rPr>
-        <w:t xml:space="preserve">The </w:t>
-      </w:r>
-      <w:proofErr w:type="gramStart"/>
-      <w:r>
-        <w:rPr>
-          <w:sz w:val="36"/>
-          <w:szCs w:val="36"/>
-        </w:rPr>
-        <w:t>Mode</w:t>
-      </w:r>
-      <w:r>
-        <w:rPr>
-          <w:sz w:val="36"/>
-          <w:szCs w:val="36"/>
-        </w:rPr>
-        <w:t xml:space="preserve"> :</w:t>
-      </w:r>
-      <w:proofErr w:type="gramEnd"/>
-    </w:p>
-    <w:p>
-      <w:r>
-        <w:t>The value (or values) in a set of data values for a variable that appears most frequently.</w:t>
-      </w:r>
-    </w:p>
-    <w:p>
-      <w:r>
-        <w:t>The most common score on an exam, the most likely income, the commuting time that occurs most ofte</w:t>
-      </w:r>
-      <w:r>
-        <w:t>n.</w:t>
-      </w:r>
-    </w:p>
-    <w:p>
-      <w:proofErr w:type="gramStart"/>
-      <w:r>
-        <w:t>Similar to</w:t>
-      </w:r>
-      <w:proofErr w:type="gramEnd"/>
-      <w:r>
-        <w:t xml:space="preserve"> the median, extreme values do not affect the mode; unlike the median, however, the mode can vary much more from </w:t>
-      </w:r>
-      <w:proofErr w:type="spellStart"/>
-      <w:r>
-        <w:t>sam</w:t>
-      </w:r>
-      <w:proofErr w:type="spellEnd"/>
-      <w:r>
-        <w:t/>
-      </w:r>
-      <w:proofErr w:type="spellStart"/>
-      <w:r>
-        <w:t>ple</w:t>
-      </w:r>
-      <w:proofErr w:type="spellEnd"/>
-      <w:r>
-        <w:t xml:space="preserve"> to sample than the median (or mean). Some sets of data </w:t>
-      </w:r>
-      <w:r>
-        <w:lastRenderedPageBreak/>
-        <w:t>values have no mode—all the unique values appear the same number of times. Other sets of data values can have more than one mode, such as the get-ready times on page 38 in which two modes occur, 39 minutes and 44 minutes, because each of these values appears twice and all other values appear once</w:t>
-      </w:r>
-      <w:r>
-        <w:t>.</w:t>
-      </w:r>
-    </w:p>
-    <w:p/>
-    <w:p>
-      <w:pPr>
-        <w:rPr>
-          <w:sz w:val="36"/>
-          <w:szCs w:val="36"/>
-        </w:rPr>
-      </w:pPr>
-      <w:proofErr w:type="gramStart"/>
-      <w:r>
-        <w:rPr>
-          <w:sz w:val="36"/>
-          <w:szCs w:val="36"/>
-        </w:rPr>
-        <w:t>Quartiles</w:t>
-      </w:r>
-      <w:r>
-        <w:rPr>
-          <w:sz w:val="36"/>
-          <w:szCs w:val="36"/>
-        </w:rPr>
-        <w:t xml:space="preserve"> :</w:t>
-      </w:r>
-      <w:proofErr w:type="gramEnd"/>
-    </w:p>
-    <w:p>
-      <w:r>
-        <w:t>The three values that split a set of ranked data values for a variable into four equal parts—quarters, or quartiles. The first quartile, Q1, is the value such that 25.0% of the ranked data values are smaller and 75.0% are larger. The second quartile, Q2, is another name for the median, which, as discussed on page 40, splits the ranked values into two equal parts. The third quartile, Q3, is the value such that 75.0% of the ranked values are smaller and 25.0% are larger.</w:t>
-      </w:r>
-    </w:p>
-    <w:p>
-      <w:r>
-        <w:t>Q</w:t>
-      </w:r>
-      <w:r>
-        <w:t xml:space="preserve">uartiles help summarize large sets of data values by allowing you to identify the 25th, 50th, and 75th percentiles. If you scored in 3.1 MEASURES OF CENTRAL TENDENCY 41 interested in </w:t>
-      </w:r>
-      <w:proofErr w:type="gramStart"/>
-      <w:r>
-        <w:t>math ?</w:t>
-      </w:r>
-      <w:proofErr w:type="gramEnd"/>
-      <w:r>
-        <w:t xml:space="preserve"> equation blackboard (optional) Using the n symbol previously defined on page 39, you can define the median as: Median ranked value = n + </w:t>
-      </w:r>
-      <w:proofErr w:type="spellStart"/>
-      <w:r>
-        <w:t>th</w:t>
-      </w:r>
-      <w:proofErr w:type="spellEnd"/>
-      <w:r>
-        <w:t xml:space="preserve"> 1 2 the third quartile on a standardized test, your score was in the top 25% of all scores. If your score was equal to the third quartile, the 75th percentile, then 25% of all scores were higher and 75% were lower. If you did exceptionally </w:t>
-      </w:r>
-      <w:proofErr w:type="gramStart"/>
-      <w:r>
-        <w:t>well, and</w:t>
-      </w:r>
-      <w:proofErr w:type="gramEnd"/>
-      <w:r>
-        <w:t xml:space="preserve"> learned that that your score was reported as the 99th percentile, you would know that your score was in the top 1% of all scores (and </w:t>
-      </w:r>
-      <w:proofErr w:type="spellStart"/>
-      <w:r>
-        <w:t>there</w:t>
-      </w:r>
-      <w:r>
-        <w:t>fore</w:t>
-      </w:r>
-      <w:proofErr w:type="spellEnd"/>
-      <w:r>
-        <w:t xml:space="preserve"> greater than 99% of all scores)</w:t>
-      </w:r>
-      <w:r>
-        <w:t>.</w:t>
-      </w:r>
-    </w:p>
-    <w:p>
-      <w:pPr>
-        <w:rPr>
-          <w:sz w:val="36"/>
-          <w:szCs w:val="36"/>
-        </w:rPr>
-      </w:pPr>
-      <w:r>
-        <w:t xml:space="preserve">To quickly determine the first quartile, add 1 to the number of data values and divide that sum by 4. For example, for 11 values, add 1 to 11 to get 12 and divide 12 by 4 to get 3 and determine that the first quartile is the third ranked value. To quickly determine the third quartile, add 1 to the number of data values and divide that sum by 4 and then multiply the quotient by 3. For the same example, you would multiply the quotient 3 by 3 to get 9 and determine that the third quartile is the ninth ranked value). When the result of this arithmetic is not a whole number, select the ranked positions immediately below and above the number calculated. For example, for 10 values, the result (for the first quartile) would be 2.75 (10 + 1 is 11, 11/4 is 2.75), and you would select the second and third ranked values. With these values, do the following: 1. Multiply the larger ranked value by the decimal fraction of the original result (0.75 in the example.) 2. Multiply the smaller ranked value by 1 minus the decimal fraction of the original result (0.25 for the example, because 1 – 0.75 is 0.25). 3. Add the two products to determine the quartile value. Special case: Should the two ranked values selected be the same number, then the quartile is that number and you can skip the previous two </w:t>
-      </w:r>
-      <w:proofErr w:type="spellStart"/>
-      <w:r>
-        <w:t>multipli</w:t>
-      </w:r>
-      <w:proofErr w:type="spellEnd"/>
-      <w:r>
-        <w:t>cations and one addition</w:t>
-      </w:r>
-      <w:r>
-        <w:t>.</w:t>
+      <w:pPr>
+        <w:rPr>
+          <w:sz w:val="36"/>
+          <w:szCs w:val="36"/>
+        </w:rPr>
+      </w:pPr>
+      <w:r>
+        <w:t>To quickly determine the first quartile, add 1 to the number of data values and divide that sum by 4. For example, for 11 values, add 1 to 11 to get 12 and divide 12 by 4 to get 3 and determine that the first quartile is the third ranked value. To quickly determine the third quartile, add 1 to the number of data values and divide that sum by 4 and then multiply the quotient by 3. For the same example, you would multiply the quotient 3 by 3 to get 9 and determine that the third quartile is the ninth ranked value). When the result of this arithmetic is not a whole number, select the ranked positions immediately below and above the number calculated. For example, for 10 values, the result (for the first quartile) would be 2.75 (10 + 1 is 11, 11/4 is 2.75), and you would select the second and third ranked values. With these values, do the following: 1. Multiply the larger ranked value by the decimal fraction of the original result (0.75 in the example.) 2. Multiply the smaller ranked value by 1 minus the decimal fraction of the original result (0.25 for the example, because 1 – 0.75 is 0.25). 3. Add the two products to determine the quartile value. Special case: Should the two ranked values selected be the same number, then the quartile is that number and you can skip the previous two multiplications and one addition.</w:t>
       </w:r>
     </w:p>
     <w:p/>
@@ -1278,106 +1223,1604 @@
     </w:p>
     <w:p>
       <w:r>
+        <w:t xml:space="preserve"> In most everyday examples, the largest and smallest values are presented and the number that represents their difference is not </w:t>
+      </w:r>
+      <w:proofErr w:type="gramStart"/>
+      <w:r>
+        <w:t>shown:</w:t>
+      </w:r>
+      <w:proofErr w:type="gramEnd"/>
+      <w:r>
+        <w:t xml:space="preserve"> daily high and low temperatures, stock market 52-week high and low closing prices, best and worst times for timed sporting events.</w:t>
+      </w:r>
+    </w:p>
+    <w:p/>
+    <w:p/>
+    <w:p>
+      <w:pPr>
+        <w:rPr>
+          <w:sz w:val="36"/>
+          <w:szCs w:val="36"/>
+        </w:rPr>
+      </w:pPr>
+    </w:p>
+    <w:p>
+      <w:pPr>
+        <w:rPr>
+          <w:sz w:val="36"/>
+          <w:szCs w:val="36"/>
+        </w:rPr>
+      </w:pPr>
+      <w:r>
+        <w:rPr>
+          <w:sz w:val="36"/>
+          <w:szCs w:val="36"/>
+        </w:rPr>
         <w:lastRenderedPageBreak/>
-        <w:t xml:space="preserve"> In most everyday examples, the largest and smallest values are presented and the number that represents their difference is not </w:t>
+        <w:t xml:space="preserve">The Variance and Standard </w:t>
       </w:r>
       <w:proofErr w:type="gramStart"/>
       <w:r>
-        <w:t>shown:</w:t>
+        <w:rPr>
+          <w:sz w:val="36"/>
+          <w:szCs w:val="36"/>
+        </w:rPr>
+        <w:t>Deviation</w:t>
+      </w:r>
+      <w:r>
+        <w:rPr>
+          <w:sz w:val="36"/>
+          <w:szCs w:val="36"/>
+        </w:rPr>
+        <w:t xml:space="preserve"> :</w:t>
       </w:r>
       <w:proofErr w:type="gramEnd"/>
-      <w:r>
-        <w:t xml:space="preserve"> daily high and low temperatures, stock market 52-week high and low closing prices, best and worst times for timed sporting events</w:t>
-      </w:r>
-      <w:r>
-        <w:t>.</w:t>
-      </w:r>
+    </w:p>
+    <w:p>
+      <w:pPr>
+        <w:rPr>
+          <w:sz w:val="36"/>
+          <w:szCs w:val="36"/>
+        </w:rPr>
+      </w:pPr>
+    </w:p>
+    <w:p>
+      <w:pPr>
+        <w:rPr>
+          <w:sz w:val="36"/>
+          <w:szCs w:val="36"/>
+        </w:rPr>
+      </w:pPr>
+    </w:p>
+    <w:p>
+      <w:r>
+        <w:t>Two related numbers that each individually measures how a set of data values for a variable fluctuate around the mean of that variable. The numbers are related because one of them, the standard deviation, is the positive square root of the other (the variance). EXAMPLE The variance among SAT scores for incoming freshmen at a college, the standard deviation in the age of the workers in a company. The variance and standard deviation always appear as “variance” and “standard deviation” and should be accompanied by the mean.</w:t>
+      </w:r>
+    </w:p>
+    <w:p>
+      <w:r>
+        <w:t xml:space="preserve">The variance and standard deviation help you to know how a set of data values distributes around its mean. For almost all sets of data values, </w:t>
+      </w:r>
+      <w:proofErr w:type="gramStart"/>
+      <w:r>
+        <w:t>the majority of</w:t>
+      </w:r>
+      <w:proofErr w:type="gramEnd"/>
+      <w:r>
+        <w:t xml:space="preserve"> the values lie within an interval of plus and minus one standard deviation above and below the mean. Therefore, determining the mean and the standard deviation usually helps you define the range in which </w:t>
+      </w:r>
+      <w:proofErr w:type="gramStart"/>
+      <w:r>
+        <w:t>the majority of</w:t>
+      </w:r>
+      <w:proofErr w:type="gramEnd"/>
+      <w:r>
+        <w:t xml:space="preserve"> the data values occur. The simplest measure of variation might take the difference between each value and the mean and sum these differences. However, by the properties of arithmetic and the definition of mean, the result of such calculations would be zero for every set of data values—not very helpful in comparing one set to another.</w:t>
+      </w:r>
+    </w:p>
+    <w:p>
+      <w:pPr>
+        <w:rPr>
+          <w:sz w:val="36"/>
+          <w:szCs w:val="36"/>
+        </w:rPr>
+      </w:pPr>
+    </w:p>
+    <w:p>
+      <w:pPr>
+        <w:rPr>
+          <w:sz w:val="40"/>
+          <w:szCs w:val="40"/>
+        </w:rPr>
+      </w:pPr>
+      <w:r>
+        <w:rPr>
+          <w:sz w:val="40"/>
+          <w:szCs w:val="40"/>
+        </w:rPr>
+        <w:br w:type="page"/>
+      </w:r>
+    </w:p>
+    <w:p>
+      <w:pPr>
+        <w:rPr>
+          <w:sz w:val="48"/>
+          <w:szCs w:val="48"/>
+        </w:rPr>
+      </w:pPr>
+      <w:r>
+        <w:rPr>
+          <w:b/>
+          <w:bCs/>
+          <w:sz w:val="52"/>
+          <w:szCs w:val="52"/>
+        </w:rPr>
+        <w:lastRenderedPageBreak/>
+        <w:t>DATA ARCHITECTURE</w:t>
+      </w:r>
+    </w:p>
+    <w:p>
+      <w:pPr>
+        <w:pStyle w:val="Heading2"/>
+        <w:shd w:val="clear" w:color="auto" w:fill="FFFFFF"/>
+        <w:spacing w:before="960" w:after="480" w:line="510" w:lineRule="atLeast"/>
+        <w:rPr>
+          <w:rFonts w:ascii="Roboto" w:hAnsi="Roboto"/>
+          <w:color w:val="272C37"/>
+        </w:rPr>
+      </w:pPr>
+      <w:r>
+        <w:rPr>
+          <w:rFonts w:ascii="Roboto" w:hAnsi="Roboto"/>
+          <w:b/>
+          <w:bCs/>
+          <w:color w:val="272C37"/>
+        </w:rPr>
+        <w:t>What is Data Architecture? </w:t>
+      </w:r>
+    </w:p>
+    <w:p>
+      <w:pPr>
+        <w:pStyle w:val="NormalWeb"/>
+        <w:shd w:val="clear" w:color="auto" w:fill="FFFFFF"/>
+        <w:spacing w:before="0" w:beforeAutospacing="0" w:after="390" w:afterAutospacing="0" w:line="390" w:lineRule="atLeast"/>
+        <w:rPr>
+          <w:rFonts w:ascii="Arial" w:hAnsi="Arial" w:cs="Arial"/>
+          <w:sz w:val="22"/>
+          <w:szCs w:val="22"/>
+        </w:rPr>
+      </w:pPr>
+      <w:hyperlink r:id="rId6" w:tgtFrame="_blank" w:tooltip="Data architecture" w:history="1">
+        <w:r>
+          <w:rPr>
+            <w:rStyle w:val="Hyperlink"/>
+            <w:rFonts w:ascii="Arial" w:eastAsiaTheme="majorEastAsia" w:hAnsi="Arial" w:cs="Arial"/>
+            <w:color w:val="auto"/>
+            <w:sz w:val="22"/>
+            <w:szCs w:val="22"/>
+          </w:rPr>
+          <w:t>Data architecture</w:t>
+        </w:r>
+      </w:hyperlink>
+      <w:r>
+        <w:rPr>
+          <w:rFonts w:ascii="Arial" w:hAnsi="Arial" w:cs="Arial"/>
+          <w:sz w:val="22"/>
+          <w:szCs w:val="22"/>
+        </w:rPr>
+        <w:t xml:space="preserve"> is the foundation of an effective data strategy. According to data architecture definition, it is a framework of models, policies, </w:t>
+      </w:r>
+      <w:proofErr w:type="gramStart"/>
+      <w:r>
+        <w:rPr>
+          <w:rFonts w:ascii="Arial" w:hAnsi="Arial" w:cs="Arial"/>
+          <w:sz w:val="22"/>
+          <w:szCs w:val="22"/>
+        </w:rPr>
+        <w:t>rules</w:t>
+      </w:r>
+      <w:proofErr w:type="gramEnd"/>
+      <w:r>
+        <w:rPr>
+          <w:rFonts w:ascii="Arial" w:hAnsi="Arial" w:cs="Arial"/>
+          <w:sz w:val="22"/>
+          <w:szCs w:val="22"/>
+        </w:rPr>
+        <w:t xml:space="preserve"> and standards that an organization uses to manage data and its flow through the organization. Within a company, everyone wants data to be easily accessible, to be cleaned up well, and to be updated regularly. </w:t>
+      </w:r>
+      <w:r>
+        <w:rPr>
+          <w:rFonts w:ascii="Arial" w:hAnsi="Arial" w:cs="Arial"/>
+          <w:sz w:val="22"/>
+          <w:szCs w:val="22"/>
+          <w:highlight w:val="yellow"/>
+        </w:rPr>
+        <w:t>Successful data architecture standardizes the processes to capture, store, transform and deliver usable data to people who need it. It identifies the business users who will consume the data and their varying requirements.</w:t>
+      </w:r>
+      <w:r>
+        <w:rPr>
+          <w:rFonts w:ascii="Arial" w:hAnsi="Arial" w:cs="Arial"/>
+          <w:sz w:val="22"/>
+          <w:szCs w:val="22"/>
+        </w:rPr>
+        <w:t> </w:t>
+      </w:r>
+    </w:p>
+    <w:p>
+      <w:pPr>
+        <w:pStyle w:val="NormalWeb"/>
+        <w:shd w:val="clear" w:color="auto" w:fill="FFFFFF"/>
+        <w:spacing w:before="0" w:beforeAutospacing="0" w:after="390" w:afterAutospacing="0" w:line="390" w:lineRule="atLeast"/>
+        <w:rPr>
+          <w:rFonts w:ascii="Arial" w:hAnsi="Arial" w:cs="Arial"/>
+          <w:sz w:val="22"/>
+          <w:szCs w:val="22"/>
+        </w:rPr>
+      </w:pPr>
+      <w:r>
+        <w:rPr>
+          <w:rFonts w:ascii="Arial" w:hAnsi="Arial" w:cs="Arial"/>
+          <w:sz w:val="22"/>
+          <w:szCs w:val="22"/>
+        </w:rPr>
+        <w:t xml:space="preserve">A good approach to data architecture is to make it flow from data consumers to data sources, not the other way. The goal is to transform business requirements into data and system requirements. Companies need to have a centralized data architecture that aligns with business processes and provides clarity about all aspects of data. The individual components of data architecture are the outcomes, activities, and </w:t>
+      </w:r>
+      <w:proofErr w:type="spellStart"/>
+      <w:r>
+        <w:rPr>
+          <w:rFonts w:ascii="Arial" w:hAnsi="Arial" w:cs="Arial"/>
+          <w:sz w:val="22"/>
+          <w:szCs w:val="22"/>
+        </w:rPr>
+        <w:t>behaviors</w:t>
+      </w:r>
+      <w:proofErr w:type="spellEnd"/>
+      <w:r>
+        <w:rPr>
+          <w:rFonts w:ascii="Arial" w:hAnsi="Arial" w:cs="Arial"/>
+          <w:sz w:val="22"/>
+          <w:szCs w:val="22"/>
+        </w:rPr>
+        <w:t>. </w:t>
+      </w:r>
+    </w:p>
+    <w:p>
+      <w:pPr>
+        <w:pStyle w:val="NormalWeb"/>
+        <w:shd w:val="clear" w:color="auto" w:fill="FFFFFF"/>
+        <w:spacing w:before="0" w:beforeAutospacing="0" w:after="390" w:afterAutospacing="0" w:line="390" w:lineRule="atLeast"/>
+        <w:rPr>
+          <w:rFonts w:ascii="Arial" w:hAnsi="Arial" w:cs="Arial"/>
+        </w:rPr>
+      </w:pPr>
+      <w:r>
+        <w:rPr>
+          <w:rFonts w:ascii="Roboto" w:hAnsi="Roboto"/>
+          <w:color w:val="51565E"/>
+          <w:shd w:val="clear" w:color="auto" w:fill="FFFFFF"/>
+        </w:rPr>
+        <w:t> </w:t>
+      </w:r>
+      <w:r>
+        <w:rPr>
+          <w:rFonts w:ascii="Arial" w:hAnsi="Arial" w:cs="Arial"/>
+          <w:shd w:val="clear" w:color="auto" w:fill="FFFFFF"/>
+        </w:rPr>
+        <w:t>A data architect builds, optimizes, and maintains conceptual and logical </w:t>
+      </w:r>
+      <w:hyperlink r:id="rId7" w:tgtFrame="_blank" w:tooltip="database" w:history="1">
+        <w:r>
+          <w:rPr>
+            <w:rStyle w:val="Hyperlink"/>
+            <w:rFonts w:ascii="Arial" w:eastAsiaTheme="majorEastAsia" w:hAnsi="Arial" w:cs="Arial"/>
+            <w:color w:val="auto"/>
+            <w:shd w:val="clear" w:color="auto" w:fill="FFFFFF"/>
+          </w:rPr>
+          <w:t>database</w:t>
+        </w:r>
+      </w:hyperlink>
+      <w:r>
+        <w:rPr>
+          <w:rFonts w:ascii="Arial" w:hAnsi="Arial" w:cs="Arial"/>
+          <w:shd w:val="clear" w:color="auto" w:fill="FFFFFF"/>
+        </w:rPr>
+        <w:t> models. They determine how to source data that can propel the business forward and how that can be distributed to provide valuable insights to decision-makers.</w:t>
+      </w:r>
+    </w:p>
+    <w:p>
+      <w:pPr>
+        <w:pStyle w:val="NormalWeb"/>
+        <w:shd w:val="clear" w:color="auto" w:fill="FFFFFF"/>
+        <w:spacing w:before="0" w:beforeAutospacing="0" w:after="390" w:afterAutospacing="0" w:line="390" w:lineRule="atLeast"/>
+        <w:rPr>
+          <w:rFonts w:ascii="Arial" w:hAnsi="Arial" w:cs="Arial"/>
+          <w:sz w:val="22"/>
+          <w:szCs w:val="22"/>
+        </w:rPr>
+      </w:pPr>
+    </w:p>
+    <w:p>
+      <w:pPr>
+        <w:pStyle w:val="Heading2"/>
+        <w:shd w:val="clear" w:color="auto" w:fill="FFFFFF"/>
+        <w:spacing w:before="960" w:after="480" w:line="510" w:lineRule="atLeast"/>
+        <w:rPr>
+          <w:rFonts w:ascii="Roboto" w:hAnsi="Roboto"/>
+          <w:b/>
+          <w:bCs/>
+          <w:color w:val="272C37"/>
+        </w:rPr>
+      </w:pPr>
+      <w:r>
+        <w:rPr>
+          <w:rFonts w:ascii="Roboto" w:hAnsi="Roboto"/>
+          <w:b/>
+          <w:bCs/>
+          <w:color w:val="272C37"/>
+        </w:rPr>
+        <w:t xml:space="preserve">Data Architecture </w:t>
+      </w:r>
+      <w:proofErr w:type="gramStart"/>
+      <w:r>
+        <w:rPr>
+          <w:rFonts w:ascii="Roboto" w:hAnsi="Roboto"/>
+          <w:b/>
+          <w:bCs/>
+          <w:color w:val="272C37"/>
+        </w:rPr>
+        <w:t>Principle</w:t>
+      </w:r>
+      <w:r>
+        <w:rPr>
+          <w:rFonts w:ascii="Roboto" w:hAnsi="Roboto"/>
+          <w:b/>
+          <w:bCs/>
+          <w:color w:val="272C37"/>
+        </w:rPr>
+        <w:t>s :</w:t>
+      </w:r>
+      <w:proofErr w:type="gramEnd"/>
     </w:p>
     <w:p/>
     <w:p>
       <w:pPr>
-        <w:rPr>
-          <w:sz w:val="36"/>
-          <w:szCs w:val="36"/>
-        </w:rPr>
-      </w:pPr>
-    </w:p>
-    <w:p>
-      <w:pPr>
-        <w:rPr>
-          <w:sz w:val="36"/>
-          <w:szCs w:val="36"/>
-        </w:rPr>
-      </w:pPr>
-      <w:r>
-        <w:rPr>
-          <w:sz w:val="36"/>
-          <w:szCs w:val="36"/>
-        </w:rPr>
-        <w:t xml:space="preserve">The Variance and Standard </w:t>
+        <w:pStyle w:val="NormalWeb"/>
+        <w:shd w:val="clear" w:color="auto" w:fill="FFFFFF"/>
+        <w:spacing w:before="0" w:beforeAutospacing="0" w:after="390" w:afterAutospacing="0" w:line="390" w:lineRule="atLeast"/>
+        <w:rPr>
+          <w:rFonts w:ascii="Roboto" w:hAnsi="Roboto"/>
+        </w:rPr>
+      </w:pPr>
+      <w:r>
+        <w:rPr>
+          <w:rFonts w:ascii="Roboto" w:hAnsi="Roboto"/>
+        </w:rPr>
+        <w:t> These principles form the foundation of the data architecture framework and help build effective data strategies and data-driven decisions. </w:t>
+      </w:r>
+    </w:p>
+    <w:p>
+      <w:pPr>
+        <w:pStyle w:val="Heading3"/>
+        <w:numPr>
+          <w:ilvl w:val="0"/>
+          <w:numId w:val="2"/>
+        </w:numPr>
+        <w:shd w:val="clear" w:color="auto" w:fill="FFFFFF"/>
+        <w:tabs>
+          <w:tab w:val="clear" w:pos="720"/>
+        </w:tabs>
+        <w:spacing w:before="480" w:after="360" w:line="390" w:lineRule="atLeast"/>
+        <w:ind w:left="1020"/>
+        <w:rPr>
+          <w:rFonts w:ascii="Roboto" w:hAnsi="Roboto"/>
+        </w:rPr>
+      </w:pPr>
+      <w:r>
+        <w:rPr>
+          <w:rFonts w:ascii="Roboto" w:hAnsi="Roboto"/>
+          <w:b/>
+          <w:bCs/>
+        </w:rPr>
+        <w:lastRenderedPageBreak/>
+        <w:t>Validate All Data at Point of Entry</w:t>
+      </w:r>
+    </w:p>
+    <w:p>
+      <w:pPr>
+        <w:pStyle w:val="NormalWeb"/>
+        <w:shd w:val="clear" w:color="auto" w:fill="FFFFFF"/>
+        <w:spacing w:before="0" w:beforeAutospacing="0" w:after="390" w:afterAutospacing="0" w:line="390" w:lineRule="atLeast"/>
+        <w:rPr>
+          <w:rFonts w:ascii="Roboto" w:hAnsi="Roboto"/>
+        </w:rPr>
+      </w:pPr>
+      <w:r>
+        <w:rPr>
+          <w:rFonts w:ascii="Roboto" w:hAnsi="Roboto"/>
+        </w:rPr>
+        <w:t>It's important to improve the overall health of organizational data by eliminating bad data and common data errors. Design your data architecture to flag and correct errors as soon as possible. A Data Integration Platform can help do that – validate data automatically at the point of entry. This will also help minimize the time taken to cleanse and prep data.  </w:t>
+      </w:r>
+    </w:p>
+    <w:p>
+      <w:pPr>
+        <w:pStyle w:val="Heading3"/>
+        <w:numPr>
+          <w:ilvl w:val="0"/>
+          <w:numId w:val="3"/>
+        </w:numPr>
+        <w:shd w:val="clear" w:color="auto" w:fill="FFFFFF"/>
+        <w:spacing w:before="480" w:after="360" w:line="390" w:lineRule="atLeast"/>
+        <w:ind w:left="1020"/>
+        <w:rPr>
+          <w:rFonts w:ascii="Roboto" w:hAnsi="Roboto"/>
+        </w:rPr>
+      </w:pPr>
+      <w:r>
+        <w:rPr>
+          <w:rFonts w:ascii="Roboto" w:hAnsi="Roboto"/>
+          <w:b/>
+          <w:bCs/>
+        </w:rPr>
+        <w:t>Strive for Consistency</w:t>
+      </w:r>
+    </w:p>
+    <w:p>
+      <w:pPr>
+        <w:pStyle w:val="NormalWeb"/>
+        <w:shd w:val="clear" w:color="auto" w:fill="FFFFFF"/>
+        <w:spacing w:before="0" w:beforeAutospacing="0" w:after="390" w:afterAutospacing="0" w:line="390" w:lineRule="atLeast"/>
+        <w:rPr>
+          <w:rFonts w:ascii="Roboto" w:hAnsi="Roboto"/>
+        </w:rPr>
+      </w:pPr>
+      <w:r>
+        <w:rPr>
+          <w:rFonts w:ascii="Roboto" w:hAnsi="Roboto"/>
+        </w:rPr>
+        <w:t xml:space="preserve">Using a Common Vocabulary for data architecture will help users on the same project to collaborate. Shared data assets like product </w:t>
+      </w:r>
+      <w:proofErr w:type="spellStart"/>
+      <w:r>
+        <w:rPr>
+          <w:rFonts w:ascii="Roboto" w:hAnsi="Roboto"/>
+        </w:rPr>
+        <w:t>catalogs</w:t>
+      </w:r>
+      <w:proofErr w:type="spellEnd"/>
+      <w:r>
+        <w:rPr>
+          <w:rFonts w:ascii="Roboto" w:hAnsi="Roboto"/>
+        </w:rPr>
+        <w:t>, fiscal calendar dimensions, etc. must use common vocabulary regardless of the application or business function. Users of such shared data must work from the same core definitions to maintain control of data architecture and data governance. </w:t>
+      </w:r>
+    </w:p>
+    <w:p>
+      <w:pPr>
+        <w:pStyle w:val="Heading3"/>
+        <w:numPr>
+          <w:ilvl w:val="0"/>
+          <w:numId w:val="4"/>
+        </w:numPr>
+        <w:shd w:val="clear" w:color="auto" w:fill="FFFFFF"/>
+        <w:spacing w:before="480" w:after="360" w:line="390" w:lineRule="atLeast"/>
+        <w:ind w:left="1020"/>
+        <w:rPr>
+          <w:rFonts w:ascii="Roboto" w:hAnsi="Roboto"/>
+        </w:rPr>
+      </w:pPr>
+      <w:r>
+        <w:rPr>
+          <w:rFonts w:ascii="Roboto" w:hAnsi="Roboto"/>
+          <w:b/>
+          <w:bCs/>
+        </w:rPr>
+        <w:t>Everything Should be Documented</w:t>
+      </w:r>
+    </w:p>
+    <w:p>
+      <w:pPr>
+        <w:pStyle w:val="NormalWeb"/>
+        <w:shd w:val="clear" w:color="auto" w:fill="FFFFFF"/>
+        <w:spacing w:before="0" w:beforeAutospacing="0" w:after="390" w:afterAutospacing="0" w:line="390" w:lineRule="atLeast"/>
+        <w:rPr>
+          <w:rFonts w:ascii="Roboto" w:hAnsi="Roboto"/>
+        </w:rPr>
+      </w:pPr>
+      <w:r>
+        <w:rPr>
+          <w:rFonts w:ascii="Roboto" w:hAnsi="Roboto"/>
+        </w:rPr>
+        <w:t>Get into the habit of documenting all parts of your data process so that data visibility and data remain standardized across the organization. Documentation should help you keep a tab on how much data is collected, which datasets are aligned, and which applications need to be updated. Consistent documentation should work seamlessly with data integration.</w:t>
+      </w:r>
+    </w:p>
+    <w:p>
+      <w:pPr>
+        <w:pStyle w:val="Heading3"/>
+        <w:numPr>
+          <w:ilvl w:val="0"/>
+          <w:numId w:val="5"/>
+        </w:numPr>
+        <w:shd w:val="clear" w:color="auto" w:fill="FFFFFF"/>
+        <w:spacing w:before="480" w:after="360" w:line="390" w:lineRule="atLeast"/>
+        <w:ind w:left="1020"/>
+        <w:rPr>
+          <w:rFonts w:ascii="Roboto" w:hAnsi="Roboto"/>
+        </w:rPr>
+      </w:pPr>
+      <w:r>
+        <w:rPr>
+          <w:rFonts w:ascii="Roboto" w:hAnsi="Roboto"/>
+          <w:b/>
+          <w:bCs/>
+        </w:rPr>
+        <w:t>Avoid Data Duplication and Movement</w:t>
+      </w:r>
+    </w:p>
+    <w:p>
+      <w:pPr>
+        <w:pStyle w:val="NormalWeb"/>
+        <w:shd w:val="clear" w:color="auto" w:fill="FFFFFF"/>
+        <w:spacing w:before="0" w:beforeAutospacing="0" w:after="390" w:afterAutospacing="0" w:line="390" w:lineRule="atLeast"/>
+        <w:rPr>
+          <w:rFonts w:ascii="Roboto" w:hAnsi="Roboto"/>
+        </w:rPr>
+      </w:pPr>
+      <w:r>
+        <w:rPr>
+          <w:rFonts w:ascii="Roboto" w:hAnsi="Roboto"/>
+        </w:rPr>
+        <w:t>Every time data is moved, it impacts cost, accuracy, and time. Modern data architectures should reduce the need for additional data movement to reduce cost, improve data freshness and optimize data agility.  Modern data architecture views data as a shared asset and does not allow departmental data silos. This makes it simpler to universally update data, and everyone can operate from a single version of the data.  </w:t>
+      </w:r>
+    </w:p>
+    <w:p>
+      <w:pPr>
+        <w:pStyle w:val="Heading3"/>
+        <w:numPr>
+          <w:ilvl w:val="0"/>
+          <w:numId w:val="6"/>
+        </w:numPr>
+        <w:shd w:val="clear" w:color="auto" w:fill="FFFFFF"/>
+        <w:spacing w:before="480" w:after="360" w:line="390" w:lineRule="atLeast"/>
+        <w:ind w:left="1020"/>
+        <w:rPr>
+          <w:rFonts w:ascii="Roboto" w:hAnsi="Roboto"/>
+          <w:color w:val="272C37"/>
+        </w:rPr>
+      </w:pPr>
+      <w:r>
+        <w:rPr>
+          <w:rFonts w:ascii="Roboto" w:hAnsi="Roboto"/>
+          <w:b/>
+          <w:bCs/>
+          <w:color w:val="272C37"/>
+        </w:rPr>
+        <w:lastRenderedPageBreak/>
+        <w:t>Users Need Adequate Access to Data </w:t>
+      </w:r>
+    </w:p>
+    <w:p>
+      <w:pPr>
+        <w:pStyle w:val="NormalWeb"/>
+        <w:shd w:val="clear" w:color="auto" w:fill="FFFFFF"/>
+        <w:spacing w:before="0" w:beforeAutospacing="0" w:after="390" w:afterAutospacing="0" w:line="390" w:lineRule="atLeast"/>
+        <w:rPr>
+          <w:rFonts w:ascii="Roboto" w:hAnsi="Roboto"/>
+        </w:rPr>
+      </w:pPr>
+      <w:r>
+        <w:rPr>
+          <w:rFonts w:ascii="Roboto" w:hAnsi="Roboto"/>
+        </w:rPr>
+        <w:t>Data architecture books state that users must be provided the right interfaces to consume data using designated tools. </w:t>
+      </w:r>
+    </w:p>
+    <w:p>
+      <w:pPr>
+        <w:pStyle w:val="Heading3"/>
+        <w:numPr>
+          <w:ilvl w:val="0"/>
+          <w:numId w:val="7"/>
+        </w:numPr>
+        <w:shd w:val="clear" w:color="auto" w:fill="FFFFFF"/>
+        <w:spacing w:before="480" w:after="360" w:line="390" w:lineRule="atLeast"/>
+        <w:ind w:left="1020"/>
+        <w:rPr>
+          <w:rFonts w:ascii="Roboto" w:hAnsi="Roboto"/>
+        </w:rPr>
+      </w:pPr>
+      <w:r>
+        <w:rPr>
+          <w:rFonts w:ascii="Roboto" w:hAnsi="Roboto"/>
+          <w:b/>
+          <w:bCs/>
+        </w:rPr>
+        <w:t>Security and Access Controls Are Essential</w:t>
+      </w:r>
+    </w:p>
+    <w:p>
+      <w:pPr>
+        <w:pStyle w:val="NormalWeb"/>
+        <w:shd w:val="clear" w:color="auto" w:fill="FFFFFF"/>
+        <w:spacing w:before="0" w:beforeAutospacing="0" w:after="390" w:afterAutospacing="0" w:line="390" w:lineRule="atLeast"/>
+        <w:rPr>
+          <w:rFonts w:ascii="Roboto" w:hAnsi="Roboto"/>
+        </w:rPr>
+      </w:pPr>
+      <w:r>
+        <w:rPr>
+          <w:rFonts w:ascii="Roboto" w:hAnsi="Roboto"/>
+        </w:rPr>
+        <w:t>The emergence of data security projects has made it easier to ensure unified data security. Data architectures must be designed for security without compromising access controls on the raw data.  </w:t>
+      </w:r>
+    </w:p>
+    <w:p>
+      <w:pPr>
+        <w:pStyle w:val="NormalWeb"/>
+        <w:shd w:val="clear" w:color="auto" w:fill="FFFFFF"/>
+        <w:spacing w:before="0" w:beforeAutospacing="0" w:after="390" w:afterAutospacing="0" w:line="390" w:lineRule="atLeast"/>
+        <w:rPr>
+          <w:rFonts w:ascii="Arial" w:hAnsi="Arial" w:cs="Arial"/>
+          <w:b/>
+          <w:bCs/>
+          <w:sz w:val="40"/>
+          <w:szCs w:val="40"/>
+        </w:rPr>
+      </w:pPr>
+    </w:p>
+    <w:p>
+      <w:pPr>
+        <w:pStyle w:val="NormalWeb"/>
+        <w:shd w:val="clear" w:color="auto" w:fill="FFFFFF"/>
+        <w:spacing w:before="0" w:beforeAutospacing="0" w:after="390" w:afterAutospacing="0" w:line="390" w:lineRule="atLeast"/>
+        <w:rPr>
+          <w:rFonts w:ascii="Arial" w:hAnsi="Arial" w:cs="Arial"/>
+          <w:b/>
+          <w:bCs/>
+          <w:sz w:val="52"/>
+          <w:szCs w:val="52"/>
+        </w:rPr>
+      </w:pPr>
+      <w:r>
+        <w:rPr>
+          <w:rFonts w:ascii="Arial" w:hAnsi="Arial" w:cs="Arial"/>
+          <w:b/>
+          <w:bCs/>
+          <w:sz w:val="52"/>
+          <w:szCs w:val="52"/>
+        </w:rPr>
+        <w:t>DATA COLLECTION</w:t>
+      </w:r>
+    </w:p>
+    <w:p>
+      <w:pPr>
+        <w:spacing w:before="100" w:beforeAutospacing="1" w:after="100" w:afterAutospacing="1" w:line="360" w:lineRule="auto"/>
+        <w:rPr>
+          <w:rFonts w:ascii="Roboto" w:eastAsia="Times New Roman" w:hAnsi="Roboto" w:cs="Arial"/>
+          <w:lang w:eastAsia="en-IN"/>
+        </w:rPr>
+      </w:pPr>
+      <w:r>
+        <w:rPr>
+          <w:rFonts w:ascii="Arial" w:eastAsia="Times New Roman" w:hAnsi="Arial" w:cs="Arial"/>
+          <w:b/>
+          <w:bCs/>
+          <w:sz w:val="18"/>
+          <w:szCs w:val="18"/>
+          <w:lang w:eastAsia="en-IN"/>
+        </w:rPr>
+        <w:br/>
+      </w:r>
+      <w:r>
+        <w:rPr>
+          <w:rFonts w:ascii="Roboto" w:eastAsia="Times New Roman" w:hAnsi="Roboto" w:cs="Arial"/>
+          <w:b/>
+          <w:bCs/>
+          <w:lang w:eastAsia="en-IN"/>
+        </w:rPr>
+        <w:t>Data collection</w:t>
+      </w:r>
+      <w:r>
+        <w:rPr>
+          <w:rFonts w:ascii="Roboto" w:eastAsia="Times New Roman" w:hAnsi="Roboto" w:cs="Arial"/>
+          <w:lang w:eastAsia="en-IN"/>
+        </w:rPr>
+        <w:t> is the process of gathering and measuring information on variables of interest, in an established systematic fashion that enables one to answer stated research questions, test hypotheses, and evaluate outcomes. The data collection component of research is common to all fields of study including physical and social sciences, humanities, business, etc. While methods vary by discipline, the emphasis on ensuring accurate and honest collection remains the same.</w:t>
+      </w:r>
+    </w:p>
+    <w:p>
+      <w:pPr>
+        <w:spacing w:line="360" w:lineRule="auto"/>
+      </w:pPr>
+      <w:r>
+        <w:rPr>
+          <w:rFonts w:ascii="Roboto" w:eastAsia="Times New Roman" w:hAnsi="Roboto" w:cs="Arial"/>
+          <w:b/>
+          <w:bCs/>
+          <w:sz w:val="24"/>
+          <w:szCs w:val="24"/>
+          <w:lang w:eastAsia="en-IN"/>
+        </w:rPr>
+        <w:t>The importance of ensuring accurate and appropriate data collection</w:t>
+      </w:r>
+      <w:r>
+        <w:rPr>
+          <w:rFonts w:ascii="Roboto" w:eastAsia="Times New Roman" w:hAnsi="Roboto" w:cs="Arial"/>
+          <w:b/>
+          <w:bCs/>
+          <w:lang w:eastAsia="en-IN"/>
+        </w:rPr>
+        <w:br/>
+      </w:r>
+      <w:r>
+        <w:rPr>
+          <w:rFonts w:ascii="Roboto" w:eastAsia="Times New Roman" w:hAnsi="Roboto" w:cs="Arial"/>
+          <w:b/>
+          <w:bCs/>
+          <w:lang w:eastAsia="en-IN"/>
+        </w:rPr>
+        <w:br/>
+      </w:r>
+      <w:r>
+        <w:rPr>
+          <w:rFonts w:ascii="Roboto" w:eastAsia="Times New Roman" w:hAnsi="Roboto" w:cs="Arial"/>
+          <w:lang w:eastAsia="en-IN"/>
+        </w:rPr>
+        <w:t>Regardless of the field of study or preference for defining data (quantitative, qualitative), accurate data collection is essential to maintaining the integrity of research. Both the selection of appropriate data collection instruments (existing, modified, or newly developed) and clearly delineated instructions for their correct use reduce the</w:t>
+      </w:r>
+      <w:r>
+        <w:rPr>
+          <w:rFonts w:ascii="Arial" w:eastAsia="Times New Roman" w:hAnsi="Arial" w:cs="Arial"/>
+          <w:lang w:eastAsia="en-IN"/>
+        </w:rPr>
+        <w:t xml:space="preserve"> </w:t>
+      </w:r>
+      <w:r>
+        <w:rPr>
+          <w:rFonts w:ascii="Arial" w:eastAsia="Times New Roman" w:hAnsi="Arial" w:cs="Arial"/>
+          <w:sz w:val="18"/>
+          <w:szCs w:val="18"/>
+          <w:lang w:eastAsia="en-IN"/>
+        </w:rPr>
+        <w:t>likelihood of errors occurring.</w:t>
+      </w:r>
+    </w:p>
+    <w:p>
+      <w:pPr>
+        <w:pStyle w:val="NormalWeb"/>
+        <w:shd w:val="clear" w:color="auto" w:fill="FFFFFF"/>
+        <w:spacing w:before="0" w:beforeAutospacing="0" w:after="390" w:afterAutospacing="0" w:line="390" w:lineRule="atLeast"/>
+        <w:rPr>
+          <w:rFonts w:ascii="Arial" w:hAnsi="Arial" w:cs="Arial"/>
+          <w:sz w:val="22"/>
+          <w:szCs w:val="22"/>
+        </w:rPr>
+      </w:pPr>
+    </w:p>
+    <w:p>
+      <w:pPr>
+        <w:pStyle w:val="NormalWeb"/>
+        <w:shd w:val="clear" w:color="auto" w:fill="FFFFFF"/>
+        <w:spacing w:before="0" w:beforeAutospacing="0" w:after="390" w:afterAutospacing="0" w:line="390" w:lineRule="atLeast"/>
+        <w:rPr>
+          <w:rFonts w:ascii="Arial" w:hAnsi="Arial" w:cs="Arial"/>
+          <w:sz w:val="22"/>
+          <w:szCs w:val="22"/>
+        </w:rPr>
+      </w:pPr>
+    </w:p>
+    <w:p>
+      <w:pPr>
+        <w:jc w:val="both"/>
+        <w:rPr>
+          <w:sz w:val="24"/>
+          <w:szCs w:val="24"/>
+        </w:rPr>
+      </w:pPr>
+    </w:p>
+    <w:p>
+      <w:pPr>
+        <w:pStyle w:val="NormalWeb"/>
+        <w:shd w:val="clear" w:color="auto" w:fill="FFFFFF"/>
+        <w:spacing w:before="0" w:beforeAutospacing="0" w:after="390" w:afterAutospacing="0" w:line="390" w:lineRule="atLeast"/>
+        <w:rPr>
+          <w:rFonts w:ascii="Arial" w:hAnsi="Arial" w:cs="Arial"/>
+          <w:b/>
+          <w:bCs/>
+          <w:sz w:val="52"/>
+          <w:szCs w:val="52"/>
+        </w:rPr>
+      </w:pPr>
+      <w:r>
+        <w:rPr>
+          <w:rFonts w:ascii="Arial" w:hAnsi="Arial" w:cs="Arial"/>
+          <w:b/>
+          <w:bCs/>
+          <w:sz w:val="52"/>
+          <w:szCs w:val="52"/>
+        </w:rPr>
+        <w:lastRenderedPageBreak/>
+        <w:t xml:space="preserve">DATA </w:t>
+      </w:r>
+      <w:r>
+        <w:rPr>
+          <w:rFonts w:ascii="Arial" w:hAnsi="Arial" w:cs="Arial"/>
+          <w:b/>
+          <w:bCs/>
+          <w:sz w:val="52"/>
+          <w:szCs w:val="52"/>
+        </w:rPr>
+        <w:t xml:space="preserve">EXTRACTION &amp; </w:t>
+      </w:r>
+      <w:r>
+        <w:rPr>
+          <w:rFonts w:ascii="Arial" w:hAnsi="Arial" w:cs="Arial"/>
+          <w:b/>
+          <w:bCs/>
+          <w:sz w:val="52"/>
+          <w:szCs w:val="52"/>
+        </w:rPr>
+        <w:tab/>
+        <w:t>ETL</w:t>
+      </w:r>
+    </w:p>
+    <w:p>
+      <w:pPr>
+        <w:pStyle w:val="NormalWeb"/>
+        <w:shd w:val="clear" w:color="auto" w:fill="FFFFFF"/>
+        <w:spacing w:before="0" w:beforeAutospacing="0" w:after="390" w:afterAutospacing="0" w:line="390" w:lineRule="atLeast"/>
+        <w:rPr>
+          <w:rFonts w:ascii="Arial" w:hAnsi="Arial" w:cs="Arial"/>
+          <w:b/>
+          <w:bCs/>
+          <w:sz w:val="52"/>
+          <w:szCs w:val="52"/>
+        </w:rPr>
+      </w:pPr>
+    </w:p>
+    <w:p>
+      <w:pPr>
+        <w:pStyle w:val="NormalWeb"/>
+        <w:shd w:val="clear" w:color="auto" w:fill="FFFFFF"/>
+        <w:spacing w:before="0" w:beforeAutospacing="0" w:after="390" w:afterAutospacing="0" w:line="390" w:lineRule="atLeast"/>
+        <w:rPr>
+          <w:rFonts w:ascii="Roboto" w:hAnsi="Roboto"/>
+          <w:color w:val="323E48"/>
+        </w:rPr>
+      </w:pPr>
+      <w:r>
+        <w:rPr>
+          <w:rFonts w:ascii="Roboto" w:hAnsi="Roboto"/>
+          <w:color w:val="323E48"/>
+        </w:rPr>
+        <w:t>Data extraction is the process of collecting or retrieving disparate types of data from a variety of sources, many of which may be poorly organized or completely unstructured. </w:t>
+      </w:r>
+      <w:r>
+        <w:rPr>
+          <w:rFonts w:ascii="Roboto" w:hAnsi="Roboto"/>
+          <w:color w:val="323E48"/>
+        </w:rPr>
+        <w:t>Data Extraction</w:t>
+      </w:r>
+      <w:r>
+        <w:rPr>
+          <w:rFonts w:ascii="Roboto" w:hAnsi="Roboto"/>
+          <w:color w:val="323E48"/>
+        </w:rPr>
+        <w:t> makes it possible to consolidate,</w:t>
+      </w:r>
+      <w:r>
+        <w:rPr>
+          <w:rFonts w:ascii="Roboto" w:hAnsi="Roboto"/>
+          <w:color w:val="323E48"/>
+        </w:rPr>
+        <w:t xml:space="preserve"> process</w:t>
+      </w:r>
+      <w:r>
+        <w:rPr>
+          <w:rFonts w:ascii="Roboto" w:hAnsi="Roboto"/>
+          <w:color w:val="323E48"/>
+        </w:rPr>
+        <w:t xml:space="preserve">, and refine data so that it can be stored in a centralized location </w:t>
       </w:r>
       <w:proofErr w:type="gramStart"/>
       <w:r>
         <w:rPr>
-          <w:sz w:val="36"/>
-          <w:szCs w:val="36"/>
-        </w:rPr>
-        <w:t>Deviation</w:t>
-      </w:r>
-      <w:r>
-        <w:rPr>
-          <w:sz w:val="36"/>
-          <w:szCs w:val="36"/>
-        </w:rPr>
-        <w:t xml:space="preserve"> :</w:t>
+          <w:rFonts w:ascii="Roboto" w:hAnsi="Roboto"/>
+          <w:color w:val="323E48"/>
+        </w:rPr>
+        <w:t>in order to</w:t>
       </w:r>
       <w:proofErr w:type="gramEnd"/>
-    </w:p>
-    <w:p>
-      <w:r>
-        <w:t>Two related numbers that each individually measures how a set of data values for a variable fluctuate around the mean of that variable. The numbers are related because one of them, the standard deviation, is the positive square root of the other (the variance). EXAMPLE The variance among SAT scores for incoming freshmen at a college, the standard deviation in the age of the workers in a company. The variance and standard deviation always appear as “variance” and “standard deviation” and should be accompanied by the mean</w:t>
-      </w:r>
-      <w:r>
-        <w:t>.</w:t>
-      </w:r>
-    </w:p>
-    <w:p>
-      <w:r>
-        <w:t xml:space="preserve">The variance and standard deviation help you to know how a set of data values distributes around its mean. For almost all sets of data values, </w:t>
+      <w:r>
+        <w:rPr>
+          <w:rFonts w:ascii="Roboto" w:hAnsi="Roboto"/>
+          <w:color w:val="323E48"/>
+        </w:rPr>
+        <w:t xml:space="preserve"> be transformed. These locations may be on-site, cloud-based, or a hybrid of the two.</w:t>
+      </w:r>
+    </w:p>
+    <w:p>
+      <w:pPr>
+        <w:pStyle w:val="NormalWeb"/>
+        <w:shd w:val="clear" w:color="auto" w:fill="FFFFFF"/>
+        <w:spacing w:before="0" w:beforeAutospacing="0" w:after="390" w:afterAutospacing="0" w:line="390" w:lineRule="atLeast"/>
+        <w:rPr>
+          <w:rFonts w:ascii="Roboto" w:hAnsi="Roboto"/>
+          <w:color w:val="323E48"/>
+        </w:rPr>
+      </w:pPr>
+    </w:p>
+    <w:p>
+      <w:pPr>
+        <w:pStyle w:val="NormalWeb"/>
+        <w:shd w:val="clear" w:color="auto" w:fill="FFFFFF"/>
+        <w:spacing w:before="0" w:beforeAutospacing="0" w:after="390" w:afterAutospacing="0" w:line="390" w:lineRule="atLeast"/>
+        <w:rPr>
+          <w:rFonts w:ascii="Roboto" w:hAnsi="Roboto"/>
+          <w:color w:val="323E48"/>
+        </w:rPr>
+      </w:pPr>
+      <w:r>
+        <w:rPr>
+          <w:rFonts w:ascii="Roboto" w:hAnsi="Roboto"/>
+          <w:color w:val="323E48"/>
+        </w:rPr>
+        <w:t>1.</w:t>
       </w:r>
       <w:proofErr w:type="gramStart"/>
       <w:r>
-        <w:t>the majority of</w:t>
+        <w:rPr>
+          <w:rFonts w:ascii="Roboto" w:hAnsi="Roboto"/>
+          <w:color w:val="323E48"/>
+        </w:rPr>
+        <w:t>Extraction :</w:t>
       </w:r>
       <w:proofErr w:type="gramEnd"/>
       <w:r>
-        <w:t xml:space="preserve"> the values lie within an interval of plus and minus one standard deviation above and below the mean. Therefore, deter</w:t>
-      </w:r>
-      <w:r>
-        <w:t xml:space="preserve">mining the mean and the standard deviation usually helps you define the range in which </w:t>
+        <w:rPr>
+          <w:rFonts w:ascii="Roboto" w:hAnsi="Roboto"/>
+          <w:color w:val="323E48"/>
+        </w:rPr>
+        <w:t xml:space="preserve"> </w:t>
+      </w:r>
+      <w:r>
+        <w:rPr>
+          <w:rFonts w:ascii="Roboto" w:hAnsi="Roboto"/>
+          <w:color w:val="323E48"/>
+        </w:rPr>
+        <w:t xml:space="preserve">Data is taken from one or more sources or systems. The extraction locates and identifies relevant data, then prepares it for processing or transformation. Extraction allows </w:t>
       </w:r>
       <w:proofErr w:type="gramStart"/>
       <w:r>
-        <w:t>the majority of</w:t>
+        <w:rPr>
+          <w:rFonts w:ascii="Roboto" w:hAnsi="Roboto"/>
+          <w:color w:val="323E48"/>
+        </w:rPr>
+        <w:t>many different kinds of</w:t>
       </w:r>
       <w:proofErr w:type="gramEnd"/>
       <w:r>
-        <w:t xml:space="preserve"> the data values occur. The simplest measure of variation might take the difference between each value and the mean and sum these differences. However, by the properties of arithmetic and the definition of mean, the result of such calculations would be zero for every set of data values—not very helpful in comparing one set to another</w:t>
-      </w:r>
-      <w:r>
-        <w:t>.</w:t>
-      </w:r>
-    </w:p>
-    <w:p>
-      <w:pPr>
-        <w:rPr>
-          <w:sz w:val="36"/>
-          <w:szCs w:val="36"/>
-        </w:rPr>
-      </w:pPr>
-    </w:p>
-    <w:p>
-      <w:pPr>
+        <w:rPr>
+          <w:rFonts w:ascii="Roboto" w:hAnsi="Roboto"/>
+          <w:color w:val="323E48"/>
+        </w:rPr>
+        <w:t xml:space="preserve"> data to be combined and ultimately mined for business intelligence.</w:t>
+      </w:r>
+    </w:p>
+    <w:p>
+      <w:pPr>
+        <w:pStyle w:val="NormalWeb"/>
+        <w:shd w:val="clear" w:color="auto" w:fill="FFFFFF"/>
+        <w:spacing w:before="0" w:beforeAutospacing="0" w:after="390" w:afterAutospacing="0" w:line="390" w:lineRule="atLeast"/>
+        <w:rPr>
+          <w:rFonts w:ascii="Roboto" w:hAnsi="Roboto"/>
+          <w:color w:val="323E48"/>
+        </w:rPr>
+      </w:pPr>
+      <w:r>
+        <w:rPr>
+          <w:rFonts w:ascii="Roboto" w:hAnsi="Roboto"/>
+          <w:color w:val="323E48"/>
+        </w:rPr>
+        <w:t xml:space="preserve">2. </w:t>
+      </w:r>
+      <w:proofErr w:type="gramStart"/>
+      <w:r>
+        <w:rPr>
+          <w:rFonts w:ascii="Roboto" w:hAnsi="Roboto"/>
+          <w:color w:val="323E48"/>
+        </w:rPr>
+        <w:t>Transformation :</w:t>
+      </w:r>
+      <w:proofErr w:type="gramEnd"/>
+      <w:r>
+        <w:rPr>
+          <w:rFonts w:ascii="Roboto" w:hAnsi="Roboto"/>
+          <w:color w:val="323E48"/>
+        </w:rPr>
+        <w:t xml:space="preserve"> </w:t>
+      </w:r>
+      <w:r>
+        <w:rPr>
+          <w:rFonts w:ascii="Roboto" w:hAnsi="Roboto"/>
+          <w:color w:val="323E48"/>
+        </w:rPr>
+        <w:t>Once the data has been successfully extracted, it is ready to be refined. During the transformation phase, data is sorted, organized, and cleansed. For example, duplicate entries will be deleted, missing values removed or enriched, and audits will be performed to produce data that is reliable, consistent, and usable.</w:t>
+      </w:r>
+    </w:p>
+    <w:p>
+      <w:pPr>
+        <w:pStyle w:val="NormalWeb"/>
+        <w:shd w:val="clear" w:color="auto" w:fill="FFFFFF"/>
+        <w:spacing w:before="0" w:beforeAutospacing="0" w:after="390" w:afterAutospacing="0" w:line="390" w:lineRule="atLeast"/>
+        <w:rPr>
+          <w:rFonts w:ascii="Roboto" w:hAnsi="Roboto"/>
+          <w:color w:val="323E48"/>
+        </w:rPr>
+      </w:pPr>
+      <w:r>
+        <w:rPr>
+          <w:rFonts w:ascii="Roboto" w:hAnsi="Roboto"/>
+          <w:color w:val="323E48"/>
+        </w:rPr>
+        <w:t xml:space="preserve">3. </w:t>
+      </w:r>
+      <w:proofErr w:type="gramStart"/>
+      <w:r>
+        <w:rPr>
+          <w:rFonts w:ascii="Roboto" w:hAnsi="Roboto"/>
+          <w:color w:val="323E48"/>
+        </w:rPr>
+        <w:t>Loading :</w:t>
+      </w:r>
+      <w:proofErr w:type="gramEnd"/>
+      <w:r>
+        <w:rPr>
+          <w:rFonts w:ascii="Roboto" w:hAnsi="Roboto"/>
+          <w:color w:val="323E48"/>
+        </w:rPr>
+        <w:t xml:space="preserve"> </w:t>
+      </w:r>
+      <w:r>
+        <w:rPr>
+          <w:rFonts w:ascii="Roboto" w:hAnsi="Roboto"/>
+          <w:color w:val="323E48"/>
+        </w:rPr>
+        <w:t>The transformed,</w:t>
+      </w:r>
+      <w:r>
+        <w:rPr>
+          <w:rFonts w:ascii="Roboto" w:hAnsi="Roboto"/>
+          <w:color w:val="323E48"/>
+          <w:sz w:val="32"/>
+          <w:szCs w:val="32"/>
+        </w:rPr>
+        <w:t xml:space="preserve"> </w:t>
+      </w:r>
+      <w:r>
+        <w:rPr>
+          <w:rFonts w:ascii="Roboto" w:hAnsi="Roboto"/>
+          <w:color w:val="323E48"/>
+        </w:rPr>
+        <w:t>data is</w:t>
+      </w:r>
+      <w:r>
+        <w:rPr>
+          <w:rFonts w:ascii="Roboto" w:hAnsi="Roboto"/>
+          <w:color w:val="323E48"/>
+        </w:rPr>
+        <w:t xml:space="preserve"> then delivered to a single, unified target location for storage and analysis.</w:t>
+      </w:r>
+    </w:p>
+    <w:p>
+      <w:pPr>
+        <w:pStyle w:val="NormalWeb"/>
+        <w:shd w:val="clear" w:color="auto" w:fill="FFFFFF"/>
+        <w:spacing w:before="0" w:beforeAutospacing="0" w:after="390" w:afterAutospacing="0" w:line="390" w:lineRule="atLeast"/>
+        <w:rPr>
+          <w:rFonts w:ascii="Roboto" w:hAnsi="Roboto"/>
+          <w:color w:val="323E48"/>
+        </w:rPr>
+      </w:pPr>
+    </w:p>
+    <w:p>
+      <w:pPr>
+        <w:pStyle w:val="NormalWeb"/>
+        <w:shd w:val="clear" w:color="auto" w:fill="FFFFFF"/>
+        <w:spacing w:before="0" w:beforeAutospacing="0" w:after="390" w:afterAutospacing="0" w:line="390" w:lineRule="atLeast"/>
+        <w:rPr>
+          <w:rFonts w:ascii="Roboto" w:hAnsi="Roboto"/>
+          <w:color w:val="323E48"/>
+        </w:rPr>
+      </w:pPr>
+    </w:p>
+    <w:p>
+      <w:pPr>
+        <w:pStyle w:val="NormalWeb"/>
+        <w:shd w:val="clear" w:color="auto" w:fill="FFFFFF"/>
+        <w:spacing w:before="0" w:beforeAutospacing="0" w:after="390" w:afterAutospacing="0" w:line="390" w:lineRule="atLeast"/>
+        <w:rPr>
+          <w:rFonts w:ascii="Roboto" w:hAnsi="Roboto"/>
+          <w:color w:val="323E48"/>
+        </w:rPr>
+      </w:pPr>
+    </w:p>
+    <w:p>
+      <w:pPr>
+        <w:pStyle w:val="NormalWeb"/>
+        <w:shd w:val="clear" w:color="auto" w:fill="FFFFFF"/>
+        <w:spacing w:before="0" w:beforeAutospacing="0" w:after="390" w:afterAutospacing="0" w:line="390" w:lineRule="atLeast"/>
+        <w:rPr>
+          <w:rFonts w:ascii="Roboto" w:hAnsi="Roboto"/>
+          <w:color w:val="323E48"/>
+        </w:rPr>
+      </w:pPr>
+    </w:p>
+    <w:p>
+      <w:pPr>
+        <w:pStyle w:val="NormalWeb"/>
+        <w:shd w:val="clear" w:color="auto" w:fill="FFFFFF"/>
+        <w:spacing w:before="0" w:beforeAutospacing="0" w:after="390" w:afterAutospacing="0" w:line="390" w:lineRule="atLeast"/>
+        <w:rPr>
+          <w:rFonts w:ascii="Source Sans Pro" w:hAnsi="Source Sans Pro"/>
+          <w:color w:val="323E48"/>
+          <w:sz w:val="30"/>
+          <w:szCs w:val="30"/>
+        </w:rPr>
+      </w:pPr>
+    </w:p>
+    <w:p>
+      <w:pPr>
+        <w:pStyle w:val="NormalWeb"/>
+        <w:shd w:val="clear" w:color="auto" w:fill="FFFFFF"/>
+        <w:spacing w:before="0" w:beforeAutospacing="0" w:after="390" w:afterAutospacing="0" w:line="390" w:lineRule="atLeast"/>
+        <w:rPr>
+          <w:rFonts w:ascii="Arial" w:hAnsi="Arial" w:cs="Arial"/>
+          <w:b/>
+          <w:bCs/>
+          <w:sz w:val="52"/>
+          <w:szCs w:val="52"/>
+        </w:rPr>
+      </w:pPr>
+      <w:r>
+        <w:rPr>
+          <w:rFonts w:ascii="Arial" w:hAnsi="Arial" w:cs="Arial"/>
+          <w:b/>
+          <w:bCs/>
+          <w:sz w:val="52"/>
+          <w:szCs w:val="52"/>
+        </w:rPr>
+        <w:lastRenderedPageBreak/>
+        <w:t xml:space="preserve">DATA </w:t>
+      </w:r>
+      <w:r>
+        <w:rPr>
+          <w:rFonts w:ascii="Arial" w:hAnsi="Arial" w:cs="Arial"/>
+          <w:b/>
+          <w:bCs/>
+          <w:sz w:val="52"/>
+          <w:szCs w:val="52"/>
+        </w:rPr>
+        <w:t>STRUCTURING</w:t>
+      </w:r>
+    </w:p>
+    <w:p>
+      <w:pPr>
+        <w:pStyle w:val="NormalWeb"/>
+        <w:shd w:val="clear" w:color="auto" w:fill="FFFFFF"/>
+        <w:spacing w:before="0" w:beforeAutospacing="0" w:after="390" w:afterAutospacing="0" w:line="360" w:lineRule="auto"/>
+        <w:rPr>
+          <w:rFonts w:ascii="Source Sans Pro" w:hAnsi="Source Sans Pro"/>
+          <w:sz w:val="30"/>
+          <w:szCs w:val="30"/>
+        </w:rPr>
+      </w:pPr>
+    </w:p>
+    <w:p>
+      <w:pPr>
+        <w:pStyle w:val="NormalWeb"/>
+        <w:shd w:val="clear" w:color="auto" w:fill="FFFFFF"/>
+        <w:spacing w:before="0" w:beforeAutospacing="0" w:after="300" w:afterAutospacing="0" w:line="360" w:lineRule="auto"/>
+        <w:rPr>
+          <w:rFonts w:ascii="Roboto" w:hAnsi="Roboto" w:cs="Poppins"/>
+        </w:rPr>
+      </w:pPr>
+      <w:r>
+        <w:rPr>
+          <w:rFonts w:ascii="Roboto" w:hAnsi="Roboto" w:cs="Poppins"/>
+        </w:rPr>
+        <w:t xml:space="preserve">Data structuring techniques, in essence, have to do with a system where seemingly random, unstructured data can be taken as input and </w:t>
+      </w:r>
+      <w:proofErr w:type="gramStart"/>
+      <w:r>
+        <w:rPr>
+          <w:rFonts w:ascii="Roboto" w:hAnsi="Roboto" w:cs="Poppins"/>
+        </w:rPr>
+        <w:t>a number of</w:t>
+      </w:r>
+      <w:proofErr w:type="gramEnd"/>
+      <w:r>
+        <w:rPr>
+          <w:rFonts w:ascii="Roboto" w:hAnsi="Roboto" w:cs="Poppins"/>
+        </w:rPr>
+        <w:t xml:space="preserve"> operations executed on it linearly or non-linearly. These operations are meant to </w:t>
+      </w:r>
+      <w:proofErr w:type="spellStart"/>
+      <w:r>
+        <w:rPr>
+          <w:rFonts w:ascii="Roboto" w:hAnsi="Roboto" w:cs="Poppins"/>
+        </w:rPr>
+        <w:t>analyze</w:t>
+      </w:r>
+      <w:proofErr w:type="spellEnd"/>
+      <w:r>
+        <w:rPr>
+          <w:rFonts w:ascii="Roboto" w:hAnsi="Roboto" w:cs="Poppins"/>
+        </w:rPr>
+        <w:t xml:space="preserve"> the nature of the data and its importance in the larger scheme of things.</w:t>
+      </w:r>
+    </w:p>
+    <w:p>
+      <w:pPr>
+        <w:pStyle w:val="NormalWeb"/>
+        <w:shd w:val="clear" w:color="auto" w:fill="FFFFFF"/>
+        <w:spacing w:before="0" w:beforeAutospacing="0" w:after="300" w:afterAutospacing="0" w:line="360" w:lineRule="auto"/>
+        <w:rPr>
+          <w:rFonts w:ascii="Roboto" w:hAnsi="Roboto" w:cs="Poppins"/>
+        </w:rPr>
+      </w:pPr>
+      <w:r>
+        <w:rPr>
+          <w:rFonts w:ascii="Roboto" w:hAnsi="Roboto" w:cs="Poppins"/>
+        </w:rPr>
+        <w:t>The system then divides the data into broad categories of information as found by the results of the analysis, and either stores them or sends them on for extra analysis. This extra analysis can be used to break down the data into further sub-categories or nested category trees. During the analysis, some of the data might also be found to be useless and eventually discarded.</w:t>
+      </w:r>
+    </w:p>
+    <w:p>
+      <w:pPr>
+        <w:pStyle w:val="NormalWeb"/>
+        <w:shd w:val="clear" w:color="auto" w:fill="FFFFFF"/>
+        <w:spacing w:before="0" w:beforeAutospacing="0" w:after="300" w:afterAutospacing="0" w:line="360" w:lineRule="auto"/>
+        <w:rPr>
+          <w:rFonts w:ascii="Roboto" w:hAnsi="Roboto" w:cs="Poppins"/>
+        </w:rPr>
+      </w:pPr>
+      <w:r>
+        <w:rPr>
+          <w:rFonts w:ascii="Roboto" w:hAnsi="Roboto" w:cs="Poppins"/>
+        </w:rPr>
+        <w:t xml:space="preserve">The result of this process is structured, meaningful data that can be further </w:t>
+      </w:r>
+      <w:proofErr w:type="spellStart"/>
+      <w:r>
+        <w:rPr>
+          <w:rFonts w:ascii="Roboto" w:hAnsi="Roboto" w:cs="Poppins"/>
+        </w:rPr>
+        <w:t>analyzed</w:t>
+      </w:r>
+      <w:proofErr w:type="spellEnd"/>
+      <w:r>
+        <w:rPr>
+          <w:rFonts w:ascii="Roboto" w:hAnsi="Roboto" w:cs="Poppins"/>
+        </w:rPr>
+        <w:t xml:space="preserve"> or used directly to gain business insight. The journey from unstructured data to business insight is what the data structuring and processing cycle are all about. Its success often determines the success of the role of data in a particular organization.</w:t>
+      </w:r>
+    </w:p>
+    <w:p>
+      <w:pPr>
+        <w:pStyle w:val="NormalWeb"/>
+        <w:shd w:val="clear" w:color="auto" w:fill="FFFFFF"/>
+        <w:spacing w:before="0" w:beforeAutospacing="0" w:after="390" w:afterAutospacing="0" w:line="360" w:lineRule="auto"/>
+        <w:rPr>
+          <w:rFonts w:ascii="Roboto" w:hAnsi="Roboto"/>
+          <w:sz w:val="30"/>
+          <w:szCs w:val="30"/>
+        </w:rPr>
+      </w:pPr>
+      <w:r>
+        <w:rPr>
+          <w:rFonts w:ascii="Roboto" w:hAnsi="Roboto" w:cs="Poppins"/>
+          <w:shd w:val="clear" w:color="auto" w:fill="FFFFFF"/>
+        </w:rPr>
+        <w:t>A data structure is essentially a place where data can be stored in a structured form. Right from very basic structures like arrays which are commonly used in programming languages, data structures can nowadays take complex and intricate forms, and such are the forms that are usually called upon to work with Big Data.</w:t>
+      </w:r>
+    </w:p>
+    <w:p>
+      <w:pPr>
+        <w:pStyle w:val="NormalWeb"/>
+        <w:shd w:val="clear" w:color="auto" w:fill="FFFFFF"/>
+        <w:spacing w:before="0" w:beforeAutospacing="0" w:after="390" w:afterAutospacing="0" w:line="390" w:lineRule="atLeast"/>
+        <w:rPr>
+          <w:rFonts w:ascii="Source Sans Pro" w:hAnsi="Source Sans Pro"/>
+          <w:color w:val="323E48"/>
+          <w:sz w:val="30"/>
+          <w:szCs w:val="30"/>
+        </w:rPr>
+      </w:pPr>
+    </w:p>
+    <w:p>
+      <w:pPr>
+        <w:pStyle w:val="NormalWeb"/>
+        <w:shd w:val="clear" w:color="auto" w:fill="FFFFFF"/>
+        <w:spacing w:before="0" w:beforeAutospacing="0" w:after="390" w:afterAutospacing="0" w:line="390" w:lineRule="atLeast"/>
+        <w:rPr>
+          <w:rFonts w:ascii="Source Sans Pro" w:hAnsi="Source Sans Pro"/>
+          <w:color w:val="323E48"/>
+          <w:sz w:val="30"/>
+          <w:szCs w:val="30"/>
+        </w:rPr>
+      </w:pPr>
+    </w:p>
+    <w:p>
+      <w:pPr>
+        <w:pStyle w:val="NormalWeb"/>
+        <w:shd w:val="clear" w:color="auto" w:fill="FFFFFF"/>
+        <w:spacing w:before="0" w:beforeAutospacing="0" w:after="390" w:afterAutospacing="0" w:line="390" w:lineRule="atLeast"/>
+        <w:rPr>
+          <w:rFonts w:ascii="Source Sans Pro" w:hAnsi="Source Sans Pro"/>
+          <w:color w:val="323E48"/>
+          <w:sz w:val="30"/>
+          <w:szCs w:val="30"/>
+        </w:rPr>
+      </w:pPr>
+    </w:p>
+    <w:p>
+      <w:pPr>
+        <w:pStyle w:val="NormalWeb"/>
+        <w:shd w:val="clear" w:color="auto" w:fill="FFFFFF"/>
+        <w:spacing w:before="0" w:beforeAutospacing="0" w:after="390" w:afterAutospacing="0" w:line="390" w:lineRule="atLeast"/>
+        <w:rPr>
+          <w:rFonts w:ascii="Source Sans Pro" w:hAnsi="Source Sans Pro"/>
+          <w:color w:val="323E48"/>
+          <w:sz w:val="30"/>
+          <w:szCs w:val="30"/>
+        </w:rPr>
+      </w:pPr>
+    </w:p>
+    <w:p>
+      <w:pPr>
+        <w:pStyle w:val="NormalWeb"/>
+        <w:shd w:val="clear" w:color="auto" w:fill="FFFFFF"/>
+        <w:spacing w:before="0" w:beforeAutospacing="0" w:after="390" w:afterAutospacing="0" w:line="390" w:lineRule="atLeast"/>
+        <w:rPr>
+          <w:rFonts w:ascii="Arial" w:hAnsi="Arial" w:cs="Arial"/>
+          <w:b/>
+          <w:bCs/>
+          <w:sz w:val="52"/>
+          <w:szCs w:val="52"/>
+        </w:rPr>
+      </w:pPr>
+      <w:r>
+        <w:rPr>
+          <w:rFonts w:ascii="Arial" w:hAnsi="Arial" w:cs="Arial"/>
+          <w:b/>
+          <w:bCs/>
+          <w:sz w:val="52"/>
+          <w:szCs w:val="52"/>
+        </w:rPr>
+        <w:lastRenderedPageBreak/>
+        <w:t xml:space="preserve">DATA </w:t>
+      </w:r>
+      <w:r>
+        <w:rPr>
+          <w:rFonts w:ascii="Arial" w:hAnsi="Arial" w:cs="Arial"/>
+          <w:b/>
+          <w:bCs/>
+          <w:sz w:val="52"/>
+          <w:szCs w:val="52"/>
+        </w:rPr>
+        <w:t>FORMATTING</w:t>
+      </w:r>
+    </w:p>
+    <w:p>
+      <w:pPr>
+        <w:pStyle w:val="NormalWeb"/>
+        <w:shd w:val="clear" w:color="auto" w:fill="FFFFFF"/>
+        <w:spacing w:before="0" w:beforeAutospacing="0" w:after="390" w:afterAutospacing="0" w:line="360" w:lineRule="auto"/>
+        <w:rPr>
+          <w:rFonts w:ascii="Roboto" w:hAnsi="Roboto" w:cs="Arial"/>
+          <w:b/>
+          <w:bCs/>
+        </w:rPr>
+      </w:pPr>
+    </w:p>
+    <w:p>
+      <w:pPr>
+        <w:shd w:val="clear" w:color="auto" w:fill="FFFFFF"/>
+        <w:spacing w:after="120" w:line="360" w:lineRule="auto"/>
+        <w:rPr>
+          <w:rFonts w:ascii="Roboto" w:eastAsia="Times New Roman" w:hAnsi="Roboto" w:cs="Times New Roman"/>
+          <w:color w:val="000000"/>
+          <w:sz w:val="24"/>
+          <w:szCs w:val="24"/>
+          <w:lang w:eastAsia="en-IN"/>
+        </w:rPr>
+      </w:pPr>
+      <w:r>
+        <w:rPr>
+          <w:rFonts w:ascii="Roboto" w:eastAsia="Times New Roman" w:hAnsi="Roboto" w:cs="Times New Roman"/>
+          <w:color w:val="000000"/>
+          <w:sz w:val="24"/>
+          <w:szCs w:val="24"/>
+          <w:lang w:eastAsia="en-IN"/>
+        </w:rPr>
+        <w:t>Data formatting-software organization in keeping with the preset requirements (usually for computer processing) data format, formatting.</w:t>
+      </w:r>
+    </w:p>
+    <w:p>
+      <w:pPr>
+        <w:numPr>
+          <w:ilvl w:val="0"/>
+          <w:numId w:val="8"/>
+        </w:numPr>
+        <w:shd w:val="clear" w:color="auto" w:fill="FFFFFF"/>
+        <w:spacing w:before="100" w:beforeAutospacing="1" w:after="100" w:afterAutospacing="1" w:line="360" w:lineRule="auto"/>
+        <w:rPr>
+          <w:rFonts w:ascii="Roboto" w:eastAsia="Times New Roman" w:hAnsi="Roboto" w:cs="Times New Roman"/>
+          <w:color w:val="000000"/>
+          <w:sz w:val="24"/>
+          <w:szCs w:val="24"/>
+          <w:lang w:eastAsia="en-IN"/>
+        </w:rPr>
+      </w:pPr>
+      <w:r>
+        <w:rPr>
+          <w:rFonts w:ascii="Roboto" w:eastAsia="Times New Roman" w:hAnsi="Roboto" w:cs="Times New Roman"/>
+          <w:color w:val="000000"/>
+          <w:sz w:val="24"/>
+          <w:szCs w:val="24"/>
+          <w:lang w:eastAsia="en-IN"/>
+        </w:rPr>
+        <w:t>Computer, computer machinery, operating machine, data processor, electronic computer, information retrieval device-automated calculation machine.</w:t>
+      </w:r>
+    </w:p>
+    <w:p>
+      <w:pPr>
+        <w:numPr>
+          <w:ilvl w:val="0"/>
+          <w:numId w:val="9"/>
+        </w:numPr>
+        <w:shd w:val="clear" w:color="auto" w:fill="FFFFFF"/>
+        <w:spacing w:before="100" w:beforeAutospacing="1" w:after="100" w:afterAutospacing="1" w:line="360" w:lineRule="auto"/>
+        <w:rPr>
+          <w:rFonts w:ascii="Roboto" w:eastAsia="Times New Roman" w:hAnsi="Roboto" w:cs="Times New Roman"/>
+          <w:color w:val="000000"/>
+          <w:sz w:val="24"/>
+          <w:szCs w:val="24"/>
+          <w:lang w:eastAsia="en-IN"/>
+        </w:rPr>
+      </w:pPr>
+      <w:r>
+        <w:rPr>
+          <w:rFonts w:ascii="Roboto" w:eastAsia="Times New Roman" w:hAnsi="Roboto" w:cs="Times New Roman"/>
+          <w:color w:val="000000"/>
+          <w:sz w:val="24"/>
+          <w:szCs w:val="24"/>
+          <w:lang w:eastAsia="en-IN"/>
+        </w:rPr>
+        <w:t>Data formatting is dependent on your data purpose, data elements, and much more.</w:t>
+      </w:r>
+    </w:p>
+    <w:p>
+      <w:pPr>
+        <w:numPr>
+          <w:ilvl w:val="0"/>
+          <w:numId w:val="10"/>
+        </w:numPr>
+        <w:shd w:val="clear" w:color="auto" w:fill="FFFFFF"/>
+        <w:spacing w:before="100" w:beforeAutospacing="1" w:after="100" w:afterAutospacing="1" w:line="360" w:lineRule="auto"/>
+        <w:rPr>
+          <w:rFonts w:ascii="Roboto" w:eastAsia="Times New Roman" w:hAnsi="Roboto" w:cs="Times New Roman"/>
+          <w:color w:val="000000"/>
+          <w:sz w:val="24"/>
+          <w:szCs w:val="24"/>
+          <w:lang w:eastAsia="en-IN"/>
+        </w:rPr>
+      </w:pPr>
+      <w:r>
+        <w:rPr>
+          <w:rFonts w:ascii="Roboto" w:eastAsia="Times New Roman" w:hAnsi="Roboto" w:cs="Times New Roman"/>
+          <w:color w:val="000000"/>
+          <w:sz w:val="24"/>
+          <w:szCs w:val="24"/>
+          <w:lang w:eastAsia="en-IN"/>
+        </w:rPr>
+        <w:t>Data formatting makes our worksheet more visual.  </w:t>
+      </w:r>
+    </w:p>
+    <w:p>
+      <w:pPr>
+        <w:numPr>
+          <w:ilvl w:val="0"/>
+          <w:numId w:val="11"/>
+        </w:numPr>
+        <w:shd w:val="clear" w:color="auto" w:fill="FFFFFF"/>
+        <w:spacing w:before="100" w:beforeAutospacing="1" w:after="100" w:afterAutospacing="1" w:line="360" w:lineRule="auto"/>
+        <w:rPr>
+          <w:rFonts w:ascii="Roboto" w:eastAsia="Times New Roman" w:hAnsi="Roboto" w:cs="Times New Roman"/>
+          <w:color w:val="000000"/>
+          <w:sz w:val="24"/>
+          <w:szCs w:val="24"/>
+          <w:lang w:eastAsia="en-IN"/>
+        </w:rPr>
+      </w:pPr>
+      <w:r>
+        <w:rPr>
+          <w:rFonts w:ascii="Roboto" w:eastAsia="Times New Roman" w:hAnsi="Roboto" w:cs="Times New Roman"/>
+          <w:color w:val="000000"/>
+          <w:sz w:val="24"/>
+          <w:szCs w:val="24"/>
+          <w:lang w:eastAsia="en-IN"/>
+        </w:rPr>
+        <w:t xml:space="preserve">You can add </w:t>
+      </w:r>
+      <w:proofErr w:type="spellStart"/>
+      <w:r>
+        <w:rPr>
+          <w:rFonts w:ascii="Roboto" w:eastAsia="Times New Roman" w:hAnsi="Roboto" w:cs="Times New Roman"/>
+          <w:color w:val="000000"/>
+          <w:sz w:val="24"/>
+          <w:szCs w:val="24"/>
+          <w:lang w:eastAsia="en-IN"/>
+        </w:rPr>
+        <w:t>color</w:t>
+      </w:r>
+      <w:proofErr w:type="spellEnd"/>
+      <w:r>
+        <w:rPr>
+          <w:rFonts w:ascii="Roboto" w:eastAsia="Times New Roman" w:hAnsi="Roboto" w:cs="Times New Roman"/>
+          <w:color w:val="000000"/>
+          <w:sz w:val="24"/>
+          <w:szCs w:val="24"/>
+          <w:lang w:eastAsia="en-IN"/>
+        </w:rPr>
+        <w:t>, modify the font, apply styles, etc. when formatting info. Font Style: The font types are different.</w:t>
+      </w:r>
+    </w:p>
+    <w:p>
+      <w:pPr>
+        <w:pStyle w:val="NormalWeb"/>
+        <w:shd w:val="clear" w:color="auto" w:fill="FFFFFF"/>
+        <w:spacing w:before="0" w:beforeAutospacing="0" w:after="390" w:afterAutospacing="0" w:line="390" w:lineRule="atLeast"/>
+        <w:rPr>
+          <w:rFonts w:ascii="Arial" w:hAnsi="Arial" w:cs="Arial"/>
+          <w:b/>
+          <w:bCs/>
+          <w:sz w:val="52"/>
+          <w:szCs w:val="52"/>
+        </w:rPr>
+      </w:pPr>
+    </w:p>
+    <w:p>
+      <w:pPr>
+        <w:pStyle w:val="NormalWeb"/>
+        <w:shd w:val="clear" w:color="auto" w:fill="FFFFFF"/>
+        <w:spacing w:before="0" w:beforeAutospacing="0" w:after="390" w:afterAutospacing="0" w:line="390" w:lineRule="atLeast"/>
+        <w:rPr>
+          <w:rFonts w:ascii="Source Sans Pro" w:hAnsi="Source Sans Pro"/>
+          <w:color w:val="323E48"/>
+          <w:sz w:val="30"/>
+          <w:szCs w:val="30"/>
+        </w:rPr>
+      </w:pPr>
+    </w:p>
+    <w:p>
+      <w:pPr>
+        <w:pStyle w:val="NormalWeb"/>
+        <w:shd w:val="clear" w:color="auto" w:fill="FFFFFF"/>
+        <w:spacing w:before="0" w:beforeAutospacing="0" w:after="390" w:afterAutospacing="0" w:line="390" w:lineRule="atLeast"/>
+        <w:rPr>
+          <w:rFonts w:ascii="Arial" w:hAnsi="Arial" w:cs="Arial"/>
+          <w:b/>
+          <w:bCs/>
+          <w:sz w:val="52"/>
+          <w:szCs w:val="52"/>
+        </w:rPr>
+      </w:pPr>
+    </w:p>
+    <w:p>
+      <w:pPr>
+        <w:jc w:val="center"/>
         <w:rPr>
           <w:sz w:val="40"/>
           <w:szCs w:val="40"/>
@@ -1397,6 +2840,900 @@
 <file path=word/numbering.xml><?xml version="1.0" encoding="utf-8"?>
 <w:numbering xmlns:wpc="http://schemas.microsoft.com/office/word/2010/wordprocessingCanvas" xmlns:cx="http://schemas.microsoft.com/office/drawing/2014/chartex" xmlns:cx1="http://schemas.microsoft.com/office/drawing/2015/9/8/chartex" xmlns:cx2="http://schemas.microsoft.com/office/drawing/2015/10/21/chartex" xmlns:cx3="http://schemas.microsoft.com/office/drawing/2016/5/9/chartex" xmlns:cx4="http://schemas.microsoft.com/office/drawing/2016/5/10/chartex" xmlns:cx5="http://schemas.microsoft.com/office/drawing/2016/5/11/chartex" xmlns:cx6="http://schemas.microsoft.com/office/drawing/2016/5/12/chartex" xmlns:cx7="http://schemas.microsoft.com/office/drawing/2016/5/13/chartex" xmlns:cx8="http://schemas.microsoft.com/office/drawing/2016/5/14/chartex" xmlns:mc="http://schemas.openxmlformats.org/markup-compatibility/2006" xmlns:aink="http://schemas.microsoft.com/office/drawing/2016/ink" xmlns:am3d="http://schemas.microsoft.com/office/drawing/2017/model3d" xmlns:o="urn:schemas-microsoft-com:office:office" xmlns:oel="http://schemas.microsoft.com/office/2019/extlst" xmlns:r="http://schemas.openxmlformats.org/officeDocument/2006/relationships" xmlns:m="http://schemas.openxmlformats.org/officeDocument/2006/math" xmlns:v="urn:schemas-microsoft-com:vml" xmlns:wp14="http://schemas.microsoft.com/office/word/2010/wordprocessingDrawing" xmlns:wp="http://schemas.openxmlformats.org/drawingml/2006/wordprocessingDrawing" xmlns:w10="urn:schemas-microsoft-com:office:word" xmlns:w="http://schemas.openxmlformats.org/wordprocessingml/2006/main" xmlns:w14="http://schemas.microsoft.com/office/word/2010/wordml" xmlns:w15="http://schemas.microsoft.com/office/word/2012/wordml" xmlns:w16cex="http://schemas.microsoft.com/office/word/2018/wordml/cex" xmlns:w16cid="http://schemas.microsoft.com/office/word/2016/wordml/cid" xmlns:w16="http://schemas.microsoft.com/office/word/2018/wordml" xmlns:w16sdtdh="http://schemas.microsoft.com/office/word/2020/wordml/sdtdatahash" xmlns:w16se="http://schemas.microsoft.com/office/word/2015/wordml/symex" xmlns:wpg="http://schemas.microsoft.com/office/word/2010/wordprocessingGroup" xmlns:wpi="http://schemas.microsoft.com/office/word/2010/wordprocessingInk" xmlns:wne="http://schemas.microsoft.com/office/word/2006/wordml" xmlns:wps="http://schemas.microsoft.com/office/word/2010/wordprocessingShape" mc:Ignorable="w14 w15 w16se w16cid w16 w16cex w16sdtdh wp14">
   <w:abstractNum w:abstractNumId="0" w15:restartNumberingAfterBreak="0">
+    <w:nsid w:val="0587312E"/>
+    <w:multiLevelType w:val="multilevel"/>
+    <w:tmpl w:val="F1A6F898"/>
+    <w:lvl w:ilvl="0">
+      <w:start w:val="1"/>
+      <w:numFmt w:val="bullet"/>
+      <w:lvlText w:val=""/>
+      <w:lvlJc w:val="left"/>
+      <w:pPr>
+        <w:tabs>
+          <w:tab w:val="num" w:pos="720"/>
+        </w:tabs>
+        <w:ind w:left="720" w:hanging="360"/>
+      </w:pPr>
+      <w:rPr>
+        <w:rFonts w:ascii="Symbol" w:hAnsi="Symbol" w:hint="default"/>
+        <w:sz w:val="20"/>
+      </w:rPr>
+    </w:lvl>
+    <w:lvl w:ilvl="1" w:tentative="1">
+      <w:start w:val="1"/>
+      <w:numFmt w:val="bullet"/>
+      <w:lvlText w:val="o"/>
+      <w:lvlJc w:val="left"/>
+      <w:pPr>
+        <w:tabs>
+          <w:tab w:val="num" w:pos="1440"/>
+        </w:tabs>
+        <w:ind w:left="1440" w:hanging="360"/>
+      </w:pPr>
+      <w:rPr>
+        <w:rFonts w:ascii="Courier New" w:hAnsi="Courier New" w:hint="default"/>
+        <w:sz w:val="20"/>
+      </w:rPr>
+    </w:lvl>
+    <w:lvl w:ilvl="2" w:tentative="1">
+      <w:start w:val="1"/>
+      <w:numFmt w:val="bullet"/>
+      <w:lvlText w:val=""/>
+      <w:lvlJc w:val="left"/>
+      <w:pPr>
+        <w:tabs>
+          <w:tab w:val="num" w:pos="2160"/>
+        </w:tabs>
+        <w:ind w:left="2160" w:hanging="360"/>
+      </w:pPr>
+      <w:rPr>
+        <w:rFonts w:ascii="Wingdings" w:hAnsi="Wingdings" w:hint="default"/>
+        <w:sz w:val="20"/>
+      </w:rPr>
+    </w:lvl>
+    <w:lvl w:ilvl="3" w:tentative="1">
+      <w:start w:val="1"/>
+      <w:numFmt w:val="bullet"/>
+      <w:lvlText w:val=""/>
+      <w:lvlJc w:val="left"/>
+      <w:pPr>
+        <w:tabs>
+          <w:tab w:val="num" w:pos="2880"/>
+        </w:tabs>
+        <w:ind w:left="2880" w:hanging="360"/>
+      </w:pPr>
+      <w:rPr>
+        <w:rFonts w:ascii="Wingdings" w:hAnsi="Wingdings" w:hint="default"/>
+        <w:sz w:val="20"/>
+      </w:rPr>
+    </w:lvl>
+    <w:lvl w:ilvl="4" w:tentative="1">
+      <w:start w:val="1"/>
+      <w:numFmt w:val="bullet"/>
+      <w:lvlText w:val=""/>
+      <w:lvlJc w:val="left"/>
+      <w:pPr>
+        <w:tabs>
+          <w:tab w:val="num" w:pos="3600"/>
+        </w:tabs>
+        <w:ind w:left="3600" w:hanging="360"/>
+      </w:pPr>
+      <w:rPr>
+        <w:rFonts w:ascii="Wingdings" w:hAnsi="Wingdings" w:hint="default"/>
+        <w:sz w:val="20"/>
+      </w:rPr>
+    </w:lvl>
+    <w:lvl w:ilvl="5" w:tentative="1">
+      <w:start w:val="1"/>
+      <w:numFmt w:val="bullet"/>
+      <w:lvlText w:val=""/>
+      <w:lvlJc w:val="left"/>
+      <w:pPr>
+        <w:tabs>
+          <w:tab w:val="num" w:pos="4320"/>
+        </w:tabs>
+        <w:ind w:left="4320" w:hanging="360"/>
+      </w:pPr>
+      <w:rPr>
+        <w:rFonts w:ascii="Wingdings" w:hAnsi="Wingdings" w:hint="default"/>
+        <w:sz w:val="20"/>
+      </w:rPr>
+    </w:lvl>
+    <w:lvl w:ilvl="6" w:tentative="1">
+      <w:start w:val="1"/>
+      <w:numFmt w:val="bullet"/>
+      <w:lvlText w:val=""/>
+      <w:lvlJc w:val="left"/>
+      <w:pPr>
+        <w:tabs>
+          <w:tab w:val="num" w:pos="5040"/>
+        </w:tabs>
+        <w:ind w:left="5040" w:hanging="360"/>
+      </w:pPr>
+      <w:rPr>
+        <w:rFonts w:ascii="Wingdings" w:hAnsi="Wingdings" w:hint="default"/>
+        <w:sz w:val="20"/>
+      </w:rPr>
+    </w:lvl>
+    <w:lvl w:ilvl="7" w:tentative="1">
+      <w:start w:val="1"/>
+      <w:numFmt w:val="bullet"/>
+      <w:lvlText w:val=""/>
+      <w:lvlJc w:val="left"/>
+      <w:pPr>
+        <w:tabs>
+          <w:tab w:val="num" w:pos="5760"/>
+        </w:tabs>
+        <w:ind w:left="5760" w:hanging="360"/>
+      </w:pPr>
+      <w:rPr>
+        <w:rFonts w:ascii="Wingdings" w:hAnsi="Wingdings" w:hint="default"/>
+        <w:sz w:val="20"/>
+      </w:rPr>
+    </w:lvl>
+    <w:lvl w:ilvl="8" w:tentative="1">
+      <w:start w:val="1"/>
+      <w:numFmt w:val="bullet"/>
+      <w:lvlText w:val=""/>
+      <w:lvlJc w:val="left"/>
+      <w:pPr>
+        <w:tabs>
+          <w:tab w:val="num" w:pos="6480"/>
+        </w:tabs>
+        <w:ind w:left="6480" w:hanging="360"/>
+      </w:pPr>
+      <w:rPr>
+        <w:rFonts w:ascii="Wingdings" w:hAnsi="Wingdings" w:hint="default"/>
+        <w:sz w:val="20"/>
+      </w:rPr>
+    </w:lvl>
+  </w:abstractNum>
+  <w:abstractNum w:abstractNumId="1" w15:restartNumberingAfterBreak="0">
+    <w:nsid w:val="06A63410"/>
+    <w:multiLevelType w:val="multilevel"/>
+    <w:tmpl w:val="F218359A"/>
+    <w:lvl w:ilvl="0">
+      <w:start w:val="1"/>
+      <w:numFmt w:val="bullet"/>
+      <w:lvlText w:val=""/>
+      <w:lvlJc w:val="left"/>
+      <w:pPr>
+        <w:tabs>
+          <w:tab w:val="num" w:pos="720"/>
+        </w:tabs>
+        <w:ind w:left="720" w:hanging="360"/>
+      </w:pPr>
+      <w:rPr>
+        <w:rFonts w:ascii="Symbol" w:hAnsi="Symbol" w:hint="default"/>
+        <w:sz w:val="20"/>
+      </w:rPr>
+    </w:lvl>
+    <w:lvl w:ilvl="1" w:tentative="1">
+      <w:start w:val="1"/>
+      <w:numFmt w:val="bullet"/>
+      <w:lvlText w:val=""/>
+      <w:lvlJc w:val="left"/>
+      <w:pPr>
+        <w:tabs>
+          <w:tab w:val="num" w:pos="1440"/>
+        </w:tabs>
+        <w:ind w:left="1440" w:hanging="360"/>
+      </w:pPr>
+      <w:rPr>
+        <w:rFonts w:ascii="Symbol" w:hAnsi="Symbol" w:hint="default"/>
+        <w:sz w:val="20"/>
+      </w:rPr>
+    </w:lvl>
+    <w:lvl w:ilvl="2" w:tentative="1">
+      <w:start w:val="1"/>
+      <w:numFmt w:val="bullet"/>
+      <w:lvlText w:val=""/>
+      <w:lvlJc w:val="left"/>
+      <w:pPr>
+        <w:tabs>
+          <w:tab w:val="num" w:pos="2160"/>
+        </w:tabs>
+        <w:ind w:left="2160" w:hanging="360"/>
+      </w:pPr>
+      <w:rPr>
+        <w:rFonts w:ascii="Symbol" w:hAnsi="Symbol" w:hint="default"/>
+        <w:sz w:val="20"/>
+      </w:rPr>
+    </w:lvl>
+    <w:lvl w:ilvl="3" w:tentative="1">
+      <w:start w:val="1"/>
+      <w:numFmt w:val="bullet"/>
+      <w:lvlText w:val=""/>
+      <w:lvlJc w:val="left"/>
+      <w:pPr>
+        <w:tabs>
+          <w:tab w:val="num" w:pos="2880"/>
+        </w:tabs>
+        <w:ind w:left="2880" w:hanging="360"/>
+      </w:pPr>
+      <w:rPr>
+        <w:rFonts w:ascii="Symbol" w:hAnsi="Symbol" w:hint="default"/>
+        <w:sz w:val="20"/>
+      </w:rPr>
+    </w:lvl>
+    <w:lvl w:ilvl="4" w:tentative="1">
+      <w:start w:val="1"/>
+      <w:numFmt w:val="bullet"/>
+      <w:lvlText w:val=""/>
+      <w:lvlJc w:val="left"/>
+      <w:pPr>
+        <w:tabs>
+          <w:tab w:val="num" w:pos="3600"/>
+        </w:tabs>
+        <w:ind w:left="3600" w:hanging="360"/>
+      </w:pPr>
+      <w:rPr>
+        <w:rFonts w:ascii="Symbol" w:hAnsi="Symbol" w:hint="default"/>
+        <w:sz w:val="20"/>
+      </w:rPr>
+    </w:lvl>
+    <w:lvl w:ilvl="5" w:tentative="1">
+      <w:start w:val="1"/>
+      <w:numFmt w:val="bullet"/>
+      <w:lvlText w:val=""/>
+      <w:lvlJc w:val="left"/>
+      <w:pPr>
+        <w:tabs>
+          <w:tab w:val="num" w:pos="4320"/>
+        </w:tabs>
+        <w:ind w:left="4320" w:hanging="360"/>
+      </w:pPr>
+      <w:rPr>
+        <w:rFonts w:ascii="Symbol" w:hAnsi="Symbol" w:hint="default"/>
+        <w:sz w:val="20"/>
+      </w:rPr>
+    </w:lvl>
+    <w:lvl w:ilvl="6" w:tentative="1">
+      <w:start w:val="1"/>
+      <w:numFmt w:val="bullet"/>
+      <w:lvlText w:val=""/>
+      <w:lvlJc w:val="left"/>
+      <w:pPr>
+        <w:tabs>
+          <w:tab w:val="num" w:pos="5040"/>
+        </w:tabs>
+        <w:ind w:left="5040" w:hanging="360"/>
+      </w:pPr>
+      <w:rPr>
+        <w:rFonts w:ascii="Symbol" w:hAnsi="Symbol" w:hint="default"/>
+        <w:sz w:val="20"/>
+      </w:rPr>
+    </w:lvl>
+    <w:lvl w:ilvl="7" w:tentative="1">
+      <w:start w:val="1"/>
+      <w:numFmt w:val="bullet"/>
+      <w:lvlText w:val=""/>
+      <w:lvlJc w:val="left"/>
+      <w:pPr>
+        <w:tabs>
+          <w:tab w:val="num" w:pos="5760"/>
+        </w:tabs>
+        <w:ind w:left="5760" w:hanging="360"/>
+      </w:pPr>
+      <w:rPr>
+        <w:rFonts w:ascii="Symbol" w:hAnsi="Symbol" w:hint="default"/>
+        <w:sz w:val="20"/>
+      </w:rPr>
+    </w:lvl>
+    <w:lvl w:ilvl="8" w:tentative="1">
+      <w:start w:val="1"/>
+      <w:numFmt w:val="bullet"/>
+      <w:lvlText w:val=""/>
+      <w:lvlJc w:val="left"/>
+      <w:pPr>
+        <w:tabs>
+          <w:tab w:val="num" w:pos="6480"/>
+        </w:tabs>
+        <w:ind w:left="6480" w:hanging="360"/>
+      </w:pPr>
+      <w:rPr>
+        <w:rFonts w:ascii="Symbol" w:hAnsi="Symbol" w:hint="default"/>
+        <w:sz w:val="20"/>
+      </w:rPr>
+    </w:lvl>
+  </w:abstractNum>
+  <w:abstractNum w:abstractNumId="2" w15:restartNumberingAfterBreak="0">
+    <w:nsid w:val="0BF97A72"/>
+    <w:multiLevelType w:val="multilevel"/>
+    <w:tmpl w:val="6994E210"/>
+    <w:lvl w:ilvl="0">
+      <w:start w:val="1"/>
+      <w:numFmt w:val="bullet"/>
+      <w:lvlText w:val=""/>
+      <w:lvlJc w:val="left"/>
+      <w:pPr>
+        <w:tabs>
+          <w:tab w:val="num" w:pos="720"/>
+        </w:tabs>
+        <w:ind w:left="720" w:hanging="360"/>
+      </w:pPr>
+      <w:rPr>
+        <w:rFonts w:ascii="Symbol" w:hAnsi="Symbol" w:hint="default"/>
+        <w:sz w:val="20"/>
+      </w:rPr>
+    </w:lvl>
+    <w:lvl w:ilvl="1" w:tentative="1">
+      <w:start w:val="1"/>
+      <w:numFmt w:val="bullet"/>
+      <w:lvlText w:val=""/>
+      <w:lvlJc w:val="left"/>
+      <w:pPr>
+        <w:tabs>
+          <w:tab w:val="num" w:pos="1440"/>
+        </w:tabs>
+        <w:ind w:left="1440" w:hanging="360"/>
+      </w:pPr>
+      <w:rPr>
+        <w:rFonts w:ascii="Symbol" w:hAnsi="Symbol" w:hint="default"/>
+        <w:sz w:val="20"/>
+      </w:rPr>
+    </w:lvl>
+    <w:lvl w:ilvl="2" w:tentative="1">
+      <w:start w:val="1"/>
+      <w:numFmt w:val="bullet"/>
+      <w:lvlText w:val=""/>
+      <w:lvlJc w:val="left"/>
+      <w:pPr>
+        <w:tabs>
+          <w:tab w:val="num" w:pos="2160"/>
+        </w:tabs>
+        <w:ind w:left="2160" w:hanging="360"/>
+      </w:pPr>
+      <w:rPr>
+        <w:rFonts w:ascii="Symbol" w:hAnsi="Symbol" w:hint="default"/>
+        <w:sz w:val="20"/>
+      </w:rPr>
+    </w:lvl>
+    <w:lvl w:ilvl="3" w:tentative="1">
+      <w:start w:val="1"/>
+      <w:numFmt w:val="bullet"/>
+      <w:lvlText w:val=""/>
+      <w:lvlJc w:val="left"/>
+      <w:pPr>
+        <w:tabs>
+          <w:tab w:val="num" w:pos="2880"/>
+        </w:tabs>
+        <w:ind w:left="2880" w:hanging="360"/>
+      </w:pPr>
+      <w:rPr>
+        <w:rFonts w:ascii="Symbol" w:hAnsi="Symbol" w:hint="default"/>
+        <w:sz w:val="20"/>
+      </w:rPr>
+    </w:lvl>
+    <w:lvl w:ilvl="4" w:tentative="1">
+      <w:start w:val="1"/>
+      <w:numFmt w:val="bullet"/>
+      <w:lvlText w:val=""/>
+      <w:lvlJc w:val="left"/>
+      <w:pPr>
+        <w:tabs>
+          <w:tab w:val="num" w:pos="3600"/>
+        </w:tabs>
+        <w:ind w:left="3600" w:hanging="360"/>
+      </w:pPr>
+      <w:rPr>
+        <w:rFonts w:ascii="Symbol" w:hAnsi="Symbol" w:hint="default"/>
+        <w:sz w:val="20"/>
+      </w:rPr>
+    </w:lvl>
+    <w:lvl w:ilvl="5" w:tentative="1">
+      <w:start w:val="1"/>
+      <w:numFmt w:val="bullet"/>
+      <w:lvlText w:val=""/>
+      <w:lvlJc w:val="left"/>
+      <w:pPr>
+        <w:tabs>
+          <w:tab w:val="num" w:pos="4320"/>
+        </w:tabs>
+        <w:ind w:left="4320" w:hanging="360"/>
+      </w:pPr>
+      <w:rPr>
+        <w:rFonts w:ascii="Symbol" w:hAnsi="Symbol" w:hint="default"/>
+        <w:sz w:val="20"/>
+      </w:rPr>
+    </w:lvl>
+    <w:lvl w:ilvl="6" w:tentative="1">
+      <w:start w:val="1"/>
+      <w:numFmt w:val="bullet"/>
+      <w:lvlText w:val=""/>
+      <w:lvlJc w:val="left"/>
+      <w:pPr>
+        <w:tabs>
+          <w:tab w:val="num" w:pos="5040"/>
+        </w:tabs>
+        <w:ind w:left="5040" w:hanging="360"/>
+      </w:pPr>
+      <w:rPr>
+        <w:rFonts w:ascii="Symbol" w:hAnsi="Symbol" w:hint="default"/>
+        <w:sz w:val="20"/>
+      </w:rPr>
+    </w:lvl>
+    <w:lvl w:ilvl="7" w:tentative="1">
+      <w:start w:val="1"/>
+      <w:numFmt w:val="bullet"/>
+      <w:lvlText w:val=""/>
+      <w:lvlJc w:val="left"/>
+      <w:pPr>
+        <w:tabs>
+          <w:tab w:val="num" w:pos="5760"/>
+        </w:tabs>
+        <w:ind w:left="5760" w:hanging="360"/>
+      </w:pPr>
+      <w:rPr>
+        <w:rFonts w:ascii="Symbol" w:hAnsi="Symbol" w:hint="default"/>
+        <w:sz w:val="20"/>
+      </w:rPr>
+    </w:lvl>
+    <w:lvl w:ilvl="8" w:tentative="1">
+      <w:start w:val="1"/>
+      <w:numFmt w:val="bullet"/>
+      <w:lvlText w:val=""/>
+      <w:lvlJc w:val="left"/>
+      <w:pPr>
+        <w:tabs>
+          <w:tab w:val="num" w:pos="6480"/>
+        </w:tabs>
+        <w:ind w:left="6480" w:hanging="360"/>
+      </w:pPr>
+      <w:rPr>
+        <w:rFonts w:ascii="Symbol" w:hAnsi="Symbol" w:hint="default"/>
+        <w:sz w:val="20"/>
+      </w:rPr>
+    </w:lvl>
+  </w:abstractNum>
+  <w:abstractNum w:abstractNumId="3" w15:restartNumberingAfterBreak="0">
+    <w:nsid w:val="1BB410AF"/>
+    <w:multiLevelType w:val="multilevel"/>
+    <w:tmpl w:val="7EB42046"/>
+    <w:lvl w:ilvl="0">
+      <w:start w:val="1"/>
+      <w:numFmt w:val="bullet"/>
+      <w:lvlText w:val=""/>
+      <w:lvlJc w:val="left"/>
+      <w:pPr>
+        <w:tabs>
+          <w:tab w:val="num" w:pos="720"/>
+        </w:tabs>
+        <w:ind w:left="720" w:hanging="360"/>
+      </w:pPr>
+      <w:rPr>
+        <w:rFonts w:ascii="Symbol" w:hAnsi="Symbol" w:hint="default"/>
+        <w:sz w:val="20"/>
+      </w:rPr>
+    </w:lvl>
+    <w:lvl w:ilvl="1" w:tentative="1">
+      <w:start w:val="1"/>
+      <w:numFmt w:val="bullet"/>
+      <w:lvlText w:val=""/>
+      <w:lvlJc w:val="left"/>
+      <w:pPr>
+        <w:tabs>
+          <w:tab w:val="num" w:pos="1440"/>
+        </w:tabs>
+        <w:ind w:left="1440" w:hanging="360"/>
+      </w:pPr>
+      <w:rPr>
+        <w:rFonts w:ascii="Symbol" w:hAnsi="Symbol" w:hint="default"/>
+        <w:sz w:val="20"/>
+      </w:rPr>
+    </w:lvl>
+    <w:lvl w:ilvl="2" w:tentative="1">
+      <w:start w:val="1"/>
+      <w:numFmt w:val="bullet"/>
+      <w:lvlText w:val=""/>
+      <w:lvlJc w:val="left"/>
+      <w:pPr>
+        <w:tabs>
+          <w:tab w:val="num" w:pos="2160"/>
+        </w:tabs>
+        <w:ind w:left="2160" w:hanging="360"/>
+      </w:pPr>
+      <w:rPr>
+        <w:rFonts w:ascii="Symbol" w:hAnsi="Symbol" w:hint="default"/>
+        <w:sz w:val="20"/>
+      </w:rPr>
+    </w:lvl>
+    <w:lvl w:ilvl="3" w:tentative="1">
+      <w:start w:val="1"/>
+      <w:numFmt w:val="bullet"/>
+      <w:lvlText w:val=""/>
+      <w:lvlJc w:val="left"/>
+      <w:pPr>
+        <w:tabs>
+          <w:tab w:val="num" w:pos="2880"/>
+        </w:tabs>
+        <w:ind w:left="2880" w:hanging="360"/>
+      </w:pPr>
+      <w:rPr>
+        <w:rFonts w:ascii="Symbol" w:hAnsi="Symbol" w:hint="default"/>
+        <w:sz w:val="20"/>
+      </w:rPr>
+    </w:lvl>
+    <w:lvl w:ilvl="4" w:tentative="1">
+      <w:start w:val="1"/>
+      <w:numFmt w:val="bullet"/>
+      <w:lvlText w:val=""/>
+      <w:lvlJc w:val="left"/>
+      <w:pPr>
+        <w:tabs>
+          <w:tab w:val="num" w:pos="3600"/>
+        </w:tabs>
+        <w:ind w:left="3600" w:hanging="360"/>
+      </w:pPr>
+      <w:rPr>
+        <w:rFonts w:ascii="Symbol" w:hAnsi="Symbol" w:hint="default"/>
+        <w:sz w:val="20"/>
+      </w:rPr>
+    </w:lvl>
+    <w:lvl w:ilvl="5" w:tentative="1">
+      <w:start w:val="1"/>
+      <w:numFmt w:val="bullet"/>
+      <w:lvlText w:val=""/>
+      <w:lvlJc w:val="left"/>
+      <w:pPr>
+        <w:tabs>
+          <w:tab w:val="num" w:pos="4320"/>
+        </w:tabs>
+        <w:ind w:left="4320" w:hanging="360"/>
+      </w:pPr>
+      <w:rPr>
+        <w:rFonts w:ascii="Symbol" w:hAnsi="Symbol" w:hint="default"/>
+        <w:sz w:val="20"/>
+      </w:rPr>
+    </w:lvl>
+    <w:lvl w:ilvl="6" w:tentative="1">
+      <w:start w:val="1"/>
+      <w:numFmt w:val="bullet"/>
+      <w:lvlText w:val=""/>
+      <w:lvlJc w:val="left"/>
+      <w:pPr>
+        <w:tabs>
+          <w:tab w:val="num" w:pos="5040"/>
+        </w:tabs>
+        <w:ind w:left="5040" w:hanging="360"/>
+      </w:pPr>
+      <w:rPr>
+        <w:rFonts w:ascii="Symbol" w:hAnsi="Symbol" w:hint="default"/>
+        <w:sz w:val="20"/>
+      </w:rPr>
+    </w:lvl>
+    <w:lvl w:ilvl="7" w:tentative="1">
+      <w:start w:val="1"/>
+      <w:numFmt w:val="bullet"/>
+      <w:lvlText w:val=""/>
+      <w:lvlJc w:val="left"/>
+      <w:pPr>
+        <w:tabs>
+          <w:tab w:val="num" w:pos="5760"/>
+        </w:tabs>
+        <w:ind w:left="5760" w:hanging="360"/>
+      </w:pPr>
+      <w:rPr>
+        <w:rFonts w:ascii="Symbol" w:hAnsi="Symbol" w:hint="default"/>
+        <w:sz w:val="20"/>
+      </w:rPr>
+    </w:lvl>
+    <w:lvl w:ilvl="8" w:tentative="1">
+      <w:start w:val="1"/>
+      <w:numFmt w:val="bullet"/>
+      <w:lvlText w:val=""/>
+      <w:lvlJc w:val="left"/>
+      <w:pPr>
+        <w:tabs>
+          <w:tab w:val="num" w:pos="6480"/>
+        </w:tabs>
+        <w:ind w:left="6480" w:hanging="360"/>
+      </w:pPr>
+      <w:rPr>
+        <w:rFonts w:ascii="Symbol" w:hAnsi="Symbol" w:hint="default"/>
+        <w:sz w:val="20"/>
+      </w:rPr>
+    </w:lvl>
+  </w:abstractNum>
+  <w:abstractNum w:abstractNumId="4" w15:restartNumberingAfterBreak="0">
+    <w:nsid w:val="3DF77097"/>
+    <w:multiLevelType w:val="multilevel"/>
+    <w:tmpl w:val="40D0D3BC"/>
+    <w:lvl w:ilvl="0">
+      <w:start w:val="1"/>
+      <w:numFmt w:val="bullet"/>
+      <w:lvlText w:val=""/>
+      <w:lvlJc w:val="left"/>
+      <w:pPr>
+        <w:tabs>
+          <w:tab w:val="num" w:pos="720"/>
+        </w:tabs>
+        <w:ind w:left="720" w:hanging="360"/>
+      </w:pPr>
+      <w:rPr>
+        <w:rFonts w:ascii="Symbol" w:hAnsi="Symbol" w:hint="default"/>
+        <w:sz w:val="20"/>
+      </w:rPr>
+    </w:lvl>
+    <w:lvl w:ilvl="1" w:tentative="1">
+      <w:start w:val="1"/>
+      <w:numFmt w:val="bullet"/>
+      <w:lvlText w:val="o"/>
+      <w:lvlJc w:val="left"/>
+      <w:pPr>
+        <w:tabs>
+          <w:tab w:val="num" w:pos="1440"/>
+        </w:tabs>
+        <w:ind w:left="1440" w:hanging="360"/>
+      </w:pPr>
+      <w:rPr>
+        <w:rFonts w:ascii="Courier New" w:hAnsi="Courier New" w:hint="default"/>
+        <w:sz w:val="20"/>
+      </w:rPr>
+    </w:lvl>
+    <w:lvl w:ilvl="2" w:tentative="1">
+      <w:start w:val="1"/>
+      <w:numFmt w:val="bullet"/>
+      <w:lvlText w:val=""/>
+      <w:lvlJc w:val="left"/>
+      <w:pPr>
+        <w:tabs>
+          <w:tab w:val="num" w:pos="2160"/>
+        </w:tabs>
+        <w:ind w:left="2160" w:hanging="360"/>
+      </w:pPr>
+      <w:rPr>
+        <w:rFonts w:ascii="Wingdings" w:hAnsi="Wingdings" w:hint="default"/>
+        <w:sz w:val="20"/>
+      </w:rPr>
+    </w:lvl>
+    <w:lvl w:ilvl="3" w:tentative="1">
+      <w:start w:val="1"/>
+      <w:numFmt w:val="bullet"/>
+      <w:lvlText w:val=""/>
+      <w:lvlJc w:val="left"/>
+      <w:pPr>
+        <w:tabs>
+          <w:tab w:val="num" w:pos="2880"/>
+        </w:tabs>
+        <w:ind w:left="2880" w:hanging="360"/>
+      </w:pPr>
+      <w:rPr>
+        <w:rFonts w:ascii="Wingdings" w:hAnsi="Wingdings" w:hint="default"/>
+        <w:sz w:val="20"/>
+      </w:rPr>
+    </w:lvl>
+    <w:lvl w:ilvl="4" w:tentative="1">
+      <w:start w:val="1"/>
+      <w:numFmt w:val="bullet"/>
+      <w:lvlText w:val=""/>
+      <w:lvlJc w:val="left"/>
+      <w:pPr>
+        <w:tabs>
+          <w:tab w:val="num" w:pos="3600"/>
+        </w:tabs>
+        <w:ind w:left="3600" w:hanging="360"/>
+      </w:pPr>
+      <w:rPr>
+        <w:rFonts w:ascii="Wingdings" w:hAnsi="Wingdings" w:hint="default"/>
+        <w:sz w:val="20"/>
+      </w:rPr>
+    </w:lvl>
+    <w:lvl w:ilvl="5" w:tentative="1">
+      <w:start w:val="1"/>
+      <w:numFmt w:val="bullet"/>
+      <w:lvlText w:val=""/>
+      <w:lvlJc w:val="left"/>
+      <w:pPr>
+        <w:tabs>
+          <w:tab w:val="num" w:pos="4320"/>
+        </w:tabs>
+        <w:ind w:left="4320" w:hanging="360"/>
+      </w:pPr>
+      <w:rPr>
+        <w:rFonts w:ascii="Wingdings" w:hAnsi="Wingdings" w:hint="default"/>
+        <w:sz w:val="20"/>
+      </w:rPr>
+    </w:lvl>
+    <w:lvl w:ilvl="6" w:tentative="1">
+      <w:start w:val="1"/>
+      <w:numFmt w:val="bullet"/>
+      <w:lvlText w:val=""/>
+      <w:lvlJc w:val="left"/>
+      <w:pPr>
+        <w:tabs>
+          <w:tab w:val="num" w:pos="5040"/>
+        </w:tabs>
+        <w:ind w:left="5040" w:hanging="360"/>
+      </w:pPr>
+      <w:rPr>
+        <w:rFonts w:ascii="Wingdings" w:hAnsi="Wingdings" w:hint="default"/>
+        <w:sz w:val="20"/>
+      </w:rPr>
+    </w:lvl>
+    <w:lvl w:ilvl="7" w:tentative="1">
+      <w:start w:val="1"/>
+      <w:numFmt w:val="bullet"/>
+      <w:lvlText w:val=""/>
+      <w:lvlJc w:val="left"/>
+      <w:pPr>
+        <w:tabs>
+          <w:tab w:val="num" w:pos="5760"/>
+        </w:tabs>
+        <w:ind w:left="5760" w:hanging="360"/>
+      </w:pPr>
+      <w:rPr>
+        <w:rFonts w:ascii="Wingdings" w:hAnsi="Wingdings" w:hint="default"/>
+        <w:sz w:val="20"/>
+      </w:rPr>
+    </w:lvl>
+    <w:lvl w:ilvl="8" w:tentative="1">
+      <w:start w:val="1"/>
+      <w:numFmt w:val="bullet"/>
+      <w:lvlText w:val=""/>
+      <w:lvlJc w:val="left"/>
+      <w:pPr>
+        <w:tabs>
+          <w:tab w:val="num" w:pos="6480"/>
+        </w:tabs>
+        <w:ind w:left="6480" w:hanging="360"/>
+      </w:pPr>
+      <w:rPr>
+        <w:rFonts w:ascii="Wingdings" w:hAnsi="Wingdings" w:hint="default"/>
+        <w:sz w:val="20"/>
+      </w:rPr>
+    </w:lvl>
+  </w:abstractNum>
+  <w:abstractNum w:abstractNumId="5" w15:restartNumberingAfterBreak="0">
+    <w:nsid w:val="421E39AC"/>
+    <w:multiLevelType w:val="multilevel"/>
+    <w:tmpl w:val="743C8406"/>
+    <w:lvl w:ilvl="0">
+      <w:start w:val="1"/>
+      <w:numFmt w:val="bullet"/>
+      <w:lvlText w:val=""/>
+      <w:lvlJc w:val="left"/>
+      <w:pPr>
+        <w:tabs>
+          <w:tab w:val="num" w:pos="720"/>
+        </w:tabs>
+        <w:ind w:left="720" w:hanging="360"/>
+      </w:pPr>
+      <w:rPr>
+        <w:rFonts w:ascii="Symbol" w:hAnsi="Symbol" w:hint="default"/>
+        <w:sz w:val="20"/>
+      </w:rPr>
+    </w:lvl>
+    <w:lvl w:ilvl="1" w:tentative="1">
+      <w:start w:val="1"/>
+      <w:numFmt w:val="bullet"/>
+      <w:lvlText w:val="o"/>
+      <w:lvlJc w:val="left"/>
+      <w:pPr>
+        <w:tabs>
+          <w:tab w:val="num" w:pos="1440"/>
+        </w:tabs>
+        <w:ind w:left="1440" w:hanging="360"/>
+      </w:pPr>
+      <w:rPr>
+        <w:rFonts w:ascii="Courier New" w:hAnsi="Courier New" w:hint="default"/>
+        <w:sz w:val="20"/>
+      </w:rPr>
+    </w:lvl>
+    <w:lvl w:ilvl="2" w:tentative="1">
+      <w:start w:val="1"/>
+      <w:numFmt w:val="bullet"/>
+      <w:lvlText w:val=""/>
+      <w:lvlJc w:val="left"/>
+      <w:pPr>
+        <w:tabs>
+          <w:tab w:val="num" w:pos="2160"/>
+        </w:tabs>
+        <w:ind w:left="2160" w:hanging="360"/>
+      </w:pPr>
+      <w:rPr>
+        <w:rFonts w:ascii="Wingdings" w:hAnsi="Wingdings" w:hint="default"/>
+        <w:sz w:val="20"/>
+      </w:rPr>
+    </w:lvl>
+    <w:lvl w:ilvl="3" w:tentative="1">
+      <w:start w:val="1"/>
+      <w:numFmt w:val="bullet"/>
+      <w:lvlText w:val=""/>
+      <w:lvlJc w:val="left"/>
+      <w:pPr>
+        <w:tabs>
+          <w:tab w:val="num" w:pos="2880"/>
+        </w:tabs>
+        <w:ind w:left="2880" w:hanging="360"/>
+      </w:pPr>
+      <w:rPr>
+        <w:rFonts w:ascii="Wingdings" w:hAnsi="Wingdings" w:hint="default"/>
+        <w:sz w:val="20"/>
+      </w:rPr>
+    </w:lvl>
+    <w:lvl w:ilvl="4" w:tentative="1">
+      <w:start w:val="1"/>
+      <w:numFmt w:val="bullet"/>
+      <w:lvlText w:val=""/>
+      <w:lvlJc w:val="left"/>
+      <w:pPr>
+        <w:tabs>
+          <w:tab w:val="num" w:pos="3600"/>
+        </w:tabs>
+        <w:ind w:left="3600" w:hanging="360"/>
+      </w:pPr>
+      <w:rPr>
+        <w:rFonts w:ascii="Wingdings" w:hAnsi="Wingdings" w:hint="default"/>
+        <w:sz w:val="20"/>
+      </w:rPr>
+    </w:lvl>
+    <w:lvl w:ilvl="5" w:tentative="1">
+      <w:start w:val="1"/>
+      <w:numFmt w:val="bullet"/>
+      <w:lvlText w:val=""/>
+      <w:lvlJc w:val="left"/>
+      <w:pPr>
+        <w:tabs>
+          <w:tab w:val="num" w:pos="4320"/>
+        </w:tabs>
+        <w:ind w:left="4320" w:hanging="360"/>
+      </w:pPr>
+      <w:rPr>
+        <w:rFonts w:ascii="Wingdings" w:hAnsi="Wingdings" w:hint="default"/>
+        <w:sz w:val="20"/>
+      </w:rPr>
+    </w:lvl>
+    <w:lvl w:ilvl="6" w:tentative="1">
+      <w:start w:val="1"/>
+      <w:numFmt w:val="bullet"/>
+      <w:lvlText w:val=""/>
+      <w:lvlJc w:val="left"/>
+      <w:pPr>
+        <w:tabs>
+          <w:tab w:val="num" w:pos="5040"/>
+        </w:tabs>
+        <w:ind w:left="5040" w:hanging="360"/>
+      </w:pPr>
+      <w:rPr>
+        <w:rFonts w:ascii="Wingdings" w:hAnsi="Wingdings" w:hint="default"/>
+        <w:sz w:val="20"/>
+      </w:rPr>
+    </w:lvl>
+    <w:lvl w:ilvl="7" w:tentative="1">
+      <w:start w:val="1"/>
+      <w:numFmt w:val="bullet"/>
+      <w:lvlText w:val=""/>
+      <w:lvlJc w:val="left"/>
+      <w:pPr>
+        <w:tabs>
+          <w:tab w:val="num" w:pos="5760"/>
+        </w:tabs>
+        <w:ind w:left="5760" w:hanging="360"/>
+      </w:pPr>
+      <w:rPr>
+        <w:rFonts w:ascii="Wingdings" w:hAnsi="Wingdings" w:hint="default"/>
+        <w:sz w:val="20"/>
+      </w:rPr>
+    </w:lvl>
+    <w:lvl w:ilvl="8" w:tentative="1">
+      <w:start w:val="1"/>
+      <w:numFmt w:val="bullet"/>
+      <w:lvlText w:val=""/>
+      <w:lvlJc w:val="left"/>
+      <w:pPr>
+        <w:tabs>
+          <w:tab w:val="num" w:pos="6480"/>
+        </w:tabs>
+        <w:ind w:left="6480" w:hanging="360"/>
+      </w:pPr>
+      <w:rPr>
+        <w:rFonts w:ascii="Wingdings" w:hAnsi="Wingdings" w:hint="default"/>
+        <w:sz w:val="20"/>
+      </w:rPr>
+    </w:lvl>
+  </w:abstractNum>
+  <w:abstractNum w:abstractNumId="6" w15:restartNumberingAfterBreak="0">
     <w:nsid w:val="572D1467"/>
     <w:multiLevelType w:val="hybridMultilevel"/>
     <w:tmpl w:val="5D783EAC"/>
@@ -1485,8 +3822,634 @@
       </w:pPr>
     </w:lvl>
   </w:abstractNum>
+  <w:abstractNum w:abstractNumId="7" w15:restartNumberingAfterBreak="0">
+    <w:nsid w:val="6121085D"/>
+    <w:multiLevelType w:val="multilevel"/>
+    <w:tmpl w:val="EE221468"/>
+    <w:lvl w:ilvl="0">
+      <w:start w:val="1"/>
+      <w:numFmt w:val="bullet"/>
+      <w:lvlText w:val=""/>
+      <w:lvlJc w:val="left"/>
+      <w:pPr>
+        <w:tabs>
+          <w:tab w:val="num" w:pos="720"/>
+        </w:tabs>
+        <w:ind w:left="720" w:hanging="360"/>
+      </w:pPr>
+      <w:rPr>
+        <w:rFonts w:ascii="Symbol" w:hAnsi="Symbol" w:hint="default"/>
+        <w:sz w:val="20"/>
+      </w:rPr>
+    </w:lvl>
+    <w:lvl w:ilvl="1" w:tentative="1">
+      <w:start w:val="1"/>
+      <w:numFmt w:val="bullet"/>
+      <w:lvlText w:val=""/>
+      <w:lvlJc w:val="left"/>
+      <w:pPr>
+        <w:tabs>
+          <w:tab w:val="num" w:pos="1440"/>
+        </w:tabs>
+        <w:ind w:left="1440" w:hanging="360"/>
+      </w:pPr>
+      <w:rPr>
+        <w:rFonts w:ascii="Symbol" w:hAnsi="Symbol" w:hint="default"/>
+        <w:sz w:val="20"/>
+      </w:rPr>
+    </w:lvl>
+    <w:lvl w:ilvl="2" w:tentative="1">
+      <w:start w:val="1"/>
+      <w:numFmt w:val="bullet"/>
+      <w:lvlText w:val=""/>
+      <w:lvlJc w:val="left"/>
+      <w:pPr>
+        <w:tabs>
+          <w:tab w:val="num" w:pos="2160"/>
+        </w:tabs>
+        <w:ind w:left="2160" w:hanging="360"/>
+      </w:pPr>
+      <w:rPr>
+        <w:rFonts w:ascii="Symbol" w:hAnsi="Symbol" w:hint="default"/>
+        <w:sz w:val="20"/>
+      </w:rPr>
+    </w:lvl>
+    <w:lvl w:ilvl="3" w:tentative="1">
+      <w:start w:val="1"/>
+      <w:numFmt w:val="bullet"/>
+      <w:lvlText w:val=""/>
+      <w:lvlJc w:val="left"/>
+      <w:pPr>
+        <w:tabs>
+          <w:tab w:val="num" w:pos="2880"/>
+        </w:tabs>
+        <w:ind w:left="2880" w:hanging="360"/>
+      </w:pPr>
+      <w:rPr>
+        <w:rFonts w:ascii="Symbol" w:hAnsi="Symbol" w:hint="default"/>
+        <w:sz w:val="20"/>
+      </w:rPr>
+    </w:lvl>
+    <w:lvl w:ilvl="4" w:tentative="1">
+      <w:start w:val="1"/>
+      <w:numFmt w:val="bullet"/>
+      <w:lvlText w:val=""/>
+      <w:lvlJc w:val="left"/>
+      <w:pPr>
+        <w:tabs>
+          <w:tab w:val="num" w:pos="3600"/>
+        </w:tabs>
+        <w:ind w:left="3600" w:hanging="360"/>
+      </w:pPr>
+      <w:rPr>
+        <w:rFonts w:ascii="Symbol" w:hAnsi="Symbol" w:hint="default"/>
+        <w:sz w:val="20"/>
+      </w:rPr>
+    </w:lvl>
+    <w:lvl w:ilvl="5" w:tentative="1">
+      <w:start w:val="1"/>
+      <w:numFmt w:val="bullet"/>
+      <w:lvlText w:val=""/>
+      <w:lvlJc w:val="left"/>
+      <w:pPr>
+        <w:tabs>
+          <w:tab w:val="num" w:pos="4320"/>
+        </w:tabs>
+        <w:ind w:left="4320" w:hanging="360"/>
+      </w:pPr>
+      <w:rPr>
+        <w:rFonts w:ascii="Symbol" w:hAnsi="Symbol" w:hint="default"/>
+        <w:sz w:val="20"/>
+      </w:rPr>
+    </w:lvl>
+    <w:lvl w:ilvl="6" w:tentative="1">
+      <w:start w:val="1"/>
+      <w:numFmt w:val="bullet"/>
+      <w:lvlText w:val=""/>
+      <w:lvlJc w:val="left"/>
+      <w:pPr>
+        <w:tabs>
+          <w:tab w:val="num" w:pos="5040"/>
+        </w:tabs>
+        <w:ind w:left="5040" w:hanging="360"/>
+      </w:pPr>
+      <w:rPr>
+        <w:rFonts w:ascii="Symbol" w:hAnsi="Symbol" w:hint="default"/>
+        <w:sz w:val="20"/>
+      </w:rPr>
+    </w:lvl>
+    <w:lvl w:ilvl="7" w:tentative="1">
+      <w:start w:val="1"/>
+      <w:numFmt w:val="bullet"/>
+      <w:lvlText w:val=""/>
+      <w:lvlJc w:val="left"/>
+      <w:pPr>
+        <w:tabs>
+          <w:tab w:val="num" w:pos="5760"/>
+        </w:tabs>
+        <w:ind w:left="5760" w:hanging="360"/>
+      </w:pPr>
+      <w:rPr>
+        <w:rFonts w:ascii="Symbol" w:hAnsi="Symbol" w:hint="default"/>
+        <w:sz w:val="20"/>
+      </w:rPr>
+    </w:lvl>
+    <w:lvl w:ilvl="8" w:tentative="1">
+      <w:start w:val="1"/>
+      <w:numFmt w:val="bullet"/>
+      <w:lvlText w:val=""/>
+      <w:lvlJc w:val="left"/>
+      <w:pPr>
+        <w:tabs>
+          <w:tab w:val="num" w:pos="6480"/>
+        </w:tabs>
+        <w:ind w:left="6480" w:hanging="360"/>
+      </w:pPr>
+      <w:rPr>
+        <w:rFonts w:ascii="Symbol" w:hAnsi="Symbol" w:hint="default"/>
+        <w:sz w:val="20"/>
+      </w:rPr>
+    </w:lvl>
+  </w:abstractNum>
+  <w:abstractNum w:abstractNumId="8" w15:restartNumberingAfterBreak="0">
+    <w:nsid w:val="6618703E"/>
+    <w:multiLevelType w:val="multilevel"/>
+    <w:tmpl w:val="729C2DF6"/>
+    <w:lvl w:ilvl="0">
+      <w:start w:val="1"/>
+      <w:numFmt w:val="bullet"/>
+      <w:lvlText w:val=""/>
+      <w:lvlJc w:val="left"/>
+      <w:pPr>
+        <w:tabs>
+          <w:tab w:val="num" w:pos="720"/>
+        </w:tabs>
+        <w:ind w:left="720" w:hanging="360"/>
+      </w:pPr>
+      <w:rPr>
+        <w:rFonts w:ascii="Symbol" w:hAnsi="Symbol" w:hint="default"/>
+        <w:sz w:val="20"/>
+      </w:rPr>
+    </w:lvl>
+    <w:lvl w:ilvl="1" w:tentative="1">
+      <w:start w:val="1"/>
+      <w:numFmt w:val="bullet"/>
+      <w:lvlText w:val=""/>
+      <w:lvlJc w:val="left"/>
+      <w:pPr>
+        <w:tabs>
+          <w:tab w:val="num" w:pos="1440"/>
+        </w:tabs>
+        <w:ind w:left="1440" w:hanging="360"/>
+      </w:pPr>
+      <w:rPr>
+        <w:rFonts w:ascii="Symbol" w:hAnsi="Symbol" w:hint="default"/>
+        <w:sz w:val="20"/>
+      </w:rPr>
+    </w:lvl>
+    <w:lvl w:ilvl="2" w:tentative="1">
+      <w:start w:val="1"/>
+      <w:numFmt w:val="bullet"/>
+      <w:lvlText w:val=""/>
+      <w:lvlJc w:val="left"/>
+      <w:pPr>
+        <w:tabs>
+          <w:tab w:val="num" w:pos="2160"/>
+        </w:tabs>
+        <w:ind w:left="2160" w:hanging="360"/>
+      </w:pPr>
+      <w:rPr>
+        <w:rFonts w:ascii="Symbol" w:hAnsi="Symbol" w:hint="default"/>
+        <w:sz w:val="20"/>
+      </w:rPr>
+    </w:lvl>
+    <w:lvl w:ilvl="3" w:tentative="1">
+      <w:start w:val="1"/>
+      <w:numFmt w:val="bullet"/>
+      <w:lvlText w:val=""/>
+      <w:lvlJc w:val="left"/>
+      <w:pPr>
+        <w:tabs>
+          <w:tab w:val="num" w:pos="2880"/>
+        </w:tabs>
+        <w:ind w:left="2880" w:hanging="360"/>
+      </w:pPr>
+      <w:rPr>
+        <w:rFonts w:ascii="Symbol" w:hAnsi="Symbol" w:hint="default"/>
+        <w:sz w:val="20"/>
+      </w:rPr>
+    </w:lvl>
+    <w:lvl w:ilvl="4" w:tentative="1">
+      <w:start w:val="1"/>
+      <w:numFmt w:val="bullet"/>
+      <w:lvlText w:val=""/>
+      <w:lvlJc w:val="left"/>
+      <w:pPr>
+        <w:tabs>
+          <w:tab w:val="num" w:pos="3600"/>
+        </w:tabs>
+        <w:ind w:left="3600" w:hanging="360"/>
+      </w:pPr>
+      <w:rPr>
+        <w:rFonts w:ascii="Symbol" w:hAnsi="Symbol" w:hint="default"/>
+        <w:sz w:val="20"/>
+      </w:rPr>
+    </w:lvl>
+    <w:lvl w:ilvl="5" w:tentative="1">
+      <w:start w:val="1"/>
+      <w:numFmt w:val="bullet"/>
+      <w:lvlText w:val=""/>
+      <w:lvlJc w:val="left"/>
+      <w:pPr>
+        <w:tabs>
+          <w:tab w:val="num" w:pos="4320"/>
+        </w:tabs>
+        <w:ind w:left="4320" w:hanging="360"/>
+      </w:pPr>
+      <w:rPr>
+        <w:rFonts w:ascii="Symbol" w:hAnsi="Symbol" w:hint="default"/>
+        <w:sz w:val="20"/>
+      </w:rPr>
+    </w:lvl>
+    <w:lvl w:ilvl="6" w:tentative="1">
+      <w:start w:val="1"/>
+      <w:numFmt w:val="bullet"/>
+      <w:lvlText w:val=""/>
+      <w:lvlJc w:val="left"/>
+      <w:pPr>
+        <w:tabs>
+          <w:tab w:val="num" w:pos="5040"/>
+        </w:tabs>
+        <w:ind w:left="5040" w:hanging="360"/>
+      </w:pPr>
+      <w:rPr>
+        <w:rFonts w:ascii="Symbol" w:hAnsi="Symbol" w:hint="default"/>
+        <w:sz w:val="20"/>
+      </w:rPr>
+    </w:lvl>
+    <w:lvl w:ilvl="7" w:tentative="1">
+      <w:start w:val="1"/>
+      <w:numFmt w:val="bullet"/>
+      <w:lvlText w:val=""/>
+      <w:lvlJc w:val="left"/>
+      <w:pPr>
+        <w:tabs>
+          <w:tab w:val="num" w:pos="5760"/>
+        </w:tabs>
+        <w:ind w:left="5760" w:hanging="360"/>
+      </w:pPr>
+      <w:rPr>
+        <w:rFonts w:ascii="Symbol" w:hAnsi="Symbol" w:hint="default"/>
+        <w:sz w:val="20"/>
+      </w:rPr>
+    </w:lvl>
+    <w:lvl w:ilvl="8" w:tentative="1">
+      <w:start w:val="1"/>
+      <w:numFmt w:val="bullet"/>
+      <w:lvlText w:val=""/>
+      <w:lvlJc w:val="left"/>
+      <w:pPr>
+        <w:tabs>
+          <w:tab w:val="num" w:pos="6480"/>
+        </w:tabs>
+        <w:ind w:left="6480" w:hanging="360"/>
+      </w:pPr>
+      <w:rPr>
+        <w:rFonts w:ascii="Symbol" w:hAnsi="Symbol" w:hint="default"/>
+        <w:sz w:val="20"/>
+      </w:rPr>
+    </w:lvl>
+  </w:abstractNum>
+  <w:abstractNum w:abstractNumId="9" w15:restartNumberingAfterBreak="0">
+    <w:nsid w:val="70427365"/>
+    <w:multiLevelType w:val="multilevel"/>
+    <w:tmpl w:val="612EA616"/>
+    <w:lvl w:ilvl="0">
+      <w:start w:val="1"/>
+      <w:numFmt w:val="bullet"/>
+      <w:lvlText w:val=""/>
+      <w:lvlJc w:val="left"/>
+      <w:pPr>
+        <w:tabs>
+          <w:tab w:val="num" w:pos="720"/>
+        </w:tabs>
+        <w:ind w:left="720" w:hanging="360"/>
+      </w:pPr>
+      <w:rPr>
+        <w:rFonts w:ascii="Symbol" w:hAnsi="Symbol" w:hint="default"/>
+        <w:sz w:val="20"/>
+      </w:rPr>
+    </w:lvl>
+    <w:lvl w:ilvl="1" w:tentative="1">
+      <w:start w:val="1"/>
+      <w:numFmt w:val="bullet"/>
+      <w:lvlText w:val="o"/>
+      <w:lvlJc w:val="left"/>
+      <w:pPr>
+        <w:tabs>
+          <w:tab w:val="num" w:pos="1440"/>
+        </w:tabs>
+        <w:ind w:left="1440" w:hanging="360"/>
+      </w:pPr>
+      <w:rPr>
+        <w:rFonts w:ascii="Courier New" w:hAnsi="Courier New" w:hint="default"/>
+        <w:sz w:val="20"/>
+      </w:rPr>
+    </w:lvl>
+    <w:lvl w:ilvl="2" w:tentative="1">
+      <w:start w:val="1"/>
+      <w:numFmt w:val="bullet"/>
+      <w:lvlText w:val=""/>
+      <w:lvlJc w:val="left"/>
+      <w:pPr>
+        <w:tabs>
+          <w:tab w:val="num" w:pos="2160"/>
+        </w:tabs>
+        <w:ind w:left="2160" w:hanging="360"/>
+      </w:pPr>
+      <w:rPr>
+        <w:rFonts w:ascii="Wingdings" w:hAnsi="Wingdings" w:hint="default"/>
+        <w:sz w:val="20"/>
+      </w:rPr>
+    </w:lvl>
+    <w:lvl w:ilvl="3" w:tentative="1">
+      <w:start w:val="1"/>
+      <w:numFmt w:val="bullet"/>
+      <w:lvlText w:val=""/>
+      <w:lvlJc w:val="left"/>
+      <w:pPr>
+        <w:tabs>
+          <w:tab w:val="num" w:pos="2880"/>
+        </w:tabs>
+        <w:ind w:left="2880" w:hanging="360"/>
+      </w:pPr>
+      <w:rPr>
+        <w:rFonts w:ascii="Wingdings" w:hAnsi="Wingdings" w:hint="default"/>
+        <w:sz w:val="20"/>
+      </w:rPr>
+    </w:lvl>
+    <w:lvl w:ilvl="4" w:tentative="1">
+      <w:start w:val="1"/>
+      <w:numFmt w:val="bullet"/>
+      <w:lvlText w:val=""/>
+      <w:lvlJc w:val="left"/>
+      <w:pPr>
+        <w:tabs>
+          <w:tab w:val="num" w:pos="3600"/>
+        </w:tabs>
+        <w:ind w:left="3600" w:hanging="360"/>
+      </w:pPr>
+      <w:rPr>
+        <w:rFonts w:ascii="Wingdings" w:hAnsi="Wingdings" w:hint="default"/>
+        <w:sz w:val="20"/>
+      </w:rPr>
+    </w:lvl>
+    <w:lvl w:ilvl="5" w:tentative="1">
+      <w:start w:val="1"/>
+      <w:numFmt w:val="bullet"/>
+      <w:lvlText w:val=""/>
+      <w:lvlJc w:val="left"/>
+      <w:pPr>
+        <w:tabs>
+          <w:tab w:val="num" w:pos="4320"/>
+        </w:tabs>
+        <w:ind w:left="4320" w:hanging="360"/>
+      </w:pPr>
+      <w:rPr>
+        <w:rFonts w:ascii="Wingdings" w:hAnsi="Wingdings" w:hint="default"/>
+        <w:sz w:val="20"/>
+      </w:rPr>
+    </w:lvl>
+    <w:lvl w:ilvl="6" w:tentative="1">
+      <w:start w:val="1"/>
+      <w:numFmt w:val="bullet"/>
+      <w:lvlText w:val=""/>
+      <w:lvlJc w:val="left"/>
+      <w:pPr>
+        <w:tabs>
+          <w:tab w:val="num" w:pos="5040"/>
+        </w:tabs>
+        <w:ind w:left="5040" w:hanging="360"/>
+      </w:pPr>
+      <w:rPr>
+        <w:rFonts w:ascii="Wingdings" w:hAnsi="Wingdings" w:hint="default"/>
+        <w:sz w:val="20"/>
+      </w:rPr>
+    </w:lvl>
+    <w:lvl w:ilvl="7" w:tentative="1">
+      <w:start w:val="1"/>
+      <w:numFmt w:val="bullet"/>
+      <w:lvlText w:val=""/>
+      <w:lvlJc w:val="left"/>
+      <w:pPr>
+        <w:tabs>
+          <w:tab w:val="num" w:pos="5760"/>
+        </w:tabs>
+        <w:ind w:left="5760" w:hanging="360"/>
+      </w:pPr>
+      <w:rPr>
+        <w:rFonts w:ascii="Wingdings" w:hAnsi="Wingdings" w:hint="default"/>
+        <w:sz w:val="20"/>
+      </w:rPr>
+    </w:lvl>
+    <w:lvl w:ilvl="8" w:tentative="1">
+      <w:start w:val="1"/>
+      <w:numFmt w:val="bullet"/>
+      <w:lvlText w:val=""/>
+      <w:lvlJc w:val="left"/>
+      <w:pPr>
+        <w:tabs>
+          <w:tab w:val="num" w:pos="6480"/>
+        </w:tabs>
+        <w:ind w:left="6480" w:hanging="360"/>
+      </w:pPr>
+      <w:rPr>
+        <w:rFonts w:ascii="Wingdings" w:hAnsi="Wingdings" w:hint="default"/>
+        <w:sz w:val="20"/>
+      </w:rPr>
+    </w:lvl>
+  </w:abstractNum>
+  <w:abstractNum w:abstractNumId="10" w15:restartNumberingAfterBreak="0">
+    <w:nsid w:val="71FD4083"/>
+    <w:multiLevelType w:val="multilevel"/>
+    <w:tmpl w:val="54302F32"/>
+    <w:lvl w:ilvl="0">
+      <w:start w:val="1"/>
+      <w:numFmt w:val="bullet"/>
+      <w:lvlText w:val=""/>
+      <w:lvlJc w:val="left"/>
+      <w:pPr>
+        <w:tabs>
+          <w:tab w:val="num" w:pos="720"/>
+        </w:tabs>
+        <w:ind w:left="720" w:hanging="360"/>
+      </w:pPr>
+      <w:rPr>
+        <w:rFonts w:ascii="Symbol" w:hAnsi="Symbol" w:hint="default"/>
+        <w:sz w:val="20"/>
+      </w:rPr>
+    </w:lvl>
+    <w:lvl w:ilvl="1" w:tentative="1">
+      <w:start w:val="1"/>
+      <w:numFmt w:val="bullet"/>
+      <w:lvlText w:val=""/>
+      <w:lvlJc w:val="left"/>
+      <w:pPr>
+        <w:tabs>
+          <w:tab w:val="num" w:pos="1440"/>
+        </w:tabs>
+        <w:ind w:left="1440" w:hanging="360"/>
+      </w:pPr>
+      <w:rPr>
+        <w:rFonts w:ascii="Symbol" w:hAnsi="Symbol" w:hint="default"/>
+        <w:sz w:val="20"/>
+      </w:rPr>
+    </w:lvl>
+    <w:lvl w:ilvl="2" w:tentative="1">
+      <w:start w:val="1"/>
+      <w:numFmt w:val="bullet"/>
+      <w:lvlText w:val=""/>
+      <w:lvlJc w:val="left"/>
+      <w:pPr>
+        <w:tabs>
+          <w:tab w:val="num" w:pos="2160"/>
+        </w:tabs>
+        <w:ind w:left="2160" w:hanging="360"/>
+      </w:pPr>
+      <w:rPr>
+        <w:rFonts w:ascii="Symbol" w:hAnsi="Symbol" w:hint="default"/>
+        <w:sz w:val="20"/>
+      </w:rPr>
+    </w:lvl>
+    <w:lvl w:ilvl="3" w:tentative="1">
+      <w:start w:val="1"/>
+      <w:numFmt w:val="bullet"/>
+      <w:lvlText w:val=""/>
+      <w:lvlJc w:val="left"/>
+      <w:pPr>
+        <w:tabs>
+          <w:tab w:val="num" w:pos="2880"/>
+        </w:tabs>
+        <w:ind w:left="2880" w:hanging="360"/>
+      </w:pPr>
+      <w:rPr>
+        <w:rFonts w:ascii="Symbol" w:hAnsi="Symbol" w:hint="default"/>
+        <w:sz w:val="20"/>
+      </w:rPr>
+    </w:lvl>
+    <w:lvl w:ilvl="4" w:tentative="1">
+      <w:start w:val="1"/>
+      <w:numFmt w:val="bullet"/>
+      <w:lvlText w:val=""/>
+      <w:lvlJc w:val="left"/>
+      <w:pPr>
+        <w:tabs>
+          <w:tab w:val="num" w:pos="3600"/>
+        </w:tabs>
+        <w:ind w:left="3600" w:hanging="360"/>
+      </w:pPr>
+      <w:rPr>
+        <w:rFonts w:ascii="Symbol" w:hAnsi="Symbol" w:hint="default"/>
+        <w:sz w:val="20"/>
+      </w:rPr>
+    </w:lvl>
+    <w:lvl w:ilvl="5" w:tentative="1">
+      <w:start w:val="1"/>
+      <w:numFmt w:val="bullet"/>
+      <w:lvlText w:val=""/>
+      <w:lvlJc w:val="left"/>
+      <w:pPr>
+        <w:tabs>
+          <w:tab w:val="num" w:pos="4320"/>
+        </w:tabs>
+        <w:ind w:left="4320" w:hanging="360"/>
+      </w:pPr>
+      <w:rPr>
+        <w:rFonts w:ascii="Symbol" w:hAnsi="Symbol" w:hint="default"/>
+        <w:sz w:val="20"/>
+      </w:rPr>
+    </w:lvl>
+    <w:lvl w:ilvl="6" w:tentative="1">
+      <w:start w:val="1"/>
+      <w:numFmt w:val="bullet"/>
+      <w:lvlText w:val=""/>
+      <w:lvlJc w:val="left"/>
+      <w:pPr>
+        <w:tabs>
+          <w:tab w:val="num" w:pos="5040"/>
+        </w:tabs>
+        <w:ind w:left="5040" w:hanging="360"/>
+      </w:pPr>
+      <w:rPr>
+        <w:rFonts w:ascii="Symbol" w:hAnsi="Symbol" w:hint="default"/>
+        <w:sz w:val="20"/>
+      </w:rPr>
+    </w:lvl>
+    <w:lvl w:ilvl="7" w:tentative="1">
+      <w:start w:val="1"/>
+      <w:numFmt w:val="bullet"/>
+      <w:lvlText w:val=""/>
+      <w:lvlJc w:val="left"/>
+      <w:pPr>
+        <w:tabs>
+          <w:tab w:val="num" w:pos="5760"/>
+        </w:tabs>
+        <w:ind w:left="5760" w:hanging="360"/>
+      </w:pPr>
+      <w:rPr>
+        <w:rFonts w:ascii="Symbol" w:hAnsi="Symbol" w:hint="default"/>
+        <w:sz w:val="20"/>
+      </w:rPr>
+    </w:lvl>
+    <w:lvl w:ilvl="8" w:tentative="1">
+      <w:start w:val="1"/>
+      <w:numFmt w:val="bullet"/>
+      <w:lvlText w:val=""/>
+      <w:lvlJc w:val="left"/>
+      <w:pPr>
+        <w:tabs>
+          <w:tab w:val="num" w:pos="6480"/>
+        </w:tabs>
+        <w:ind w:left="6480" w:hanging="360"/>
+      </w:pPr>
+      <w:rPr>
+        <w:rFonts w:ascii="Symbol" w:hAnsi="Symbol" w:hint="default"/>
+        <w:sz w:val="20"/>
+      </w:rPr>
+    </w:lvl>
+  </w:abstractNum>
   <w:num w:numId="1" w16cid:durableId="101809444">
+    <w:abstractNumId w:val="6"/>
+  </w:num>
+  <w:num w:numId="2" w16cid:durableId="533932215">
+    <w:abstractNumId w:val="2"/>
+  </w:num>
+  <w:num w:numId="3" w16cid:durableId="768892392">
+    <w:abstractNumId w:val="8"/>
+  </w:num>
+  <w:num w:numId="4" w16cid:durableId="1487934118">
+    <w:abstractNumId w:val="10"/>
+  </w:num>
+  <w:num w:numId="5" w16cid:durableId="712386749">
+    <w:abstractNumId w:val="3"/>
+  </w:num>
+  <w:num w:numId="6" w16cid:durableId="285356342">
+    <w:abstractNumId w:val="7"/>
+  </w:num>
+  <w:num w:numId="7" w16cid:durableId="286130235">
+    <w:abstractNumId w:val="1"/>
+  </w:num>
+  <w:num w:numId="8" w16cid:durableId="273710624">
+    <w:abstractNumId w:val="4"/>
+  </w:num>
+  <w:num w:numId="9" w16cid:durableId="2014985806">
     <w:abstractNumId w:val="0"/>
+  </w:num>
+  <w:num w:numId="10" w16cid:durableId="2036731640">
+    <w:abstractNumId w:val="5"/>
+  </w:num>
+  <w:num w:numId="11" w16cid:durableId="2056461743">
+    <w:abstractNumId w:val="9"/>
   </w:num>
 </w:numbering>
 </file>
@@ -1496,17 +4459,15 @@
   <w:docDefaults>
     <w:rPrDefault>
       <w:rPr>
-        <w:rFonts w:asciiTheme="minorHAnsi" w:eastAsiaTheme="minorHAnsi" w:hAnsiTheme="minorHAnsi" w:cstheme="minorBidi"/>
-        <w:kern w:val="2"/>
+        <w:rFonts w:asciiTheme="minorHAnsi" w:eastAsiaTheme="minorEastAsia" w:hAnsiTheme="minorHAnsi" w:cstheme="minorBidi"/>
         <w:sz w:val="22"/>
         <w:szCs w:val="22"/>
         <w:lang w:val="en-IN" w:eastAsia="en-US" w:bidi="ar-SA"/>
-        <w14:ligatures w14:val="standardContextual"/>
       </w:rPr>
     </w:rPrDefault>
     <w:pPrDefault>
       <w:pPr>
-        <w:spacing w:after="200" w:line="276" w:lineRule="auto"/>
+        <w:spacing w:after="160" w:line="259" w:lineRule="auto"/>
       </w:pPr>
     </w:pPrDefault>
   </w:docDefaults>
@@ -1891,6 +4852,226 @@
   <w:style w:type="paragraph" w:default="1" w:styleId="Normal">
     <w:name w:val="Normal"/>
     <w:qFormat/>
+    <w:rsid w:val="0052694F"/>
+  </w:style>
+  <w:style w:type="paragraph" w:styleId="Heading1">
+    <w:name w:val="heading 1"/>
+    <w:basedOn w:val="Normal"/>
+    <w:next w:val="Normal"/>
+    <w:link w:val="Heading1Char"/>
+    <w:uiPriority w:val="9"/>
+    <w:qFormat/>
+    <w:rsid w:val="0052694F"/>
+    <w:pPr>
+      <w:keepNext/>
+      <w:keepLines/>
+      <w:spacing w:before="400" w:after="40" w:line="240" w:lineRule="auto"/>
+      <w:outlineLvl w:val="0"/>
+    </w:pPr>
+    <w:rPr>
+      <w:rFonts w:asciiTheme="majorHAnsi" w:eastAsiaTheme="majorEastAsia" w:hAnsiTheme="majorHAnsi" w:cstheme="majorBidi"/>
+      <w:caps/>
+      <w:sz w:val="36"/>
+      <w:szCs w:val="36"/>
+    </w:rPr>
+  </w:style>
+  <w:style w:type="paragraph" w:styleId="Heading2">
+    <w:name w:val="heading 2"/>
+    <w:basedOn w:val="Normal"/>
+    <w:next w:val="Normal"/>
+    <w:link w:val="Heading2Char"/>
+    <w:uiPriority w:val="9"/>
+    <w:semiHidden/>
+    <w:unhideWhenUsed/>
+    <w:qFormat/>
+    <w:rsid w:val="0052694F"/>
+    <w:pPr>
+      <w:keepNext/>
+      <w:keepLines/>
+      <w:spacing w:before="120" w:after="0" w:line="240" w:lineRule="auto"/>
+      <w:outlineLvl w:val="1"/>
+    </w:pPr>
+    <w:rPr>
+      <w:rFonts w:asciiTheme="majorHAnsi" w:eastAsiaTheme="majorEastAsia" w:hAnsiTheme="majorHAnsi" w:cstheme="majorBidi"/>
+      <w:caps/>
+      <w:sz w:val="28"/>
+      <w:szCs w:val="28"/>
+    </w:rPr>
+  </w:style>
+  <w:style w:type="paragraph" w:styleId="Heading3">
+    <w:name w:val="heading 3"/>
+    <w:basedOn w:val="Normal"/>
+    <w:next w:val="Normal"/>
+    <w:link w:val="Heading3Char"/>
+    <w:uiPriority w:val="9"/>
+    <w:semiHidden/>
+    <w:unhideWhenUsed/>
+    <w:qFormat/>
+    <w:rsid w:val="0052694F"/>
+    <w:pPr>
+      <w:keepNext/>
+      <w:keepLines/>
+      <w:spacing w:before="120" w:after="0" w:line="240" w:lineRule="auto"/>
+      <w:outlineLvl w:val="2"/>
+    </w:pPr>
+    <w:rPr>
+      <w:rFonts w:asciiTheme="majorHAnsi" w:eastAsiaTheme="majorEastAsia" w:hAnsiTheme="majorHAnsi" w:cstheme="majorBidi"/>
+      <w:smallCaps/>
+      <w:sz w:val="28"/>
+      <w:szCs w:val="28"/>
+    </w:rPr>
+  </w:style>
+  <w:style w:type="paragraph" w:styleId="Heading4">
+    <w:name w:val="heading 4"/>
+    <w:basedOn w:val="Normal"/>
+    <w:next w:val="Normal"/>
+    <w:link w:val="Heading4Char"/>
+    <w:uiPriority w:val="9"/>
+    <w:semiHidden/>
+    <w:unhideWhenUsed/>
+    <w:qFormat/>
+    <w:rsid w:val="0052694F"/>
+    <w:pPr>
+      <w:keepNext/>
+      <w:keepLines/>
+      <w:spacing w:before="120" w:after="0"/>
+      <w:outlineLvl w:val="3"/>
+    </w:pPr>
+    <w:rPr>
+      <w:rFonts w:asciiTheme="majorHAnsi" w:eastAsiaTheme="majorEastAsia" w:hAnsiTheme="majorHAnsi" w:cstheme="majorBidi"/>
+      <w:caps/>
+    </w:rPr>
+  </w:style>
+  <w:style w:type="paragraph" w:styleId="Heading5">
+    <w:name w:val="heading 5"/>
+    <w:basedOn w:val="Normal"/>
+    <w:next w:val="Normal"/>
+    <w:link w:val="Heading5Char"/>
+    <w:uiPriority w:val="9"/>
+    <w:semiHidden/>
+    <w:unhideWhenUsed/>
+    <w:qFormat/>
+    <w:rsid w:val="0052694F"/>
+    <w:pPr>
+      <w:keepNext/>
+      <w:keepLines/>
+      <w:spacing w:before="120" w:after="0"/>
+      <w:outlineLvl w:val="4"/>
+    </w:pPr>
+    <w:rPr>
+      <w:rFonts w:asciiTheme="majorHAnsi" w:eastAsiaTheme="majorEastAsia" w:hAnsiTheme="majorHAnsi" w:cstheme="majorBidi"/>
+      <w:i/>
+      <w:iCs/>
+      <w:caps/>
+    </w:rPr>
+  </w:style>
+  <w:style w:type="paragraph" w:styleId="Heading6">
+    <w:name w:val="heading 6"/>
+    <w:basedOn w:val="Normal"/>
+    <w:next w:val="Normal"/>
+    <w:link w:val="Heading6Char"/>
+    <w:uiPriority w:val="9"/>
+    <w:semiHidden/>
+    <w:unhideWhenUsed/>
+    <w:qFormat/>
+    <w:rsid w:val="0052694F"/>
+    <w:pPr>
+      <w:keepNext/>
+      <w:keepLines/>
+      <w:spacing w:before="120" w:after="0"/>
+      <w:outlineLvl w:val="5"/>
+    </w:pPr>
+    <w:rPr>
+      <w:rFonts w:asciiTheme="majorHAnsi" w:eastAsiaTheme="majorEastAsia" w:hAnsiTheme="majorHAnsi" w:cstheme="majorBidi"/>
+      <w:b/>
+      <w:bCs/>
+      <w:caps/>
+      <w:color w:val="262626" w:themeColor="text1" w:themeTint="D9"/>
+      <w:sz w:val="20"/>
+      <w:szCs w:val="20"/>
+    </w:rPr>
+  </w:style>
+  <w:style w:type="paragraph" w:styleId="Heading7">
+    <w:name w:val="heading 7"/>
+    <w:basedOn w:val="Normal"/>
+    <w:next w:val="Normal"/>
+    <w:link w:val="Heading7Char"/>
+    <w:uiPriority w:val="9"/>
+    <w:semiHidden/>
+    <w:unhideWhenUsed/>
+    <w:qFormat/>
+    <w:rsid w:val="0052694F"/>
+    <w:pPr>
+      <w:keepNext/>
+      <w:keepLines/>
+      <w:spacing w:before="120" w:after="0"/>
+      <w:outlineLvl w:val="6"/>
+    </w:pPr>
+    <w:rPr>
+      <w:rFonts w:asciiTheme="majorHAnsi" w:eastAsiaTheme="majorEastAsia" w:hAnsiTheme="majorHAnsi" w:cstheme="majorBidi"/>
+      <w:b/>
+      <w:bCs/>
+      <w:i/>
+      <w:iCs/>
+      <w:caps/>
+      <w:color w:val="262626" w:themeColor="text1" w:themeTint="D9"/>
+      <w:sz w:val="20"/>
+      <w:szCs w:val="20"/>
+    </w:rPr>
+  </w:style>
+  <w:style w:type="paragraph" w:styleId="Heading8">
+    <w:name w:val="heading 8"/>
+    <w:basedOn w:val="Normal"/>
+    <w:next w:val="Normal"/>
+    <w:link w:val="Heading8Char"/>
+    <w:uiPriority w:val="9"/>
+    <w:semiHidden/>
+    <w:unhideWhenUsed/>
+    <w:qFormat/>
+    <w:rsid w:val="0052694F"/>
+    <w:pPr>
+      <w:keepNext/>
+      <w:keepLines/>
+      <w:spacing w:before="120" w:after="0"/>
+      <w:outlineLvl w:val="7"/>
+    </w:pPr>
+    <w:rPr>
+      <w:rFonts w:asciiTheme="majorHAnsi" w:eastAsiaTheme="majorEastAsia" w:hAnsiTheme="majorHAnsi" w:cstheme="majorBidi"/>
+      <w:b/>
+      <w:bCs/>
+      <w:caps/>
+      <w:color w:val="7F7F7F" w:themeColor="text1" w:themeTint="80"/>
+      <w:sz w:val="20"/>
+      <w:szCs w:val="20"/>
+    </w:rPr>
+  </w:style>
+  <w:style w:type="paragraph" w:styleId="Heading9">
+    <w:name w:val="heading 9"/>
+    <w:basedOn w:val="Normal"/>
+    <w:next w:val="Normal"/>
+    <w:link w:val="Heading9Char"/>
+    <w:uiPriority w:val="9"/>
+    <w:semiHidden/>
+    <w:unhideWhenUsed/>
+    <w:qFormat/>
+    <w:rsid w:val="0052694F"/>
+    <w:pPr>
+      <w:keepNext/>
+      <w:keepLines/>
+      <w:spacing w:before="120" w:after="0"/>
+      <w:outlineLvl w:val="8"/>
+    </w:pPr>
+    <w:rPr>
+      <w:rFonts w:asciiTheme="majorHAnsi" w:eastAsiaTheme="majorEastAsia" w:hAnsiTheme="majorHAnsi" w:cstheme="majorBidi"/>
+      <w:b/>
+      <w:bCs/>
+      <w:i/>
+      <w:iCs/>
+      <w:caps/>
+      <w:color w:val="7F7F7F" w:themeColor="text1" w:themeTint="80"/>
+      <w:sz w:val="20"/>
+      <w:szCs w:val="20"/>
+    </w:rPr>
   </w:style>
   <w:style w:type="character" w:default="1" w:styleId="DefaultParagraphFont">
     <w:name w:val="Default Paragraph Font"/>
@@ -1929,6 +5110,473 @@
       <w:ind w:left="720"/>
       <w:contextualSpacing/>
     </w:pPr>
+  </w:style>
+  <w:style w:type="character" w:customStyle="1" w:styleId="Heading1Char">
+    <w:name w:val="Heading 1 Char"/>
+    <w:basedOn w:val="DefaultParagraphFont"/>
+    <w:link w:val="Heading1"/>
+    <w:uiPriority w:val="9"/>
+    <w:rsid w:val="0052694F"/>
+    <w:rPr>
+      <w:rFonts w:asciiTheme="majorHAnsi" w:eastAsiaTheme="majorEastAsia" w:hAnsiTheme="majorHAnsi" w:cstheme="majorBidi"/>
+      <w:caps/>
+      <w:sz w:val="36"/>
+      <w:szCs w:val="36"/>
+    </w:rPr>
+  </w:style>
+  <w:style w:type="character" w:customStyle="1" w:styleId="Heading2Char">
+    <w:name w:val="Heading 2 Char"/>
+    <w:basedOn w:val="DefaultParagraphFont"/>
+    <w:link w:val="Heading2"/>
+    <w:uiPriority w:val="9"/>
+    <w:semiHidden/>
+    <w:rsid w:val="0052694F"/>
+    <w:rPr>
+      <w:rFonts w:asciiTheme="majorHAnsi" w:eastAsiaTheme="majorEastAsia" w:hAnsiTheme="majorHAnsi" w:cstheme="majorBidi"/>
+      <w:caps/>
+      <w:sz w:val="28"/>
+      <w:szCs w:val="28"/>
+    </w:rPr>
+  </w:style>
+  <w:style w:type="character" w:customStyle="1" w:styleId="Heading3Char">
+    <w:name w:val="Heading 3 Char"/>
+    <w:basedOn w:val="DefaultParagraphFont"/>
+    <w:link w:val="Heading3"/>
+    <w:uiPriority w:val="9"/>
+    <w:semiHidden/>
+    <w:rsid w:val="0052694F"/>
+    <w:rPr>
+      <w:rFonts w:asciiTheme="majorHAnsi" w:eastAsiaTheme="majorEastAsia" w:hAnsiTheme="majorHAnsi" w:cstheme="majorBidi"/>
+      <w:smallCaps/>
+      <w:sz w:val="28"/>
+      <w:szCs w:val="28"/>
+    </w:rPr>
+  </w:style>
+  <w:style w:type="character" w:customStyle="1" w:styleId="Heading4Char">
+    <w:name w:val="Heading 4 Char"/>
+    <w:basedOn w:val="DefaultParagraphFont"/>
+    <w:link w:val="Heading4"/>
+    <w:uiPriority w:val="9"/>
+    <w:semiHidden/>
+    <w:rsid w:val="0052694F"/>
+    <w:rPr>
+      <w:rFonts w:asciiTheme="majorHAnsi" w:eastAsiaTheme="majorEastAsia" w:hAnsiTheme="majorHAnsi" w:cstheme="majorBidi"/>
+      <w:caps/>
+    </w:rPr>
+  </w:style>
+  <w:style w:type="character" w:customStyle="1" w:styleId="Heading5Char">
+    <w:name w:val="Heading 5 Char"/>
+    <w:basedOn w:val="DefaultParagraphFont"/>
+    <w:link w:val="Heading5"/>
+    <w:uiPriority w:val="9"/>
+    <w:semiHidden/>
+    <w:rsid w:val="0052694F"/>
+    <w:rPr>
+      <w:rFonts w:asciiTheme="majorHAnsi" w:eastAsiaTheme="majorEastAsia" w:hAnsiTheme="majorHAnsi" w:cstheme="majorBidi"/>
+      <w:i/>
+      <w:iCs/>
+      <w:caps/>
+    </w:rPr>
+  </w:style>
+  <w:style w:type="character" w:customStyle="1" w:styleId="Heading6Char">
+    <w:name w:val="Heading 6 Char"/>
+    <w:basedOn w:val="DefaultParagraphFont"/>
+    <w:link w:val="Heading6"/>
+    <w:uiPriority w:val="9"/>
+    <w:semiHidden/>
+    <w:rsid w:val="0052694F"/>
+    <w:rPr>
+      <w:rFonts w:asciiTheme="majorHAnsi" w:eastAsiaTheme="majorEastAsia" w:hAnsiTheme="majorHAnsi" w:cstheme="majorBidi"/>
+      <w:b/>
+      <w:bCs/>
+      <w:caps/>
+      <w:color w:val="262626" w:themeColor="text1" w:themeTint="D9"/>
+      <w:sz w:val="20"/>
+      <w:szCs w:val="20"/>
+    </w:rPr>
+  </w:style>
+  <w:style w:type="character" w:customStyle="1" w:styleId="Heading7Char">
+    <w:name w:val="Heading 7 Char"/>
+    <w:basedOn w:val="DefaultParagraphFont"/>
+    <w:link w:val="Heading7"/>
+    <w:uiPriority w:val="9"/>
+    <w:semiHidden/>
+    <w:rsid w:val="0052694F"/>
+    <w:rPr>
+      <w:rFonts w:asciiTheme="majorHAnsi" w:eastAsiaTheme="majorEastAsia" w:hAnsiTheme="majorHAnsi" w:cstheme="majorBidi"/>
+      <w:b/>
+      <w:bCs/>
+      <w:i/>
+      <w:iCs/>
+      <w:caps/>
+      <w:color w:val="262626" w:themeColor="text1" w:themeTint="D9"/>
+      <w:sz w:val="20"/>
+      <w:szCs w:val="20"/>
+    </w:rPr>
+  </w:style>
+  <w:style w:type="character" w:customStyle="1" w:styleId="Heading8Char">
+    <w:name w:val="Heading 8 Char"/>
+    <w:basedOn w:val="DefaultParagraphFont"/>
+    <w:link w:val="Heading8"/>
+    <w:uiPriority w:val="9"/>
+    <w:semiHidden/>
+    <w:rsid w:val="0052694F"/>
+    <w:rPr>
+      <w:rFonts w:asciiTheme="majorHAnsi" w:eastAsiaTheme="majorEastAsia" w:hAnsiTheme="majorHAnsi" w:cstheme="majorBidi"/>
+      <w:b/>
+      <w:bCs/>
+      <w:caps/>
+      <w:color w:val="7F7F7F" w:themeColor="text1" w:themeTint="80"/>
+      <w:sz w:val="20"/>
+      <w:szCs w:val="20"/>
+    </w:rPr>
+  </w:style>
+  <w:style w:type="character" w:customStyle="1" w:styleId="Heading9Char">
+    <w:name w:val="Heading 9 Char"/>
+    <w:basedOn w:val="DefaultParagraphFont"/>
+    <w:link w:val="Heading9"/>
+    <w:uiPriority w:val="9"/>
+    <w:semiHidden/>
+    <w:rsid w:val="0052694F"/>
+    <w:rPr>
+      <w:rFonts w:asciiTheme="majorHAnsi" w:eastAsiaTheme="majorEastAsia" w:hAnsiTheme="majorHAnsi" w:cstheme="majorBidi"/>
+      <w:b/>
+      <w:bCs/>
+      <w:i/>
+      <w:iCs/>
+      <w:caps/>
+      <w:color w:val="7F7F7F" w:themeColor="text1" w:themeTint="80"/>
+      <w:sz w:val="20"/>
+      <w:szCs w:val="20"/>
+    </w:rPr>
+  </w:style>
+  <w:style w:type="paragraph" w:styleId="Caption">
+    <w:name w:val="caption"/>
+    <w:basedOn w:val="Normal"/>
+    <w:next w:val="Normal"/>
+    <w:uiPriority w:val="35"/>
+    <w:semiHidden/>
+    <w:unhideWhenUsed/>
+    <w:qFormat/>
+    <w:rsid w:val="0052694F"/>
+    <w:pPr>
+      <w:spacing w:line="240" w:lineRule="auto"/>
+    </w:pPr>
+    <w:rPr>
+      <w:b/>
+      <w:bCs/>
+      <w:smallCaps/>
+      <w:color w:val="595959" w:themeColor="text1" w:themeTint="A6"/>
+    </w:rPr>
+  </w:style>
+  <w:style w:type="paragraph" w:styleId="Title">
+    <w:name w:val="Title"/>
+    <w:basedOn w:val="Normal"/>
+    <w:next w:val="Normal"/>
+    <w:link w:val="TitleChar"/>
+    <w:uiPriority w:val="10"/>
+    <w:qFormat/>
+    <w:rsid w:val="0052694F"/>
+    <w:pPr>
+      <w:spacing w:after="0" w:line="240" w:lineRule="auto"/>
+      <w:contextualSpacing/>
+    </w:pPr>
+    <w:rPr>
+      <w:rFonts w:asciiTheme="majorHAnsi" w:eastAsiaTheme="majorEastAsia" w:hAnsiTheme="majorHAnsi" w:cstheme="majorBidi"/>
+      <w:caps/>
+      <w:color w:val="404040" w:themeColor="text1" w:themeTint="BF"/>
+      <w:spacing w:val="-10"/>
+      <w:sz w:val="72"/>
+      <w:szCs w:val="72"/>
+    </w:rPr>
+  </w:style>
+  <w:style w:type="character" w:customStyle="1" w:styleId="TitleChar">
+    <w:name w:val="Title Char"/>
+    <w:basedOn w:val="DefaultParagraphFont"/>
+    <w:link w:val="Title"/>
+    <w:uiPriority w:val="10"/>
+    <w:rsid w:val="0052694F"/>
+    <w:rPr>
+      <w:rFonts w:asciiTheme="majorHAnsi" w:eastAsiaTheme="majorEastAsia" w:hAnsiTheme="majorHAnsi" w:cstheme="majorBidi"/>
+      <w:caps/>
+      <w:color w:val="404040" w:themeColor="text1" w:themeTint="BF"/>
+      <w:spacing w:val="-10"/>
+      <w:sz w:val="72"/>
+      <w:szCs w:val="72"/>
+    </w:rPr>
+  </w:style>
+  <w:style w:type="paragraph" w:styleId="Subtitle">
+    <w:name w:val="Subtitle"/>
+    <w:basedOn w:val="Normal"/>
+    <w:next w:val="Normal"/>
+    <w:link w:val="SubtitleChar"/>
+    <w:uiPriority w:val="11"/>
+    <w:qFormat/>
+    <w:rsid w:val="0052694F"/>
+    <w:pPr>
+      <w:numPr>
+        <w:ilvl w:val="1"/>
+      </w:numPr>
+    </w:pPr>
+    <w:rPr>
+      <w:rFonts w:asciiTheme="majorHAnsi" w:eastAsiaTheme="majorEastAsia" w:hAnsiTheme="majorHAnsi" w:cstheme="majorBidi"/>
+      <w:smallCaps/>
+      <w:color w:val="595959" w:themeColor="text1" w:themeTint="A6"/>
+      <w:sz w:val="28"/>
+      <w:szCs w:val="28"/>
+    </w:rPr>
+  </w:style>
+  <w:style w:type="character" w:customStyle="1" w:styleId="SubtitleChar">
+    <w:name w:val="Subtitle Char"/>
+    <w:basedOn w:val="DefaultParagraphFont"/>
+    <w:link w:val="Subtitle"/>
+    <w:uiPriority w:val="11"/>
+    <w:rsid w:val="0052694F"/>
+    <w:rPr>
+      <w:rFonts w:asciiTheme="majorHAnsi" w:eastAsiaTheme="majorEastAsia" w:hAnsiTheme="majorHAnsi" w:cstheme="majorBidi"/>
+      <w:smallCaps/>
+      <w:color w:val="595959" w:themeColor="text1" w:themeTint="A6"/>
+      <w:sz w:val="28"/>
+      <w:szCs w:val="28"/>
+    </w:rPr>
+  </w:style>
+  <w:style w:type="character" w:styleId="Strong">
+    <w:name w:val="Strong"/>
+    <w:basedOn w:val="DefaultParagraphFont"/>
+    <w:uiPriority w:val="22"/>
+    <w:qFormat/>
+    <w:rsid w:val="0052694F"/>
+    <w:rPr>
+      <w:b/>
+      <w:bCs/>
+    </w:rPr>
+  </w:style>
+  <w:style w:type="character" w:styleId="Emphasis">
+    <w:name w:val="Emphasis"/>
+    <w:basedOn w:val="DefaultParagraphFont"/>
+    <w:uiPriority w:val="20"/>
+    <w:qFormat/>
+    <w:rsid w:val="0052694F"/>
+    <w:rPr>
+      <w:i/>
+      <w:iCs/>
+    </w:rPr>
+  </w:style>
+  <w:style w:type="paragraph" w:styleId="NoSpacing">
+    <w:name w:val="No Spacing"/>
+    <w:uiPriority w:val="1"/>
+    <w:qFormat/>
+    <w:rsid w:val="0052694F"/>
+    <w:pPr>
+      <w:spacing w:after="0" w:line="240" w:lineRule="auto"/>
+    </w:pPr>
+  </w:style>
+  <w:style w:type="paragraph" w:styleId="Quote">
+    <w:name w:val="Quote"/>
+    <w:basedOn w:val="Normal"/>
+    <w:next w:val="Normal"/>
+    <w:link w:val="QuoteChar"/>
+    <w:uiPriority w:val="29"/>
+    <w:qFormat/>
+    <w:rsid w:val="0052694F"/>
+    <w:pPr>
+      <w:spacing w:before="160" w:line="240" w:lineRule="auto"/>
+      <w:ind w:left="720" w:right="720"/>
+    </w:pPr>
+    <w:rPr>
+      <w:rFonts w:asciiTheme="majorHAnsi" w:eastAsiaTheme="majorEastAsia" w:hAnsiTheme="majorHAnsi" w:cstheme="majorBidi"/>
+      <w:sz w:val="25"/>
+      <w:szCs w:val="25"/>
+    </w:rPr>
+  </w:style>
+  <w:style w:type="character" w:customStyle="1" w:styleId="QuoteChar">
+    <w:name w:val="Quote Char"/>
+    <w:basedOn w:val="DefaultParagraphFont"/>
+    <w:link w:val="Quote"/>
+    <w:uiPriority w:val="29"/>
+    <w:rsid w:val="0052694F"/>
+    <w:rPr>
+      <w:rFonts w:asciiTheme="majorHAnsi" w:eastAsiaTheme="majorEastAsia" w:hAnsiTheme="majorHAnsi" w:cstheme="majorBidi"/>
+      <w:sz w:val="25"/>
+      <w:szCs w:val="25"/>
+    </w:rPr>
+  </w:style>
+  <w:style w:type="paragraph" w:styleId="IntenseQuote">
+    <w:name w:val="Intense Quote"/>
+    <w:basedOn w:val="Normal"/>
+    <w:next w:val="Normal"/>
+    <w:link w:val="IntenseQuoteChar"/>
+    <w:uiPriority w:val="30"/>
+    <w:qFormat/>
+    <w:rsid w:val="0052694F"/>
+    <w:pPr>
+      <w:spacing w:before="280" w:after="280" w:line="240" w:lineRule="auto"/>
+      <w:ind w:left="1080" w:right="1080"/>
+      <w:jc w:val="center"/>
+    </w:pPr>
+    <w:rPr>
+      <w:color w:val="404040" w:themeColor="text1" w:themeTint="BF"/>
+      <w:sz w:val="32"/>
+      <w:szCs w:val="32"/>
+    </w:rPr>
+  </w:style>
+  <w:style w:type="character" w:customStyle="1" w:styleId="IntenseQuoteChar">
+    <w:name w:val="Intense Quote Char"/>
+    <w:basedOn w:val="DefaultParagraphFont"/>
+    <w:link w:val="IntenseQuote"/>
+    <w:uiPriority w:val="30"/>
+    <w:rsid w:val="0052694F"/>
+    <w:rPr>
+      <w:color w:val="404040" w:themeColor="text1" w:themeTint="BF"/>
+      <w:sz w:val="32"/>
+      <w:szCs w:val="32"/>
+    </w:rPr>
+  </w:style>
+  <w:style w:type="character" w:styleId="SubtleEmphasis">
+    <w:name w:val="Subtle Emphasis"/>
+    <w:basedOn w:val="DefaultParagraphFont"/>
+    <w:uiPriority w:val="19"/>
+    <w:qFormat/>
+    <w:rsid w:val="0052694F"/>
+    <w:rPr>
+      <w:i/>
+      <w:iCs/>
+      <w:color w:val="595959" w:themeColor="text1" w:themeTint="A6"/>
+    </w:rPr>
+  </w:style>
+  <w:style w:type="character" w:styleId="IntenseEmphasis">
+    <w:name w:val="Intense Emphasis"/>
+    <w:basedOn w:val="DefaultParagraphFont"/>
+    <w:uiPriority w:val="21"/>
+    <w:qFormat/>
+    <w:rsid w:val="0052694F"/>
+    <w:rPr>
+      <w:b/>
+      <w:bCs/>
+      <w:i/>
+      <w:iCs/>
+    </w:rPr>
+  </w:style>
+  <w:style w:type="character" w:styleId="SubtleReference">
+    <w:name w:val="Subtle Reference"/>
+    <w:basedOn w:val="DefaultParagraphFont"/>
+    <w:uiPriority w:val="31"/>
+    <w:qFormat/>
+    <w:rsid w:val="0052694F"/>
+    <w:rPr>
+      <w:smallCaps/>
+      <w:color w:val="404040" w:themeColor="text1" w:themeTint="BF"/>
+      <w:u w:val="single" w:color="7F7F7F" w:themeColor="text1" w:themeTint="80"/>
+    </w:rPr>
+  </w:style>
+  <w:style w:type="character" w:styleId="IntenseReference">
+    <w:name w:val="Intense Reference"/>
+    <w:basedOn w:val="DefaultParagraphFont"/>
+    <w:uiPriority w:val="32"/>
+    <w:qFormat/>
+    <w:rsid w:val="0052694F"/>
+    <w:rPr>
+      <w:b/>
+      <w:bCs/>
+      <w:caps w:val="0"/>
+      <w:smallCaps/>
+      <w:color w:val="auto"/>
+      <w:spacing w:val="3"/>
+      <w:u w:val="single"/>
+    </w:rPr>
+  </w:style>
+  <w:style w:type="character" w:styleId="BookTitle">
+    <w:name w:val="Book Title"/>
+    <w:basedOn w:val="DefaultParagraphFont"/>
+    <w:uiPriority w:val="33"/>
+    <w:qFormat/>
+    <w:rsid w:val="0052694F"/>
+    <w:rPr>
+      <w:b/>
+      <w:bCs/>
+      <w:smallCaps/>
+      <w:spacing w:val="7"/>
+    </w:rPr>
+  </w:style>
+  <w:style w:type="paragraph" w:styleId="TOCHeading">
+    <w:name w:val="TOC Heading"/>
+    <w:basedOn w:val="Heading1"/>
+    <w:next w:val="Normal"/>
+    <w:uiPriority w:val="39"/>
+    <w:semiHidden/>
+    <w:unhideWhenUsed/>
+    <w:qFormat/>
+    <w:rsid w:val="0052694F"/>
+    <w:pPr>
+      <w:outlineLvl w:val="9"/>
+    </w:pPr>
+  </w:style>
+  <w:style w:type="paragraph" w:styleId="NormalWeb">
+    <w:name w:val="Normal (Web)"/>
+    <w:basedOn w:val="Normal"/>
+    <w:uiPriority w:val="99"/>
+    <w:semiHidden/>
+    <w:unhideWhenUsed/>
+    <w:rsid w:val="002C29BE"/>
+    <w:pPr>
+      <w:spacing w:before="100" w:beforeAutospacing="1" w:after="100" w:afterAutospacing="1" w:line="240" w:lineRule="auto"/>
+    </w:pPr>
+    <w:rPr>
+      <w:rFonts w:ascii="Times New Roman" w:eastAsia="Times New Roman" w:hAnsi="Times New Roman" w:cs="Times New Roman"/>
+      <w:sz w:val="24"/>
+      <w:szCs w:val="24"/>
+      <w:lang w:eastAsia="en-IN"/>
+    </w:rPr>
+  </w:style>
+  <w:style w:type="character" w:styleId="Hyperlink">
+    <w:name w:val="Hyperlink"/>
+    <w:basedOn w:val="DefaultParagraphFont"/>
+    <w:uiPriority w:val="99"/>
+    <w:semiHidden/>
+    <w:unhideWhenUsed/>
+    <w:rsid w:val="002C29BE"/>
+    <w:rPr>
+      <w:color w:val="0000FF"/>
+      <w:u w:val="single"/>
+    </w:rPr>
+  </w:style>
+  <w:style w:type="paragraph" w:customStyle="1" w:styleId="style2">
+    <w:name w:val="style2"/>
+    <w:basedOn w:val="Normal"/>
+    <w:rsid w:val="00522F55"/>
+    <w:pPr>
+      <w:spacing w:before="100" w:beforeAutospacing="1" w:after="100" w:afterAutospacing="1" w:line="240" w:lineRule="auto"/>
+    </w:pPr>
+    <w:rPr>
+      <w:rFonts w:ascii="Times New Roman" w:eastAsia="Times New Roman" w:hAnsi="Times New Roman" w:cs="Times New Roman"/>
+      <w:sz w:val="24"/>
+      <w:szCs w:val="24"/>
+      <w:lang w:eastAsia="en-IN"/>
+    </w:rPr>
+  </w:style>
+  <w:style w:type="paragraph" w:customStyle="1" w:styleId="style4">
+    <w:name w:val="style4"/>
+    <w:basedOn w:val="Normal"/>
+    <w:rsid w:val="00522F55"/>
+    <w:pPr>
+      <w:spacing w:before="100" w:beforeAutospacing="1" w:after="100" w:afterAutospacing="1" w:line="240" w:lineRule="auto"/>
+    </w:pPr>
+    <w:rPr>
+      <w:rFonts w:ascii="Times New Roman" w:eastAsia="Times New Roman" w:hAnsi="Times New Roman" w:cs="Times New Roman"/>
+      <w:sz w:val="24"/>
+      <w:szCs w:val="24"/>
+      <w:lang w:eastAsia="en-IN"/>
+    </w:rPr>
+  </w:style>
+  <w:style w:type="character" w:customStyle="1" w:styleId="style21">
+    <w:name w:val="style21"/>
+    <w:basedOn w:val="DefaultParagraphFont"/>
+    <w:rsid w:val="00522F55"/>
+  </w:style>
+  <w:style w:type="character" w:customStyle="1" w:styleId="style12">
+    <w:name w:val="style12"/>
+    <w:basedOn w:val="DefaultParagraphFont"/>
+    <w:rsid w:val="00522F55"/>
   </w:style>
 </w:styles>
 </file>
@@ -2216,4 +5864,16 @@
   <a:objectDefaults/>
   <a:extraClrSchemeLst/>
 </a:theme>
+</file>
+
+<file path=customXml/item1.xml><?xml version="1.0" encoding="utf-8"?>
+<b:Sources xmlns:b="http://schemas.openxmlformats.org/officeDocument/2006/bibliography" xmlns="http://schemas.openxmlformats.org/officeDocument/2006/bibliography" SelectedStyle="\APASixthEditionOfficeOnline.xsl" StyleName="APA" Version="6"/>
+</file>
+
+<file path=customXml/itemProps1.xml><?xml version="1.0" encoding="utf-8"?>
+<ds:datastoreItem xmlns:ds="http://schemas.openxmlformats.org/officeDocument/2006/customXml" ds:itemID="{A70E8A87-CC22-47D5-9579-412988F418CD}">
+  <ds:schemaRefs>
+    <ds:schemaRef ds:uri="http://schemas.openxmlformats.org/officeDocument/2006/bibliography"/>
+  </ds:schemaRefs>
+</ds:datastoreItem>
 </file>
</xml_diff>